<commit_message>
older updates (can ignore)
</commit_message>
<xml_diff>
--- a/Submission files 2 Scientific Reports/NHANES parity bioage revised ms v1.docx
+++ b/Submission files 2 Scientific Reports/NHANES parity bioage revised ms v1.docx
@@ -106,7 +106,14 @@
         <w:rPr>
           <w:bCs/>
         </w:rPr>
-        <w:t>Talia N. Shirazi</w:t>
+        <w:t xml:space="preserve">Talia N. </w:t>
+      </w:r>
+      <w:proofErr w:type="spellStart"/>
+      <w:r>
+        <w:rPr>
+          <w:bCs/>
+        </w:rPr>
+        <w:t>Shirazi</w:t>
       </w:r>
       <w:r>
         <w:rPr>
@@ -115,6 +122,7 @@
         </w:rPr>
         <w:t>a</w:t>
       </w:r>
+      <w:proofErr w:type="spellEnd"/>
       <w:r>
         <w:rPr>
           <w:bCs/>
@@ -126,7 +134,14 @@
         <w:rPr>
           <w:bCs/>
         </w:rPr>
-        <w:t>, Waylon J. Hastings</w:t>
+        <w:t xml:space="preserve">, Waylon J. </w:t>
+      </w:r>
+      <w:proofErr w:type="spellStart"/>
+      <w:r>
+        <w:rPr>
+          <w:bCs/>
+        </w:rPr>
+        <w:t>Hastings</w:t>
       </w:r>
       <w:r>
         <w:rPr>
@@ -135,11 +150,19 @@
         </w:rPr>
         <w:t>b</w:t>
       </w:r>
-      <w:r>
-        <w:rPr>
-          <w:bCs/>
-        </w:rPr>
-        <w:t>, Asher Y. Rosinger</w:t>
+      <w:proofErr w:type="spellEnd"/>
+      <w:r>
+        <w:rPr>
+          <w:bCs/>
+        </w:rPr>
+        <w:t xml:space="preserve">, Asher Y. </w:t>
+      </w:r>
+      <w:proofErr w:type="spellStart"/>
+      <w:r>
+        <w:rPr>
+          <w:bCs/>
+        </w:rPr>
+        <w:t>Rosinger</w:t>
       </w:r>
       <w:r>
         <w:rPr>
@@ -148,11 +171,19 @@
         </w:rPr>
         <w:t>a,b</w:t>
       </w:r>
-      <w:r>
-        <w:rPr>
-          <w:bCs/>
-        </w:rPr>
-        <w:t>, Calen P. Ryan</w:t>
+      <w:proofErr w:type="spellEnd"/>
+      <w:r>
+        <w:rPr>
+          <w:bCs/>
+        </w:rPr>
+        <w:t xml:space="preserve">, Calen P. </w:t>
+      </w:r>
+      <w:proofErr w:type="spellStart"/>
+      <w:r>
+        <w:rPr>
+          <w:bCs/>
+        </w:rPr>
+        <w:t>Ryan</w:t>
       </w:r>
       <w:r>
         <w:rPr>
@@ -161,6 +192,7 @@
         </w:rPr>
         <w:t>c</w:t>
       </w:r>
+      <w:proofErr w:type="spellEnd"/>
     </w:p>
     <w:p>
       <w:pPr>
@@ -487,7 +519,21 @@
         <w:rPr>
           <w:color w:val="000000"/>
         </w:rPr>
-        <w:t xml:space="preserve"> linked to commonly-used clinical measures of biological aging. </w:t>
+        <w:t xml:space="preserve"> linked to </w:t>
+      </w:r>
+      <w:proofErr w:type="gramStart"/>
+      <w:r>
+        <w:rPr>
+          <w:color w:val="000000"/>
+        </w:rPr>
+        <w:t>commonly-used</w:t>
+      </w:r>
+      <w:proofErr w:type="gramEnd"/>
+      <w:r>
+        <w:rPr>
+          <w:color w:val="000000"/>
+        </w:rPr>
+        <w:t xml:space="preserve"> clinical measures of biological aging. </w:t>
       </w:r>
       <w:r>
         <w:rPr>
@@ -767,7 +813,15 @@
         <w:fldChar w:fldCharType="end"/>
       </w:r>
       <w:r>
-        <w:t xml:space="preserve">. This variation - attributed to differences in the biological rate of deterioration or repair - is referred to as ‘biological age’, and is thought to reflect the cumulative effect of environmental exposures in combination with underlying genetic variation. </w:t>
+        <w:t>. This variation - attributed to differences in the biological rate of deterioration or repair - is referred to as ‘biological age</w:t>
+      </w:r>
+      <w:proofErr w:type="gramStart"/>
+      <w:r>
+        <w:t>’, and</w:t>
+      </w:r>
+      <w:proofErr w:type="gramEnd"/>
+      <w:r>
+        <w:t xml:space="preserve"> is thought to reflect the cumulative effect of environmental exposures in combination with underlying genetic variation. </w:t>
       </w:r>
       <w:r>
         <w:rPr>
@@ -1640,7 +1694,15 @@
         <w:fldChar w:fldCharType="end"/>
       </w:r>
       <w:r>
-        <w:t xml:space="preserve">, and may eventually serve as early indicators of the costs of reproduction in health and aging. However, such cellular measures often require molecular assays which can be expensive and technically challenging, rendering their implementation difficult in standard clinical contexts and large epidemiological studies. What is unknown is whether it is possible to capture costs of reproduction in women using more easily measured, widely-used clinical measures of biological age. </w:t>
+        <w:t xml:space="preserve">, and may eventually serve as early indicators of the costs of reproduction in health and aging. However, such cellular measures often require molecular assays which can be expensive and technically challenging, rendering their implementation difficult in standard clinical contexts and large epidemiological studies. What is unknown is whether it is possible to capture costs of reproduction in women using more easily measured, </w:t>
+      </w:r>
+      <w:proofErr w:type="gramStart"/>
+      <w:r>
+        <w:t>widely-used</w:t>
+      </w:r>
+      <w:proofErr w:type="gramEnd"/>
+      <w:r>
+        <w:t xml:space="preserve"> clinical measures of biological age. </w:t>
       </w:r>
     </w:p>
     <w:p>
@@ -1933,7 +1995,15 @@
         <w:fldChar w:fldCharType="end"/>
       </w:r>
       <w:r>
-        <w:t xml:space="preserve">. Thus, in addition to providing more affordable and widely-applicable measures of biological age, composite indices </w:t>
+        <w:t xml:space="preserve">. Thus, in addition to providing more affordable and </w:t>
+      </w:r>
+      <w:proofErr w:type="gramStart"/>
+      <w:r>
+        <w:t>widely-applicable</w:t>
+      </w:r>
+      <w:proofErr w:type="gramEnd"/>
+      <w:r>
+        <w:t xml:space="preserve"> measures of biological age, composite indices </w:t>
       </w:r>
       <w:r>
         <w:t xml:space="preserve">of system-level variables </w:t>
@@ -2120,7 +2190,15 @@
         <w:spacing w:line="480" w:lineRule="auto"/>
       </w:pPr>
       <w:r>
-        <w:t xml:space="preserve">Here, we present nationally-representative estimates of the effect of parity (operationalized as number of live births) on </w:t>
+        <w:t xml:space="preserve">Here, we present </w:t>
+      </w:r>
+      <w:proofErr w:type="gramStart"/>
+      <w:r>
+        <w:t>nationally-representative</w:t>
+      </w:r>
+      <w:proofErr w:type="gramEnd"/>
+      <w:r>
+        <w:t xml:space="preserve"> estimates of the effect of parity (operationalized as number of live births) on </w:t>
       </w:r>
       <w:r>
         <w:t>four</w:t>
@@ -2235,7 +2313,15 @@
         <w:spacing w:line="480" w:lineRule="auto"/>
       </w:pPr>
       <w:r>
-        <w:t>Data were collected as part of the Centers for Disease Control and Prevention’s National Health and Nutrition Examination Survey (NHANES). NHANES uses multistep cluster sampling, and assigns participants sample weights based on demographic variables such as self-identified race/ethnicity, age, and education; utilization of these sample weights in analyses enables estimation of population-level effects. Continuous sampling for NHANES began in 1999, and data is made publicly available in two-year waves. Details of recruitment procedures and study design are available from the Centers for Disease Control and Prevention</w:t>
+        <w:t xml:space="preserve">Data were collected as part of the Centers for Disease Control and Prevention’s National Health and Nutrition Examination Survey (NHANES). NHANES uses multistep cluster </w:t>
+      </w:r>
+      <w:proofErr w:type="gramStart"/>
+      <w:r>
+        <w:t>sampling, and</w:t>
+      </w:r>
+      <w:proofErr w:type="gramEnd"/>
+      <w:r>
+        <w:t xml:space="preserve"> assigns participants sample weights based on demographic variables such as self-identified race/ethnicity, age, and education; utilization of these sample weights in analyses enables estimation of population-level effects. Continuous sampling for NHANES began in 1999, and data is made publicly available in two-year waves. Details of recruitment procedures and study design are available from the Centers for Disease Control and Prevention</w:t>
       </w:r>
       <w:r>
         <w:t xml:space="preserve"> </w:t>
@@ -2301,13 +2387,138 @@
       <w:pPr>
         <w:shd w:val="clear" w:color="auto" w:fill="FFFFFF"/>
         <w:spacing w:line="480" w:lineRule="auto"/>
+      </w:pPr>
+      <w:r>
+        <w:rPr>
+          <w:highlight w:val="yellow"/>
+        </w:rPr>
+        <w:t xml:space="preserve">To assess the representativeness of participants with complete biomarker information, we compared </w:t>
+      </w:r>
+      <w:r>
+        <w:rPr>
+          <w:color w:val="000000"/>
+          <w:highlight w:val="yellow"/>
+          <w:shd w:val="clear" w:color="auto" w:fill="FFFF00"/>
+        </w:rPr>
+        <w:t>the subset of non-pregnant women aged 18-84 with complete biomarker data (</w:t>
+      </w:r>
+      <w:r>
         <w:rPr>
           <w:i/>
-        </w:rPr>
-      </w:pPr>
+          <w:iCs/>
+          <w:color w:val="000000"/>
+          <w:highlight w:val="yellow"/>
+          <w:shd w:val="clear" w:color="auto" w:fill="FFFF00"/>
+        </w:rPr>
+        <w:t xml:space="preserve">n </w:t>
+      </w:r>
+      <w:r>
+        <w:rPr>
+          <w:color w:val="000000"/>
+          <w:highlight w:val="yellow"/>
+          <w:shd w:val="clear" w:color="auto" w:fill="FFFF00"/>
+        </w:rPr>
+        <w:t>=</w:t>
+      </w:r>
+      <w:r>
+        <w:rPr>
+          <w:color w:val="000000"/>
+          <w:highlight w:val="yellow"/>
+          <w:shd w:val="clear" w:color="auto" w:fill="FFFF00"/>
+        </w:rPr>
+        <w:t xml:space="preserve"> </w:t>
+      </w:r>
+      <w:r>
+        <w:rPr>
+          <w:color w:val="000000"/>
+          <w:highlight w:val="yellow"/>
+          <w:shd w:val="clear" w:color="auto" w:fill="FFFF00"/>
+        </w:rPr>
+        <w:t>5,870) to all non-pregnant women aged 18-84 in NHANES 1999-2010 (</w:t>
+      </w:r>
       <w:r>
         <w:rPr>
           <w:i/>
+          <w:iCs/>
+          <w:color w:val="000000"/>
+          <w:highlight w:val="yellow"/>
+          <w:shd w:val="clear" w:color="auto" w:fill="FFFF00"/>
+        </w:rPr>
+        <w:t>n</w:t>
+      </w:r>
+      <w:r>
+        <w:rPr>
+          <w:color w:val="000000"/>
+          <w:highlight w:val="yellow"/>
+          <w:shd w:val="clear" w:color="auto" w:fill="FFFF00"/>
+        </w:rPr>
+        <w:t xml:space="preserve"> </w:t>
+      </w:r>
+      <w:r>
+        <w:rPr>
+          <w:color w:val="000000"/>
+          <w:highlight w:val="yellow"/>
+          <w:shd w:val="clear" w:color="auto" w:fill="FFFF00"/>
+        </w:rPr>
+        <w:t>=</w:t>
+      </w:r>
+      <w:r>
+        <w:rPr>
+          <w:color w:val="000000"/>
+          <w:highlight w:val="yellow"/>
+          <w:shd w:val="clear" w:color="auto" w:fill="FFFF00"/>
+        </w:rPr>
+        <w:t xml:space="preserve"> </w:t>
+      </w:r>
+      <w:r>
+        <w:rPr>
+          <w:color w:val="000000"/>
+          <w:highlight w:val="yellow"/>
+          <w:shd w:val="clear" w:color="auto" w:fill="FFFF00"/>
+        </w:rPr>
+        <w:t>13,929). The two samples were</w:t>
+      </w:r>
+      <w:r>
+        <w:rPr>
+          <w:color w:val="000000"/>
+          <w:shd w:val="clear" w:color="auto" w:fill="FFFF00"/>
+        </w:rPr>
+        <w:t xml:space="preserve"> similar in age, ethnicity, educational attainment, income, smoking status, menopausal status, and number of live births. However, the sample with complete biomarker data was significantly more likely to have ever been pregnant. Comparative demographics and associated tests of difference are reported in </w:t>
+      </w:r>
+      <w:r>
+        <w:rPr>
+          <w:b/>
+          <w:bCs/>
+          <w:color w:val="000000"/>
+          <w:shd w:val="clear" w:color="auto" w:fill="FFFF00"/>
+        </w:rPr>
+        <w:t>ESM Table I</w:t>
+      </w:r>
+      <w:r>
+        <w:rPr>
+          <w:color w:val="000000"/>
+          <w:shd w:val="clear" w:color="auto" w:fill="FFFF00"/>
+        </w:rPr>
+        <w:t>.</w:t>
+      </w:r>
+    </w:p>
+    <w:p>
+      <w:pPr>
+        <w:shd w:val="clear" w:color="auto" w:fill="FFFFFF"/>
+        <w:spacing w:line="480" w:lineRule="auto"/>
+      </w:pPr>
+    </w:p>
+    <w:p>
+      <w:pPr>
+        <w:shd w:val="clear" w:color="auto" w:fill="FFFFFF"/>
+        <w:spacing w:line="480" w:lineRule="auto"/>
+        <w:rPr>
+          <w:i/>
+        </w:rPr>
+      </w:pPr>
+      <w:r>
+        <w:rPr>
+          <w:i/>
         </w:rPr>
         <w:t>Ethical approval</w:t>
       </w:r>
@@ -2451,7 +2662,14 @@
         <w:rPr>
           <w:highlight w:val="yellow"/>
         </w:rPr>
-        <w:t>We chose to use number of live births rather than number of pregnancies</w:t>
+        <w:t xml:space="preserve">We chose to use number of live births rather than number of </w:t>
+      </w:r>
+      <w:r>
+        <w:rPr>
+          <w:highlight w:val="yellow"/>
+        </w:rPr>
+        <w:lastRenderedPageBreak/>
+        <w:t>pregnancies</w:t>
       </w:r>
       <w:r>
         <w:rPr>
@@ -2519,32 +2737,144 @@
         <w:t xml:space="preserve"> </w:t>
       </w:r>
       <w:r>
-        <w:t xml:space="preserve">Women who reported a prior live birth indicated their age at last live birth across all survey cycles. Because responses to this question were bottom-coded at 14 and top-coded at 45 for some cycles, we limited our analysis to women who reported an age of last live birth between 15 and 44. Starting in the 2007-2008 cycle, NHANES added a </w:t>
-      </w:r>
+        <w:t xml:space="preserve">Women who reported a prior live birth indicated their age at last live birth across all survey cycles. Because responses to this question were bottom-coded at 14 and top-coded at 45 for some cycles, we limited our analysis to women who reported an age of last live birth between 15 and 44. Starting in the 2007-2008 cycle, NHANES added a question on the number of months since last live birth for women who reported up to a two year difference between their current age and age of last birth. </w:t>
+      </w:r>
+    </w:p>
+    <w:p>
+      <w:pPr>
+        <w:shd w:val="clear" w:color="auto" w:fill="FFFFFF"/>
+        <w:spacing w:line="480" w:lineRule="auto"/>
+      </w:pPr>
+    </w:p>
+    <w:p>
+      <w:pPr>
+        <w:shd w:val="clear" w:color="auto" w:fill="FFFFFF"/>
+        <w:spacing w:line="480" w:lineRule="auto"/>
+      </w:pPr>
+      <w:r>
+        <w:t xml:space="preserve">Women were categorized as being pre-menopausal if they reported having regular periods over the last 12 months, if they reported not having regular periods because of a reason other than menopause, or if they were younger than 41. A lower limit of 41 was chosen because the average age of menopause in the US is 51, and perimenopause may last up to 10 years for some women </w:t>
+      </w:r>
+      <w:r>
+        <w:fldChar w:fldCharType="begin" w:fldLock="1"/>
+      </w:r>
+      <w:r>
+        <w:instrText>ADDIN CSL_CITATION {"citationItems":[{"id":"ITEM-1","itemData":{"DOI":"10.1016/B978-1-4557-2758-2.00015-9","ISBN":"9781455727582","author":[{"dropping-particle":"","family":"Lobo","given":"Rogerio A.","non-dropping-particle":"","parse-names":false,"suffix":""}],"container-title":"Yen and Jaffe's Reproductive Endocrinology: Seventh Edition","edition":"Seventh Ed","id":"ITEM-1","issued":{"date-parts":[["2013"]]},"number-of-pages":"308-339","publisher":"Elsevier","title":"Menopause and Aging","type":"book"},"uris":["http://www.mendeley.com/documents/?uuid=6d5cfad4-9d4f-4a51-b203-ed4d97f6fb8c"]}],"mendeley":{"formattedCitation":"&lt;sup&gt;51&lt;/sup&gt;","plainTextFormattedCitation":"51","previouslyFormattedCitation":"&lt;sup&gt;50&lt;/sup&gt;"},"properties":{"noteIndex":0},"schema":"https://github.com/citation-style-language/schema/raw/master/csl-citation.json"}</w:instrText>
+      </w:r>
+      <w:r>
+        <w:fldChar w:fldCharType="separate"/>
+      </w:r>
+      <w:r>
+        <w:rPr>
+          <w:noProof/>
+          <w:vertAlign w:val="superscript"/>
+        </w:rPr>
+        <w:t>51</w:t>
+      </w:r>
+      <w:r>
+        <w:fldChar w:fldCharType="end"/>
+      </w:r>
+      <w:r>
+        <w:t xml:space="preserve">. Women were categorized as being post-menopausal if they were older than 61, or if they reported not having regular periods over the last 12 months because of menopause. </w:t>
+      </w:r>
+    </w:p>
+    <w:p>
+      <w:pPr>
+        <w:shd w:val="clear" w:color="auto" w:fill="FFFFFF"/>
+        <w:spacing w:line="480" w:lineRule="auto"/>
+      </w:pPr>
+    </w:p>
+    <w:p>
+      <w:pPr>
+        <w:shd w:val="clear" w:color="auto" w:fill="FFFFFF"/>
+        <w:spacing w:line="480" w:lineRule="auto"/>
+        <w:rPr>
+          <w:i/>
+        </w:rPr>
+      </w:pPr>
+      <w:r>
+        <w:rPr>
+          <w:i/>
+        </w:rPr>
+        <w:t>Biological aging measures</w:t>
+      </w:r>
+    </w:p>
+    <w:p>
+      <w:pPr>
+        <w:shd w:val="clear" w:color="auto" w:fill="FFFFFF"/>
+        <w:spacing w:line="480" w:lineRule="auto"/>
+      </w:pPr>
+      <w:r>
+        <w:t xml:space="preserve">All composite measures of biological aging were constructed using the following 9 biomarkers: albumin, creatinine, glucose, log-transformed C-reactive protein (CRP), lymphocyte percent, mean cell volume, red blood cell distribution width, alkaline phosphatase, and white blood cell count. </w:t>
+      </w:r>
+      <w:r>
+        <w:t xml:space="preserve">Where appropriate, female participants from </w:t>
+      </w:r>
+      <w:r>
+        <w:t xml:space="preserve">NHANES III, for which data collection ran between 1988 and 1994, were used as the reference sample for the construction of the biological aging measures employed here. Serum creatinine values from NHANES III and NHANES 1999-2004 continuous panels were adjusted according to published recommendations </w:t>
+      </w:r>
+      <w:r>
+        <w:fldChar w:fldCharType="begin" w:fldLock="1"/>
+      </w:r>
+      <w:r>
+        <w:instrText>ADDIN CSL_CITATION {"citationItems":[{"id":"ITEM-1","itemData":{"author":[{"dropping-particle":"","family":"Selvin","given":"E.","non-dropping-particle":"","parse-names":false,"suffix":""},{"dropping-particle":"","family":"Manzi","given":"J.","non-dropping-particle":"","parse-names":false,"suffix":""},{"dropping-particle":"","family":"Stevens","given":"L.","non-dropping-particle":"","parse-names":false,"suffix":""},{"dropping-particle":"","family":"Lente","given":"F.","non-dropping-particle":"Van","parse-names":false,"suffix":""},{"dropping-particle":"","family":"Lacher","given":"D.","non-dropping-particle":"","parse-names":false,"suffix":""},{"dropping-particle":"","family":"Levey","given":"A.","non-dropping-particle":"","parse-names":false,"suffix":""},{"dropping-particle":"","family":"Coresh","given":"J.","non-dropping-particle":"","parse-names":false,"suffix":""}],"container-title":"American Journal of Kidney Diseases","id":"ITEM-1","issue":"6","issued":{"date-parts":[["2007"]]},"page":"918-926","title":"Calibration of serum creatinine in the National Health and Nutrition Examination Surveys (NHANES) 1988-1994, 1999-2004","type":"article-journal","volume":"50"},"uris":["http://www.mendeley.com/documents/?uuid=d3a1a957-5cde-4b7a-9670-fed722108836"]}],"mendeley":{"formattedCitation":"&lt;sup&gt;52&lt;/sup&gt;","plainTextFormattedCitation":"52","previouslyFormattedCitation":"&lt;sup&gt;51&lt;/sup&gt;"},"properties":{"noteIndex":0},"schema":"https://github.com/citation-style-language/schema/raw/master/csl-citation.json"}</w:instrText>
+      </w:r>
+      <w:r>
+        <w:fldChar w:fldCharType="separate"/>
+      </w:r>
+      <w:r>
+        <w:rPr>
+          <w:noProof/>
+          <w:vertAlign w:val="superscript"/>
+        </w:rPr>
+        <w:t>52</w:t>
+      </w:r>
+      <w:r>
+        <w:fldChar w:fldCharType="end"/>
+      </w:r>
+      <w:r>
+        <w:t xml:space="preserve">.   </w:t>
+      </w:r>
+    </w:p>
+    <w:p>
+      <w:pPr>
+        <w:shd w:val="clear" w:color="auto" w:fill="FFFFFF"/>
+        <w:spacing w:line="480" w:lineRule="auto"/>
+      </w:pPr>
       <w:r>
         <w:lastRenderedPageBreak/>
-        <w:t xml:space="preserve">question on the number of months since last live birth for women who reported up to a two year difference between their current age and age of last birth. </w:t>
-      </w:r>
-    </w:p>
-    <w:p>
-      <w:pPr>
-        <w:shd w:val="clear" w:color="auto" w:fill="FFFFFF"/>
-        <w:spacing w:line="480" w:lineRule="auto"/>
-      </w:pPr>
-    </w:p>
-    <w:p>
-      <w:pPr>
-        <w:shd w:val="clear" w:color="auto" w:fill="FFFFFF"/>
-        <w:spacing w:line="480" w:lineRule="auto"/>
-      </w:pPr>
-      <w:r>
-        <w:t xml:space="preserve">Women were categorized as being pre-menopausal if they reported having regular periods over the last 12 months, if they reported not having regular periods because of a reason other than menopause, or if they were younger than 41. A lower limit of 41 was chosen because the average age of menopause in the US is 51, and perimenopause may last up to 10 years for some women </w:t>
+        <w:t xml:space="preserve"> </w:t>
+      </w:r>
+    </w:p>
+    <w:p>
+      <w:pPr>
+        <w:shd w:val="clear" w:color="auto" w:fill="FFFFFF"/>
+        <w:spacing w:line="480" w:lineRule="auto"/>
+      </w:pPr>
+      <w:r>
+        <w:rPr>
+          <w:u w:val="single"/>
+        </w:rPr>
+        <w:t>Homeostatic Dysregulation (HD)</w:t>
+      </w:r>
+      <w:r>
+        <w:t xml:space="preserve"> is a measure of </w:t>
+      </w:r>
+      <w:proofErr w:type="spellStart"/>
+      <w:r>
+        <w:t>Mahalanobis</w:t>
+      </w:r>
+      <w:proofErr w:type="spellEnd"/>
+      <w:r>
+        <w:t xml:space="preserve"> distance</w:t>
+      </w:r>
+      <w:r>
+        <w:t xml:space="preserve"> </w:t>
       </w:r>
       <w:r>
         <w:fldChar w:fldCharType="begin" w:fldLock="1"/>
       </w:r>
       <w:r>
-        <w:instrText>ADDIN CSL_CITATION {"citationItems":[{"id":"ITEM-1","itemData":{"DOI":"10.1016/B978-1-4557-2758-2.00015-9","ISBN":"9781455727582","author":[{"dropping-particle":"","family":"Lobo","given":"Rogerio A.","non-dropping-particle":"","parse-names":false,"suffix":""}],"container-title":"Yen and Jaffe's Reproductive Endocrinology: Seventh Edition","edition":"Seventh Ed","id":"ITEM-1","issued":{"date-parts":[["2013"]]},"number-of-pages":"308-339","publisher":"Elsevier","title":"Menopause and Aging","type":"book"},"uris":["http://www.mendeley.com/documents/?uuid=6d5cfad4-9d4f-4a51-b203-ed4d97f6fb8c"]}],"mendeley":{"formattedCitation":"&lt;sup&gt;51&lt;/sup&gt;","plainTextFormattedCitation":"51","previouslyFormattedCitation":"&lt;sup&gt;50&lt;/sup&gt;"},"properties":{"noteIndex":0},"schema":"https://github.com/citation-style-language/schema/raw/master/csl-citation.json"}</w:instrText>
+        <w:instrText>ADDIN CSL_CITATION {"citationItems":[{"id":"ITEM-1","itemData":{"author":[{"dropping-particle":"","family":"Mahalanobis","given":"P C","non-dropping-particle":"","parse-names":false,"suffix":""}],"container-title":"Proceedings of The National Institute of Science of India","id":"ITEM-1","issued":{"date-parts":[["1936"]]},"page":"234-256","title":"Mahalanobis distance","type":"article-journal","volume":"49"},"uris":["http://www.mendeley.com/documents/?uuid=f6550225-4ce3-4c0a-82fa-61b89efe8679"]}],"mendeley":{"formattedCitation":"&lt;sup&gt;53&lt;/sup&gt;","plainTextFormattedCitation":"53","previouslyFormattedCitation":"&lt;sup&gt;52&lt;/sup&gt;"},"properties":{"noteIndex":0},"schema":"https://github.com/citation-style-language/schema/raw/master/csl-citation.json"}</w:instrText>
       </w:r>
       <w:r>
         <w:fldChar w:fldCharType="separate"/>
@@ -2554,55 +2884,22 @@
           <w:noProof/>
           <w:vertAlign w:val="superscript"/>
         </w:rPr>
-        <w:t>51</w:t>
+        <w:t>53</w:t>
       </w:r>
       <w:r>
         <w:fldChar w:fldCharType="end"/>
       </w:r>
       <w:r>
-        <w:t xml:space="preserve">. Women were categorized as being post-menopausal if they were older than 61, or if they reported not having regular periods over the last 12 months because of menopause. </w:t>
-      </w:r>
-    </w:p>
-    <w:p>
-      <w:pPr>
-        <w:shd w:val="clear" w:color="auto" w:fill="FFFFFF"/>
-        <w:spacing w:line="480" w:lineRule="auto"/>
-      </w:pPr>
-    </w:p>
-    <w:p>
-      <w:pPr>
-        <w:shd w:val="clear" w:color="auto" w:fill="FFFFFF"/>
-        <w:spacing w:line="480" w:lineRule="auto"/>
-        <w:rPr>
-          <w:i/>
-        </w:rPr>
-      </w:pPr>
-      <w:r>
-        <w:rPr>
-          <w:i/>
-        </w:rPr>
-        <w:t>Biological aging measures</w:t>
-      </w:r>
-    </w:p>
-    <w:p>
-      <w:pPr>
-        <w:shd w:val="clear" w:color="auto" w:fill="FFFFFF"/>
-        <w:spacing w:line="480" w:lineRule="auto"/>
-      </w:pPr>
-      <w:r>
-        <w:t xml:space="preserve">All composite measures of biological aging were constructed using the following 9 biomarkers: albumin, creatinine, glucose, log-transformed C-reactive protein (CRP), lymphocyte percent, mean cell volume, red blood cell distribution width, alkaline phosphatase, and white blood cell count. </w:t>
-      </w:r>
-      <w:r>
-        <w:t xml:space="preserve">Where appropriate, female participants from </w:t>
-      </w:r>
-      <w:r>
-        <w:t xml:space="preserve">NHANES III, for which data collection ran between 1988 and 1994, were used as the reference sample for the construction of the biological aging measures employed here. Serum creatinine values from NHANES III and NHANES 1999-2004 continuous panels were adjusted according to published recommendations </w:t>
+        <w:t>,</w:t>
+      </w:r>
+      <w:r>
+        <w:t xml:space="preserve"> quantifying the deviation of a participant’s physiology from a young, healthy reference norm. Following previous work </w:t>
       </w:r>
       <w:r>
         <w:fldChar w:fldCharType="begin" w:fldLock="1"/>
       </w:r>
       <w:r>
-        <w:instrText>ADDIN CSL_CITATION {"citationItems":[{"id":"ITEM-1","itemData":{"author":[{"dropping-particle":"","family":"Selvin","given":"E.","non-dropping-particle":"","parse-names":false,"suffix":""},{"dropping-particle":"","family":"Manzi","given":"J.","non-dropping-particle":"","parse-names":false,"suffix":""},{"dropping-particle":"","family":"Stevens","given":"L.","non-dropping-particle":"","parse-names":false,"suffix":""},{"dropping-particle":"","family":"Lente","given":"F.","non-dropping-particle":"Van","parse-names":false,"suffix":""},{"dropping-particle":"","family":"Lacher","given":"D.","non-dropping-particle":"","parse-names":false,"suffix":""},{"dropping-particle":"","family":"Levey","given":"A.","non-dropping-particle":"","parse-names":false,"suffix":""},{"dropping-particle":"","family":"Coresh","given":"J.","non-dropping-particle":"","parse-names":false,"suffix":""}],"container-title":"American Journal of Kidney Diseases","id":"ITEM-1","issue":"6","issued":{"date-parts":[["2007"]]},"page":"918-926","title":"Calibration of serum creatinine in the National Health and Nutrition Examination Surveys (NHANES) 1988-1994, 1999-2004","type":"article-journal","volume":"50"},"uris":["http://www.mendeley.com/documents/?uuid=d3a1a957-5cde-4b7a-9670-fed722108836"]}],"mendeley":{"formattedCitation":"&lt;sup&gt;52&lt;/sup&gt;","plainTextFormattedCitation":"52","previouslyFormattedCitation":"&lt;sup&gt;51&lt;/sup&gt;"},"properties":{"noteIndex":0},"schema":"https://github.com/citation-style-language/schema/raw/master/csl-citation.json"}</w:instrText>
+        <w:instrText>ADDIN CSL_CITATION {"citationItems":[{"id":"ITEM-1","itemData":{"author":[{"dropping-particle":"","family":"Hastings","given":"W J","non-dropping-particle":"","parse-names":false,"suffix":""},{"dropping-particle":"","family":"Shalev","given":"I","non-dropping-particle":"","parse-names":false,"suffix":""},{"dropping-particle":"","family":"Belsky","given":"D W","non-dropping-particle":"","parse-names":false,"suffix":""}],"container-title":"Psychoneuroendocrinology","id":"ITEM-1","issued":{"date-parts":[["2019"]]},"page":"171-178","title":"Comparability of biological aging measures in the National Health and Nutrition Examination Study, 1999-2002","type":"article-journal","volume":"106"},"uris":["http://www.mendeley.com/documents/?uuid=64073313-035b-4867-87a5-181663171f77"]}],"mendeley":{"formattedCitation":"&lt;sup&gt;11&lt;/sup&gt;","plainTextFormattedCitation":"11","previouslyFormattedCitation":"&lt;sup&gt;10&lt;/sup&gt;"},"properties":{"noteIndex":0},"schema":"https://github.com/citation-style-language/schema/raw/master/csl-citation.json"}</w:instrText>
       </w:r>
       <w:r>
         <w:fldChar w:fldCharType="separate"/>
@@ -2612,98 +2909,24 @@
           <w:noProof/>
           <w:vertAlign w:val="superscript"/>
         </w:rPr>
-        <w:t>52</w:t>
+        <w:t>11</w:t>
       </w:r>
       <w:r>
         <w:fldChar w:fldCharType="end"/>
       </w:r>
       <w:r>
-        <w:t xml:space="preserve">.   </w:t>
-      </w:r>
-    </w:p>
-    <w:p>
-      <w:pPr>
-        <w:shd w:val="clear" w:color="auto" w:fill="FFFFFF"/>
-        <w:spacing w:line="480" w:lineRule="auto"/>
-      </w:pPr>
+        <w:t>, we defined our reference population as non-pregnant women from NHANES III aged 20-30 who were not obese (BMI&lt;30) and for whom all biomarkers fell within the clinically normal range for their age and sex (N</w:t>
+      </w:r>
       <w:r>
         <w:t xml:space="preserve"> </w:t>
       </w:r>
-    </w:p>
-    <w:p>
-      <w:pPr>
-        <w:shd w:val="clear" w:color="auto" w:fill="FFFFFF"/>
-        <w:spacing w:line="480" w:lineRule="auto"/>
-      </w:pPr>
-      <w:r>
-        <w:rPr>
-          <w:u w:val="single"/>
-        </w:rPr>
-        <w:t>Homeostatic Dysregulation (HD)</w:t>
-      </w:r>
-      <w:r>
-        <w:t xml:space="preserve"> is a measure of Mahalanobis distance</w:t>
+      <w:r>
+        <w:t>=</w:t>
       </w:r>
       <w:r>
         <w:t xml:space="preserve"> </w:t>
       </w:r>
       <w:r>
-        <w:fldChar w:fldCharType="begin" w:fldLock="1"/>
-      </w:r>
-      <w:r>
-        <w:instrText>ADDIN CSL_CITATION {"citationItems":[{"id":"ITEM-1","itemData":{"author":[{"dropping-particle":"","family":"Mahalanobis","given":"P C","non-dropping-particle":"","parse-names":false,"suffix":""}],"container-title":"Proceedings of The National Institute of Science of India","id":"ITEM-1","issued":{"date-parts":[["1936"]]},"page":"234-256","title":"Mahalanobis distance","type":"article-journal","volume":"49"},"uris":["http://www.mendeley.com/documents/?uuid=f6550225-4ce3-4c0a-82fa-61b89efe8679"]}],"mendeley":{"formattedCitation":"&lt;sup&gt;53&lt;/sup&gt;","plainTextFormattedCitation":"53","previouslyFormattedCitation":"&lt;sup&gt;52&lt;/sup&gt;"},"properties":{"noteIndex":0},"schema":"https://github.com/citation-style-language/schema/raw/master/csl-citation.json"}</w:instrText>
-      </w:r>
-      <w:r>
-        <w:fldChar w:fldCharType="separate"/>
-      </w:r>
-      <w:r>
-        <w:rPr>
-          <w:noProof/>
-          <w:vertAlign w:val="superscript"/>
-        </w:rPr>
-        <w:t>53</w:t>
-      </w:r>
-      <w:r>
-        <w:fldChar w:fldCharType="end"/>
-      </w:r>
-      <w:r>
-        <w:t>,</w:t>
-      </w:r>
-      <w:r>
-        <w:t xml:space="preserve"> quantifying the deviation of a participant’s physiology from a young, healthy reference norm. Following previous work </w:t>
-      </w:r>
-      <w:r>
-        <w:fldChar w:fldCharType="begin" w:fldLock="1"/>
-      </w:r>
-      <w:r>
-        <w:instrText>ADDIN CSL_CITATION {"citationItems":[{"id":"ITEM-1","itemData":{"author":[{"dropping-particle":"","family":"Hastings","given":"W J","non-dropping-particle":"","parse-names":false,"suffix":""},{"dropping-particle":"","family":"Shalev","given":"I","non-dropping-particle":"","parse-names":false,"suffix":""},{"dropping-particle":"","family":"Belsky","given":"D W","non-dropping-particle":"","parse-names":false,"suffix":""}],"container-title":"Psychoneuroendocrinology","id":"ITEM-1","issued":{"date-parts":[["2019"]]},"page":"171-178","title":"Comparability of biological aging measures in the National Health and Nutrition Examination Study, 1999-2002","type":"article-journal","volume":"106"},"uris":["http://www.mendeley.com/documents/?uuid=64073313-035b-4867-87a5-181663171f77"]}],"mendeley":{"formattedCitation":"&lt;sup&gt;11&lt;/sup&gt;","plainTextFormattedCitation":"11","previouslyFormattedCitation":"&lt;sup&gt;10&lt;/sup&gt;"},"properties":{"noteIndex":0},"schema":"https://github.com/citation-style-language/schema/raw/master/csl-citation.json"}</w:instrText>
-      </w:r>
-      <w:r>
-        <w:fldChar w:fldCharType="separate"/>
-      </w:r>
-      <w:r>
-        <w:rPr>
-          <w:noProof/>
-          <w:vertAlign w:val="superscript"/>
-        </w:rPr>
-        <w:t>11</w:t>
-      </w:r>
-      <w:r>
-        <w:fldChar w:fldCharType="end"/>
-      </w:r>
-      <w:r>
-        <w:t>, we defined our reference population as non-pregnant women from NHANES III aged 20-30 who were not obese (BMI&lt;30) and for whom all biomarkers fell within the clinically normal range for their age and sex (N</w:t>
-      </w:r>
-      <w:r>
-        <w:t xml:space="preserve"> </w:t>
-      </w:r>
-      <w:r>
-        <w:t>=</w:t>
-      </w:r>
-      <w:r>
-        <w:t xml:space="preserve"> </w:t>
-      </w:r>
-      <w:r>
         <w:t>48</w:t>
       </w:r>
       <w:r>
@@ -2722,7 +2945,25 @@
         <w:rPr>
           <w:b/>
         </w:rPr>
-        <w:t>I-II</w:t>
+        <w:t>I</w:t>
+      </w:r>
+      <w:r>
+        <w:rPr>
+          <w:b/>
+        </w:rPr>
+        <w:t>I</w:t>
+      </w:r>
+      <w:r>
+        <w:rPr>
+          <w:b/>
+        </w:rPr>
+        <w:t>-I</w:t>
+      </w:r>
+      <w:r>
+        <w:rPr>
+          <w:b/>
+        </w:rPr>
+        <w:t>V</w:t>
       </w:r>
       <w:r>
         <w:t>)</w:t>
@@ -2746,14 +2987,24 @@
         <w:rPr>
           <w:b/>
         </w:rPr>
-        <w:t>III</w:t>
-      </w:r>
-      <w:r>
-        <w:t xml:space="preserve">). Biomarker raw means, raw standard deviations, and the standardized-biomarker variance-covariance matrix are implemented </w:t>
-      </w:r>
-      <w:r>
-        <w:lastRenderedPageBreak/>
-        <w:t>within the Mahalanobis distance equation</w:t>
+        <w:t>I</w:t>
+      </w:r>
+      <w:r>
+        <w:rPr>
+          <w:b/>
+        </w:rPr>
+        <w:t>V</w:t>
+      </w:r>
+      <w:r>
+        <w:t xml:space="preserve">). Biomarker raw means, raw standard deviations, and the standardized-biomarker variance-covariance matrix are implemented within the </w:t>
+      </w:r>
+      <w:proofErr w:type="spellStart"/>
+      <w:r>
+        <w:t>Mahalanobis</w:t>
+      </w:r>
+      <w:proofErr w:type="spellEnd"/>
+      <w:r>
+        <w:t xml:space="preserve"> distance equation</w:t>
       </w:r>
       <w:r>
         <w:t xml:space="preserve"> </w:t>
@@ -3430,6 +3681,7 @@
       <w:r>
         <w:t xml:space="preserve"> Here, </w:t>
       </w:r>
+      <w:proofErr w:type="spellStart"/>
       <w:r>
         <w:rPr>
           <w:i/>
@@ -3443,6 +3695,7 @@
         </w:rPr>
         <w:t>j</w:t>
       </w:r>
+      <w:proofErr w:type="spellEnd"/>
       <w:r>
         <w:t xml:space="preserve"> is the value of biomarker </w:t>
       </w:r>
@@ -3500,12 +3753,14 @@
       <w:r>
         <w:t xml:space="preserve">(root mean squared error) are estimated from a regression of chronological age onto the biomarker in the reference population. </w:t>
       </w:r>
+      <w:proofErr w:type="spellStart"/>
       <w:r>
         <w:rPr>
           <w:i/>
         </w:rPr>
         <w:t>sBA</w:t>
       </w:r>
+      <w:proofErr w:type="spellEnd"/>
       <w:r>
         <w:t xml:space="preserve"> is a scaling factor equal to the square root of the variance in chronological age explained by the biomarker panel in the reference population</w:t>
       </w:r>
@@ -3554,7 +3809,11 @@
         <w:fldChar w:fldCharType="end"/>
       </w:r>
       <w:r>
-        <w:t>, we formed our reference population from non-pregnant women in NHANES III aged 30-75 (N</w:t>
+        <w:t xml:space="preserve">, we formed our reference population from non-pregnant women in NHANES III aged </w:t>
+      </w:r>
+      <w:r>
+        <w:lastRenderedPageBreak/>
+        <w:t>30-75 (N</w:t>
       </w:r>
       <w:r>
         <w:t xml:space="preserve"> </w:t>
@@ -3578,7 +3837,7 @@
         <w:rPr>
           <w:b/>
         </w:rPr>
-        <w:t>IV</w:t>
+        <w:t>V</w:t>
       </w:r>
       <w:r>
         <w:rPr>
@@ -3593,6 +3852,12 @@
         <w:t>V</w:t>
       </w:r>
       <w:r>
+        <w:rPr>
+          <w:b/>
+        </w:rPr>
+        <w:t>I</w:t>
+      </w:r>
+      <w:r>
         <w:t>). An individual's KDM Biological Age corresponds to the average chronological age at which their physiology would be observed in</w:t>
       </w:r>
     </w:p>
@@ -3651,11 +3916,23 @@
         <w:fldChar w:fldCharType="end"/>
       </w:r>
       <w:r>
-        <w:t xml:space="preserve">. Herein, a multivariate Gompertz model of mortality hazard is fit to the selected biomarkers and chronological age to form a predicted hazard of mortality called a “mortality score”. This mortality score is converted to a biological age value using a second univariate Gompertz regression of the mortality hazard onto chronological age. In this manner, the LM biological age is interpretable as </w:t>
-      </w:r>
-      <w:r>
-        <w:lastRenderedPageBreak/>
-        <w:t>the chronological age at which an individual’s physiology-based risk for mortality would be approximately normal in the reference population. We applied published parameters from Liu and colleagues’ original work</w:t>
+        <w:t xml:space="preserve">. Herein, a multivariate </w:t>
+      </w:r>
+      <w:proofErr w:type="spellStart"/>
+      <w:r>
+        <w:t>Gompertz</w:t>
+      </w:r>
+      <w:proofErr w:type="spellEnd"/>
+      <w:r>
+        <w:t xml:space="preserve"> model of mortality hazard is fit to the selected biomarkers and chronological age to form a predicted hazard of mortality called a “mortality score”. This mortality score is converted to a biological age value using a second univariate </w:t>
+      </w:r>
+      <w:proofErr w:type="spellStart"/>
+      <w:r>
+        <w:t>Gompertz</w:t>
+      </w:r>
+      <w:proofErr w:type="spellEnd"/>
+      <w:r>
+        <w:t xml:space="preserve"> regression of the mortality hazard onto chronological age. In this manner, the LM biological age is interpretable as the chronological age at which an individual’s physiology-based risk for mortality would be approximately normal in the reference population. We applied published parameters from Liu and colleagues’ original work</w:t>
       </w:r>
       <w:r>
         <w:t xml:space="preserve"> </w:t>
@@ -3760,41 +4037,67 @@
           <w:color w:val="000000"/>
           <w:highlight w:val="yellow"/>
         </w:rPr>
-        <w:t>ESM Table VI</w:t>
-      </w:r>
-      <w:r>
-        <w:rPr>
+        <w:t>ESM Table V</w:t>
+      </w:r>
+      <w:r>
+        <w:rPr>
+          <w:b/>
+          <w:bCs/>
           <w:color w:val="000000"/>
           <w:highlight w:val="yellow"/>
         </w:rPr>
-        <w:t>). In this manner, the number of biomarkers for which a participant is at risk is divided by the total number of biomarkers in the panel to calculate a final allostatic load score with values ranging from 0-1.</w:t>
-      </w:r>
-    </w:p>
-    <w:p>
-      <w:pPr>
-        <w:shd w:val="clear" w:color="auto" w:fill="FFFFFF"/>
-        <w:spacing w:line="480" w:lineRule="auto"/>
-      </w:pPr>
-      <w:r>
-        <w:t xml:space="preserve"> </w:t>
-      </w:r>
-    </w:p>
-    <w:p>
-      <w:pPr>
-        <w:shd w:val="clear" w:color="auto" w:fill="FFFFFF"/>
-        <w:spacing w:line="480" w:lineRule="auto"/>
-        <w:rPr>
-          <w:b/>
-          <w:bCs/>
-          <w:color w:val="000000"/>
-        </w:rPr>
-      </w:pPr>
-      <w:r>
-        <w:rPr>
+        <w:t>I</w:t>
+      </w:r>
+      <w:r>
+        <w:rPr>
+          <w:b/>
+          <w:bCs/>
           <w:color w:val="000000"/>
           <w:highlight w:val="yellow"/>
         </w:rPr>
-        <w:t>All four biological aging measures were computed using the same panel of 9 biomarkers. These biomarkers were selected based upon their inclusion in the LM biological age algorithm, which utilized machine-learning analysis to select the most parsimonious panel of biomarkers for mortality prediction. The use of common biomarkers ensures the different measures are indexing the same physiological processes. Differences in the analytical approach and statistical operations leading to the final composite measure reflects different approaches toward the conceptualization of biological age. For HD, biological age is conceptualized as deviation from an ideal physiological state attained in one’s 20s. For KDM, biological age is conceptualized as the average change in physiology that occurs with increasing chronological age. Building upon this, LM captures the increased risk in mortality that accompanies physiological changes occurring with age. Finally, AL conceptualizes aging as the accumulation of changes that become impactful only once they reach a critical threshold. Biomarker and biological age summary statistics for the final analytical sample (</w:t>
+        <w:t>I</w:t>
+      </w:r>
+      <w:r>
+        <w:rPr>
+          <w:color w:val="000000"/>
+          <w:highlight w:val="yellow"/>
+        </w:rPr>
+        <w:t>). In this manner, the number of biomarkers for which a participant is at risk is divided by the total number of biomarkers in the panel to calculate a final allostatic load score with values ranging from 0-1.</w:t>
+      </w:r>
+    </w:p>
+    <w:p>
+      <w:pPr>
+        <w:shd w:val="clear" w:color="auto" w:fill="FFFFFF"/>
+        <w:spacing w:line="480" w:lineRule="auto"/>
+      </w:pPr>
+      <w:r>
+        <w:t xml:space="preserve"> </w:t>
+      </w:r>
+    </w:p>
+    <w:p>
+      <w:pPr>
+        <w:shd w:val="clear" w:color="auto" w:fill="FFFFFF"/>
+        <w:spacing w:line="480" w:lineRule="auto"/>
+        <w:rPr>
+          <w:b/>
+          <w:bCs/>
+          <w:color w:val="000000"/>
+        </w:rPr>
+      </w:pPr>
+      <w:r>
+        <w:rPr>
+          <w:color w:val="000000"/>
+          <w:highlight w:val="yellow"/>
+        </w:rPr>
+        <w:t xml:space="preserve">All four biological aging measures were computed using the same panel of 9 biomarkers. These biomarkers were selected based upon their inclusion in the LM biological age algorithm, which utilized machine-learning analysis to select the most parsimonious panel of biomarkers for mortality prediction. The use of common biomarkers ensures the different measures are indexing the same physiological processes. Differences in the analytical approach and statistical operations leading to the final </w:t>
+      </w:r>
+      <w:r>
+        <w:rPr>
+          <w:color w:val="000000"/>
+          <w:highlight w:val="yellow"/>
+        </w:rPr>
+        <w:lastRenderedPageBreak/>
+        <w:t>composite measure reflects different approaches toward the conceptualization of biological age. For HD, biological age is conceptualized as deviation from an ideal physiological state attained in one’s 20s. For KDM, biological age is conceptualized as the average change in physiology that occurs with increasing chronological age. Building upon this, LM captures the increased risk in mortality that accompanies physiological changes occurring with age. Finally, AL conceptualizes aging as the accumulation of changes that become impactful only once they reach a critical threshold. Biomarker and biological age summary statistics for the final analytical sample (</w:t>
       </w:r>
       <w:r>
         <w:rPr>
@@ -3819,231 +4122,268 @@
           <w:color w:val="000000"/>
           <w:highlight w:val="yellow"/>
         </w:rPr>
-        <w:t>ESM Table VII.</w:t>
-      </w:r>
-    </w:p>
-    <w:p>
-      <w:pPr>
-        <w:shd w:val="clear" w:color="auto" w:fill="FFFFFF"/>
-        <w:spacing w:line="480" w:lineRule="auto"/>
-      </w:pPr>
-    </w:p>
-    <w:p>
-      <w:pPr>
-        <w:shd w:val="clear" w:color="auto" w:fill="FFFFFF"/>
-        <w:spacing w:line="480" w:lineRule="auto"/>
-      </w:pPr>
+        <w:t>ESM Table VI</w:t>
+      </w:r>
+      <w:r>
+        <w:rPr>
+          <w:b/>
+          <w:bCs/>
+          <w:color w:val="000000"/>
+          <w:highlight w:val="yellow"/>
+        </w:rPr>
+        <w:t>I</w:t>
+      </w:r>
+      <w:r>
+        <w:rPr>
+          <w:b/>
+          <w:bCs/>
+          <w:color w:val="000000"/>
+          <w:highlight w:val="yellow"/>
+        </w:rPr>
+        <w:t>I.</w:t>
+      </w:r>
+    </w:p>
+    <w:p>
+      <w:pPr>
+        <w:shd w:val="clear" w:color="auto" w:fill="FFFFFF"/>
+        <w:spacing w:line="480" w:lineRule="auto"/>
+      </w:pPr>
+    </w:p>
+    <w:p>
+      <w:pPr>
+        <w:shd w:val="clear" w:color="auto" w:fill="FFFFFF"/>
+        <w:spacing w:line="480" w:lineRule="auto"/>
+      </w:pPr>
+      <w:r>
+        <w:t xml:space="preserve">Univariate distributions, bivariate distributions, and Pearson correlations coefficients for age, LM, log-transformed HD, and KDM are displayed in </w:t>
+      </w:r>
+      <w:r>
+        <w:rPr>
+          <w:b/>
+        </w:rPr>
+        <w:t>Figure 3</w:t>
+      </w:r>
+      <w:r>
+        <w:t xml:space="preserve">. Expectedly, all </w:t>
+      </w:r>
+      <w:r>
+        <w:t>four</w:t>
+      </w:r>
+      <w:r>
+        <w:t xml:space="preserve"> measures of biological age were significantly correlated with chronological age, and all </w:t>
+      </w:r>
+      <w:r>
+        <w:t>four</w:t>
+      </w:r>
+      <w:r>
+        <w:t xml:space="preserve"> measures of biological age were significantly correlated with each other.  </w:t>
+      </w:r>
+    </w:p>
+    <w:p>
+      <w:pPr>
+        <w:shd w:val="clear" w:color="auto" w:fill="FFFFFF"/>
+        <w:spacing w:line="480" w:lineRule="auto"/>
+      </w:pPr>
+    </w:p>
+    <w:p>
+      <w:pPr>
+        <w:shd w:val="clear" w:color="auto" w:fill="FFFFFF"/>
+        <w:spacing w:line="480" w:lineRule="auto"/>
+        <w:rPr>
+          <w:i/>
+        </w:rPr>
+      </w:pPr>
+      <w:r>
+        <w:rPr>
+          <w:i/>
+        </w:rPr>
+        <w:t>Covariates</w:t>
+      </w:r>
+    </w:p>
+    <w:p>
+      <w:pPr>
+        <w:shd w:val="clear" w:color="auto" w:fill="FFFFFF"/>
+        <w:spacing w:line="480" w:lineRule="auto"/>
+      </w:pPr>
+      <w:r>
+        <w:t xml:space="preserve">Self-reported race/ethnicity </w:t>
+      </w:r>
+      <w:r>
+        <w:fldChar w:fldCharType="begin" w:fldLock="1"/>
+      </w:r>
+      <w:r>
+        <w:instrText>ADDIN CSL_CITATION {"citationItems":[{"id":"ITEM-1","itemData":{"DOI":"10.1038/jid.2014.371","ISBN":"6176321972","ISSN":"15378276","PMID":"1000000221","author":[{"dropping-particle":"","family":"Levine","given":"M. E.","non-dropping-particle":"","parse-names":false,"suffix":""},{"dropping-particle":"","family":"Crimmins","given":"E. M.","non-dropping-particle":"","parse-names":false,"suffix":""}],"container-title":"Social Science and Medicine","id":"ITEM-1","issued":{"date-parts":[["2014"]]},"page":"27-32","title":"Evidence of accelerated aging among African Americans and its implications for mortality","type":"article-journal","volume":"118"},"uris":["http://www.mendeley.com/documents/?uuid=b564906a-bc3c-459d-9765-ffa5cd7f1dbc"]}],"mendeley":{"formattedCitation":"&lt;sup&gt;55&lt;/sup&gt;","plainTextFormattedCitation":"55","previouslyFormattedCitation":"&lt;sup&gt;54&lt;/sup&gt;"},"properties":{"noteIndex":0},"schema":"https://github.com/citation-style-language/schema/raw/master/csl-citation.json"}</w:instrText>
+      </w:r>
+      <w:r>
+        <w:fldChar w:fldCharType="separate"/>
+      </w:r>
+      <w:r>
+        <w:rPr>
+          <w:noProof/>
+          <w:vertAlign w:val="superscript"/>
+        </w:rPr>
+        <w:t>55</w:t>
+      </w:r>
+      <w:r>
+        <w:fldChar w:fldCharType="end"/>
+      </w:r>
+      <w:r>
+        <w:t>, socioeconomic status (SES</w:t>
+      </w:r>
+      <w:r>
+        <w:t xml:space="preserve">) </w:t>
+      </w:r>
+      <w:r>
+        <w:fldChar w:fldCharType="begin" w:fldLock="1"/>
+      </w:r>
+      <w:r>
+        <w:instrText>ADDIN CSL_CITATION {"citationItems":[{"id":"ITEM-1","itemData":{"DOI":"10.1016/j.bbi.2011.04.010","ISSN":"08891591","abstract":"Low socioeconomic status (SES) may be associated with accelerated biological aging, but findings relating SES with telomere length have been inconsistent. We tested the hypotheses that shorter telomere length and telomerase activity would be related more robustly to education, an early life indicator of socioeconomic position, than to current indicators of socioeconomic circumstances. Healthy men and women aged 53-76. years from the Whitehall II epidemiological cohort provided blood samples from which telomere length was assessed in 448 and telomerase activity in 416. Educational attainment was classified into four levels, while household income and grade of employment were measured as indicators of current socioeconomic circumstances. Age, gender, blood pressure, glycated hemoglobin, high density lipoprotein cholesterol, smoking, body mass index and physical activity were included as covariates. We found that lower educational attainment was associated with shorter telomere length after controlling statistically for biological and behavioral covariates. Neither household income nor employment grade was related to telomere length. The association between telomere length and education remained significant after adjusting for current socioeconomic circumstances. In men, highest levels of telomerase activity were found in the lowest education group. We conclude that low SES defined in terms of education but not current socioeconomic circumstances is associated with shortened telomeres. Low educational attainment may be an indicator of long-term SES trajectories, and be associated with accumulated allostatic load resulting in telomere shortening. Education may also promote problem-solving skills leading to reduced biological stress responsivity, with favorable consequences for biological aging. © 2011 Elsevier Inc.","author":[{"dropping-particle":"","family":"Steptoe","given":"Andrew","non-dropping-particle":"","parse-names":false,"suffix":""},{"dropping-particle":"","family":"Hamer","given":"Mark","non-dropping-particle":"","parse-names":false,"suffix":""},{"dropping-particle":"","family":"Butcher","given":"Lee","non-dropping-particle":"","parse-names":false,"suffix":""},{"dropping-particle":"","family":"Lin","given":"Jue","non-dropping-particle":"","parse-names":false,"suffix":""},{"dropping-particle":"","family":"Brydon","given":"Lena","non-dropping-particle":"","parse-names":false,"suffix":""},{"dropping-particle":"","family":"Kivimäki","given":"Mika","non-dropping-particle":"","parse-names":false,"suffix":""},{"dropping-particle":"","family":"Marmot","given":"Michael","non-dropping-particle":"","parse-names":false,"suffix":""},{"dropping-particle":"","family":"Blackburn","given":"Elizabeth","non-dropping-particle":"","parse-names":false,"suffix":""},{"dropping-particle":"","family":"Erusalimsky","given":"Jorge D.","non-dropping-particle":"","parse-names":false,"suffix":""}],"container-title":"Brain, Behavior, and Immunity","id":"ITEM-1","issue":"7","issued":{"date-parts":[["2011"]]},"page":"1292-1298","publisher":"Elsevier Inc.","title":"Educational attainment but not measures of current socioeconomic circumstances are associated with leukocyte telomere length in healthy older men and women","type":"article-journal","volume":"25"},"uris":["http://www.mendeley.com/documents/?uuid=15f2d810-026b-4acd-bb23-5c350313384e"]},{"id":"ITEM-2","itemData":{"DOI":"10.1093/epirev/mxs001","ISSN":"0193936X","abstract":"It has been hypothesized that one way in which lower socioeconomic status (SES) affects health is by increasing the rate of biological aging. A widely used marker of biological aging is telomere length. Telomeres are structures at the ends of chromosomes that erode with increasing cell proliferation and genetic damage. We aimed to identify, through systematic review and meta-analysis, whether lower SES (greater deprivation) is associated with shorter telomeres. Thirty-one articles, including 29 study populations, were identified. We conducted 3 meta-analyses to compare the telomere lengths of persons of high and low SES with regard to contemporaneous SES (12 study populations from 10 individual articles), education (15 study populations from 14 articles), and childhood SES (2 study populations from 2 articles). For education, there was a significant difference in telomere length between persons of high and low SES in a random-effects model (standardized mean difference (SMD) = 0.060, 95% confidence interval (CI): 0.002, 0.118; P = 0.042), although a range of sensitivity analyses weakened this association. There was no evidence for an association between telomere length and contemporaneous SES (SMD = 0.104, 95% CI: -0.027, 0.236; P = 0.119) or childhood SES (SMD = -0.037, 95% CI: -0.143, 0.069; P = 0.491). These results suggest weak evidence for an association between SES (as measured by education) and biological aging (as measured by telomere length), although there was a lack of consistent findings across the SES measures investigated here. © 2013 The Author. Published by Oxford University Press on behalf of the Johns Hopkins Bloomberg School of Public Health. All rights reserved.","author":[{"dropping-particle":"","family":"Robertson","given":"Tony","non-dropping-particle":"","parse-names":false,"suffix":""},{"dropping-particle":"","family":"Batty","given":"G. David","non-dropping-particle":"","parse-names":false,"suffix":""},{"dropping-particle":"","family":"Der","given":"Geoff","non-dropping-particle":"","parse-names":false,"suffix":""},{"dropping-particle":"","family":"Fenton","given":"Candida","non-dropping-particle":"","parse-names":false,"suffix":""},{"dropping-particle":"","family":"Shiels","given":"Paul G.","non-dropping-particle":"","parse-names":false,"suffix":""},{"dropping-particle":"","family":"Benzeval","given":"Michaela","non-dropping-particle":"","parse-names":false,"suffix":""}],"container-title":"Epidemiologic Reviews","id":"ITEM-2","issue":"1","issued":{"date-parts":[["2013"]]},"page":"98-111","title":"Is socioeconomic status associated with biological aging as measured by telomere length?","type":"article-journal","volume":"35"},"uris":["http://www.mendeley.com/documents/?uuid=2bb25166-322e-4857-ab1c-5acd646dd5df"]}],"mendeley":{"formattedCitation":"&lt;sup&gt;56,57&lt;/sup&gt;","plainTextFormattedCitation":"56,57","previouslyFormattedCitation":"&lt;sup&gt;55,56&lt;/sup&gt;"},"properties":{"noteIndex":0},"schema":"https://github.com/citation-style-language/schema/raw/master/csl-citation.json"}</w:instrText>
+      </w:r>
+      <w:r>
+        <w:fldChar w:fldCharType="separate"/>
+      </w:r>
+      <w:r>
+        <w:rPr>
+          <w:noProof/>
+          <w:vertAlign w:val="superscript"/>
+        </w:rPr>
+        <w:t>56,57</w:t>
+      </w:r>
+      <w:r>
+        <w:fldChar w:fldCharType="end"/>
+      </w:r>
+      <w:r>
+        <w:t xml:space="preserve">, and smoking </w:t>
+      </w:r>
+      <w:r>
+        <w:fldChar w:fldCharType="begin" w:fldLock="1"/>
+      </w:r>
+      <w:r>
+        <w:instrText>ADDIN CSL_CITATION {"citationItems":[{"id":"ITEM-1","itemData":{"DOI":"10.1016/S0140-6736(05)66630-5","author":[{"dropping-particle":"","family":"Valdes, A","given":"M.","non-dropping-particle":"","parse-names":false,"suffix":""},{"dropping-particle":"","family":"Andrew","given":"T.","non-dropping-particle":"","parse-names":false,"suffix":""},{"dropping-particle":"","family":"Gardner","given":"J P","non-dropping-particle":"","parse-names":false,"suffix":""},{"dropping-particle":"","family":"Kimura","given":"M","non-dropping-particle":"","parse-names":false,"suffix":""},{"dropping-particle":"","family":"Oelsner","given":"E.","non-dropping-particle":"","parse-names":false,"suffix":""},{"dropping-particle":"","family":"Cherkas","given":"Lynn F","non-dropping-particle":"","parse-names":false,"suffix":""}],"container-title":"Lancet","id":"ITEM-1","issued":{"date-parts":[["2005"]]},"page":"662-664","title":"Obesity, cigarette smoking, and telomere length in women","type":"article-journal","volume":"366"},"uris":["http://www.mendeley.com/documents/?uuid=700de50a-7f39-4b0d-a30f-71b0cf978174"]}],"mendeley":{"formattedCitation":"&lt;sup&gt;10&lt;/sup&gt;","plainTextFormattedCitation":"10","previouslyFormattedCitation":"&lt;sup&gt;9&lt;/sup&gt;"},"properties":{"noteIndex":0},"schema":"https://github.com/citation-style-language/schema/raw/master/csl-citation.json"}</w:instrText>
+      </w:r>
+      <w:r>
+        <w:fldChar w:fldCharType="separate"/>
+      </w:r>
+      <w:r>
+        <w:rPr>
+          <w:noProof/>
+          <w:vertAlign w:val="superscript"/>
+        </w:rPr>
+        <w:t>10</w:t>
+      </w:r>
+      <w:r>
+        <w:fldChar w:fldCharType="end"/>
+      </w:r>
+      <w:r>
+        <w:t xml:space="preserve"> moderate the relationship between chronological age and biological aging. Self-reported race/ethnicity was categorized as non-Hispanic (NH) white, NH black, Hispanic, and ‘other’</w:t>
+      </w:r>
+      <w:r>
+        <w:t xml:space="preserve"> (</w:t>
+      </w:r>
+      <w:r>
+        <w:rPr>
+          <w:highlight w:val="yellow"/>
+        </w:rPr>
+        <w:t>NHANES item RIDRETH1</w:t>
+      </w:r>
+      <w:r>
+        <w:t>).</w:t>
+      </w:r>
+      <w:r>
+        <w:t xml:space="preserve"> SES was indexed by educational attainment </w:t>
+      </w:r>
+      <w:r>
+        <w:t>(</w:t>
+      </w:r>
+      <w:r>
+        <w:rPr>
+          <w:highlight w:val="yellow"/>
+        </w:rPr>
+        <w:t>NHANES item DMDEDUC2</w:t>
+      </w:r>
+      <w:r>
+        <w:t xml:space="preserve">) </w:t>
+      </w:r>
+      <w:r>
+        <w:t>and federal income-to-poverty ratio (FIPR</w:t>
+      </w:r>
+      <w:r>
+        <w:t xml:space="preserve">; </w:t>
+      </w:r>
+      <w:r>
+        <w:rPr>
+          <w:highlight w:val="yellow"/>
+        </w:rPr>
+        <w:t xml:space="preserve">NHANES item </w:t>
+      </w:r>
+      <w:r>
+        <w:rPr>
+          <w:highlight w:val="yellow"/>
+        </w:rPr>
+        <w:t>INDFMPIR</w:t>
+      </w:r>
+      <w:r>
+        <w:rPr>
+          <w:highlight w:val="yellow"/>
+        </w:rPr>
+        <w:t xml:space="preserve"> as calculated per Department of Health and Human Services guidelines</w:t>
+      </w:r>
+      <w:r>
+        <w:t>). Height and weight were measured by an NHANES examiner, and BMI was calculated as weight (kg) divided by height (meters squared</w:t>
+      </w:r>
+      <w:r>
+        <w:t xml:space="preserve">; </w:t>
+      </w:r>
+      <w:r>
+        <w:rPr>
+          <w:highlight w:val="yellow"/>
+        </w:rPr>
+        <w:t>NHANES item BMXBMI</w:t>
+      </w:r>
+      <w:r>
+        <w:t xml:space="preserve">). As prior work has shown that BMI exhibits a U-shaped curve with negative health outcomes </w:t>
+      </w:r>
+      <w:r>
+        <w:fldChar w:fldCharType="begin" w:fldLock="1"/>
+      </w:r>
+      <w:r>
+        <w:instrText>ADDIN CSL_CITATION {"citationItems":[{"id":"ITEM-1","itemData":{"author":[{"dropping-particle":"","family":"Lewis","given":"C. E.","non-dropping-particle":"","parse-names":false,"suffix":""},{"dropping-particle":"","family":"McTigue","given":"K. M.","non-dropping-particle":"","parse-names":false,"suffix":""},{"dropping-particle":"","family":"Burke","given":"L. E.","non-dropping-particle":"","parse-names":false,"suffix":""},{"dropping-particle":"","family":"Poirier","given":"P.","non-dropping-particle":"","parse-names":false,"suffix":""},{"dropping-particle":"","family":"Eckel","given":"R. H.","non-dropping-particle":"","parse-names":false,"suffix":""},{"dropping-particle":"V.","family":"Howard","given":"B.","non-dropping-particle":"","parse-names":false,"suffix":""},{"dropping-particle":"","family":"Allison","given":"D. B.","non-dropping-particle":"","parse-names":false,"suffix":""},{"dropping-particle":"","family":"Kumanyika","given":"S.","non-dropping-particle":"","parse-names":false,"suffix":""},{"dropping-particle":"","family":"Pi-Sunyer","given":"F. X.","non-dropping-particle":"","parse-names":false,"suffix":""}],"container-title":"Circulation","id":"ITEM-1","issue":"25","issued":{"date-parts":[["2009"]]},"page":"3263-3271","title":"Mortality, health outcomes, and body mass index in the overweight range","type":"article-journal","volume":"119"},"uris":["http://www.mendeley.com/documents/?uuid=004f5b1c-849f-48dc-af86-5f0fb26dbb0b"]}],"mendeley":{"formattedCitation":"&lt;sup&gt;58&lt;/sup&gt;","plainTextFormattedCitation":"58","previouslyFormattedCitation":"&lt;sup&gt;57&lt;/sup&gt;"},"properties":{"noteIndex":0},"schema":"https://github.com/citation-style-language/schema/raw/master/csl-citation.json"}</w:instrText>
+      </w:r>
+      <w:r>
+        <w:fldChar w:fldCharType="separate"/>
+      </w:r>
+      <w:r>
+        <w:rPr>
+          <w:noProof/>
+          <w:vertAlign w:val="superscript"/>
+        </w:rPr>
+        <w:t>58</w:t>
+      </w:r>
+      <w:r>
+        <w:fldChar w:fldCharType="end"/>
+      </w:r>
+      <w:r>
+        <w:t xml:space="preserve">, our models included both linear and quadratic terms for BMI. </w:t>
+      </w:r>
+      <w:proofErr w:type="gramStart"/>
+      <w:r>
+        <w:t>On the basis of</w:t>
+      </w:r>
+      <w:proofErr w:type="gramEnd"/>
+      <w:r>
+        <w:t xml:space="preserve"> responses to a computer-assisted questionnaire on smoking habits, women were classified as never, past, or current smokers. To better </w:t>
+      </w:r>
       <w:r>
         <w:lastRenderedPageBreak/>
-        <w:t xml:space="preserve">Univariate distributions, bivariate distributions, and Pearson correlations coefficients for age, LM, log-transformed HD, and KDM are displayed in </w:t>
-      </w:r>
-      <w:r>
-        <w:rPr>
-          <w:b/>
-        </w:rPr>
-        <w:t>Figure 3</w:t>
-      </w:r>
-      <w:r>
-        <w:t xml:space="preserve">. Expectedly, all </w:t>
-      </w:r>
-      <w:r>
-        <w:t>four</w:t>
-      </w:r>
-      <w:r>
-        <w:t xml:space="preserve"> measures of biological age were significantly correlated with chronological age, and all </w:t>
-      </w:r>
-      <w:r>
-        <w:t>four</w:t>
-      </w:r>
-      <w:r>
-        <w:t xml:space="preserve"> measures of biological age were significantly correlated with each other.  </w:t>
-      </w:r>
-    </w:p>
-    <w:p>
-      <w:pPr>
-        <w:shd w:val="clear" w:color="auto" w:fill="FFFFFF"/>
-        <w:spacing w:line="480" w:lineRule="auto"/>
-      </w:pPr>
-    </w:p>
-    <w:p>
-      <w:pPr>
-        <w:shd w:val="clear" w:color="auto" w:fill="FFFFFF"/>
-        <w:spacing w:line="480" w:lineRule="auto"/>
-        <w:rPr>
-          <w:i/>
-        </w:rPr>
-      </w:pPr>
-      <w:r>
-        <w:rPr>
-          <w:i/>
-        </w:rPr>
-        <w:t>Covariates</w:t>
-      </w:r>
-    </w:p>
-    <w:p>
-      <w:pPr>
-        <w:shd w:val="clear" w:color="auto" w:fill="FFFFFF"/>
-        <w:spacing w:line="480" w:lineRule="auto"/>
-      </w:pPr>
-      <w:r>
-        <w:t xml:space="preserve">Self-reported race/ethnicity </w:t>
-      </w:r>
-      <w:r>
-        <w:fldChar w:fldCharType="begin" w:fldLock="1"/>
-      </w:r>
-      <w:r>
-        <w:instrText>ADDIN CSL_CITATION {"citationItems":[{"id":"ITEM-1","itemData":{"DOI":"10.1038/jid.2014.371","ISBN":"6176321972","ISSN":"15378276","PMID":"1000000221","author":[{"dropping-particle":"","family":"Levine","given":"M. E.","non-dropping-particle":"","parse-names":false,"suffix":""},{"dropping-particle":"","family":"Crimmins","given":"E. M.","non-dropping-particle":"","parse-names":false,"suffix":""}],"container-title":"Social Science and Medicine","id":"ITEM-1","issued":{"date-parts":[["2014"]]},"page":"27-32","title":"Evidence of accelerated aging among African Americans and its implications for mortality","type":"article-journal","volume":"118"},"uris":["http://www.mendeley.com/documents/?uuid=b564906a-bc3c-459d-9765-ffa5cd7f1dbc"]}],"mendeley":{"formattedCitation":"&lt;sup&gt;55&lt;/sup&gt;","plainTextFormattedCitation":"55","previouslyFormattedCitation":"&lt;sup&gt;54&lt;/sup&gt;"},"properties":{"noteIndex":0},"schema":"https://github.com/citation-style-language/schema/raw/master/csl-citation.json"}</w:instrText>
-      </w:r>
-      <w:r>
-        <w:fldChar w:fldCharType="separate"/>
-      </w:r>
-      <w:r>
-        <w:rPr>
-          <w:noProof/>
-          <w:vertAlign w:val="superscript"/>
-        </w:rPr>
-        <w:t>55</w:t>
-      </w:r>
-      <w:r>
-        <w:fldChar w:fldCharType="end"/>
-      </w:r>
-      <w:r>
-        <w:t>, socioeconomic status (SES</w:t>
-      </w:r>
-      <w:r>
-        <w:t xml:space="preserve">) </w:t>
-      </w:r>
-      <w:r>
-        <w:fldChar w:fldCharType="begin" w:fldLock="1"/>
-      </w:r>
-      <w:r>
-        <w:instrText>ADDIN CSL_CITATION {"citationItems":[{"id":"ITEM-1","itemData":{"DOI":"10.1016/j.bbi.2011.04.010","ISSN":"08891591","abstract":"Low socioeconomic status (SES) may be associated with accelerated biological aging, but findings relating SES with telomere length have been inconsistent. We tested the hypotheses that shorter telomere length and telomerase activity would be related more robustly to education, an early life indicator of socioeconomic position, than to current indicators of socioeconomic circumstances. Healthy men and women aged 53-76. years from the Whitehall II epidemiological cohort provided blood samples from which telomere length was assessed in 448 and telomerase activity in 416. Educational attainment was classified into four levels, while household income and grade of employment were measured as indicators of current socioeconomic circumstances. Age, gender, blood pressure, glycated hemoglobin, high density lipoprotein cholesterol, smoking, body mass index and physical activity were included as covariates. We found that lower educational attainment was associated with shorter telomere length after controlling statistically for biological and behavioral covariates. Neither household income nor employment grade was related to telomere length. The association between telomere length and education remained significant after adjusting for current socioeconomic circumstances. In men, highest levels of telomerase activity were found in the lowest education group. We conclude that low SES defined in terms of education but not current socioeconomic circumstances is associated with shortened telomeres. Low educational attainment may be an indicator of long-term SES trajectories, and be associated with accumulated allostatic load resulting in telomere shortening. Education may also promote problem-solving skills leading to reduced biological stress responsivity, with favorable consequences for biological aging. © 2011 Elsevier Inc.","author":[{"dropping-particle":"","family":"Steptoe","given":"Andrew","non-dropping-particle":"","parse-names":false,"suffix":""},{"dropping-particle":"","family":"Hamer","given":"Mark","non-dropping-particle":"","parse-names":false,"suffix":""},{"dropping-particle":"","family":"Butcher","given":"Lee","non-dropping-particle":"","parse-names":false,"suffix":""},{"dropping-particle":"","family":"Lin","given":"Jue","non-dropping-particle":"","parse-names":false,"suffix":""},{"dropping-particle":"","family":"Brydon","given":"Lena","non-dropping-particle":"","parse-names":false,"suffix":""},{"dropping-particle":"","family":"Kivimäki","given":"Mika","non-dropping-particle":"","parse-names":false,"suffix":""},{"dropping-particle":"","family":"Marmot","given":"Michael","non-dropping-particle":"","parse-names":false,"suffix":""},{"dropping-particle":"","family":"Blackburn","given":"Elizabeth","non-dropping-particle":"","parse-names":false,"suffix":""},{"dropping-particle":"","family":"Erusalimsky","given":"Jorge D.","non-dropping-particle":"","parse-names":false,"suffix":""}],"container-title":"Brain, Behavior, and Immunity","id":"ITEM-1","issue":"7","issued":{"date-parts":[["2011"]]},"page":"1292-1298","publisher":"Elsevier Inc.","title":"Educational attainment but not measures of current socioeconomic circumstances are associated with leukocyte telomere length in healthy older men and women","type":"article-journal","volume":"25"},"uris":["http://www.mendeley.com/documents/?uuid=15f2d810-026b-4acd-bb23-5c350313384e"]},{"id":"ITEM-2","itemData":{"DOI":"10.1093/epirev/mxs001","ISSN":"0193936X","abstract":"It has been hypothesized that one way in which lower socioeconomic status (SES) affects health is by increasing the rate of biological aging. A widely used marker of biological aging is telomere length. Telomeres are structures at the ends of chromosomes that erode with increasing cell proliferation and genetic damage. We aimed to identify, through systematic review and meta-analysis, whether lower SES (greater deprivation) is associated with shorter telomeres. Thirty-one articles, including 29 study populations, were identified. We conducted 3 meta-analyses to compare the telomere lengths of persons of high and low SES with regard to contemporaneous SES (12 study populations from 10 individual articles), education (15 study populations from 14 articles), and childhood SES (2 study populations from 2 articles). For education, there was a significant difference in telomere length between persons of high and low SES in a random-effects model (standardized mean difference (SMD) = 0.060, 95% confidence interval (CI): 0.002, 0.118; P = 0.042), although a range of sensitivity analyses weakened this association. There was no evidence for an association between telomere length and contemporaneous SES (SMD = 0.104, 95% CI: -0.027, 0.236; P = 0.119) or childhood SES (SMD = -0.037, 95% CI: -0.143, 0.069; P = 0.491). These results suggest weak evidence for an association between SES (as measured by education) and biological aging (as measured by telomere length), although there was a lack of consistent findings across the SES measures investigated here. © 2013 The Author. Published by Oxford University Press on behalf of the Johns Hopkins Bloomberg School of Public Health. All rights reserved.","author":[{"dropping-particle":"","family":"Robertson","given":"Tony","non-dropping-particle":"","parse-names":false,"suffix":""},{"dropping-particle":"","family":"Batty","given":"G. David","non-dropping-particle":"","parse-names":false,"suffix":""},{"dropping-particle":"","family":"Der","given":"Geoff","non-dropping-particle":"","parse-names":false,"suffix":""},{"dropping-particle":"","family":"Fenton","given":"Candida","non-dropping-particle":"","parse-names":false,"suffix":""},{"dropping-particle":"","family":"Shiels","given":"Paul G.","non-dropping-particle":"","parse-names":false,"suffix":""},{"dropping-particle":"","family":"Benzeval","given":"Michaela","non-dropping-particle":"","parse-names":false,"suffix":""}],"container-title":"Epidemiologic Reviews","id":"ITEM-2","issue":"1","issued":{"date-parts":[["2013"]]},"page":"98-111","title":"Is socioeconomic status associated with biological aging as measured by telomere length?","type":"article-journal","volume":"35"},"uris":["http://www.mendeley.com/documents/?uuid=2bb25166-322e-4857-ab1c-5acd646dd5df"]}],"mendeley":{"formattedCitation":"&lt;sup&gt;56,57&lt;/sup&gt;","plainTextFormattedCitation":"56,57","previouslyFormattedCitation":"&lt;sup&gt;55,56&lt;/sup&gt;"},"properties":{"noteIndex":0},"schema":"https://github.com/citation-style-language/schema/raw/master/csl-citation.json"}</w:instrText>
-      </w:r>
-      <w:r>
-        <w:fldChar w:fldCharType="separate"/>
-      </w:r>
-      <w:r>
-        <w:rPr>
-          <w:noProof/>
-          <w:vertAlign w:val="superscript"/>
-        </w:rPr>
-        <w:t>56,57</w:t>
-      </w:r>
-      <w:r>
-        <w:fldChar w:fldCharType="end"/>
-      </w:r>
-      <w:r>
-        <w:t xml:space="preserve">, and smoking </w:t>
-      </w:r>
-      <w:r>
-        <w:fldChar w:fldCharType="begin" w:fldLock="1"/>
-      </w:r>
-      <w:r>
-        <w:instrText>ADDIN CSL_CITATION {"citationItems":[{"id":"ITEM-1","itemData":{"DOI":"10.1016/S0140-6736(05)66630-5","author":[{"dropping-particle":"","family":"Valdes, A","given":"M.","non-dropping-particle":"","parse-names":false,"suffix":""},{"dropping-particle":"","family":"Andrew","given":"T.","non-dropping-particle":"","parse-names":false,"suffix":""},{"dropping-particle":"","family":"Gardner","given":"J P","non-dropping-particle":"","parse-names":false,"suffix":""},{"dropping-particle":"","family":"Kimura","given":"M","non-dropping-particle":"","parse-names":false,"suffix":""},{"dropping-particle":"","family":"Oelsner","given":"E.","non-dropping-particle":"","parse-names":false,"suffix":""},{"dropping-particle":"","family":"Cherkas","given":"Lynn F","non-dropping-particle":"","parse-names":false,"suffix":""}],"container-title":"Lancet","id":"ITEM-1","issued":{"date-parts":[["2005"]]},"page":"662-664","title":"Obesity, cigarette smoking, and telomere length in women","type":"article-journal","volume":"366"},"uris":["http://www.mendeley.com/documents/?uuid=700de50a-7f39-4b0d-a30f-71b0cf978174"]}],"mendeley":{"formattedCitation":"&lt;sup&gt;10&lt;/sup&gt;","plainTextFormattedCitation":"10","previouslyFormattedCitation":"&lt;sup&gt;9&lt;/sup&gt;"},"properties":{"noteIndex":0},"schema":"https://github.com/citation-style-language/schema/raw/master/csl-citation.json"}</w:instrText>
-      </w:r>
-      <w:r>
-        <w:fldChar w:fldCharType="separate"/>
-      </w:r>
-      <w:r>
-        <w:rPr>
-          <w:noProof/>
-          <w:vertAlign w:val="superscript"/>
-        </w:rPr>
-        <w:t>10</w:t>
-      </w:r>
-      <w:r>
-        <w:fldChar w:fldCharType="end"/>
-      </w:r>
-      <w:r>
-        <w:t xml:space="preserve"> moderate the relationship between chronological age and biological aging. Self-reported race/ethnicity was categorized as non-Hispanic (NH) white, NH black, Hispanic, and ‘other’</w:t>
-      </w:r>
-      <w:r>
-        <w:t xml:space="preserve"> (</w:t>
-      </w:r>
-      <w:r>
-        <w:rPr>
-          <w:highlight w:val="yellow"/>
-        </w:rPr>
-        <w:t>NHANES item RIDRETH1</w:t>
-      </w:r>
-      <w:r>
-        <w:t>).</w:t>
-      </w:r>
-      <w:r>
-        <w:t xml:space="preserve"> SES was indexed by educational attainment </w:t>
-      </w:r>
-      <w:r>
-        <w:t>(</w:t>
-      </w:r>
-      <w:r>
-        <w:rPr>
-          <w:highlight w:val="yellow"/>
-        </w:rPr>
-        <w:t>NHANES item DMDEDUC2</w:t>
-      </w:r>
-      <w:r>
-        <w:t xml:space="preserve">) </w:t>
-      </w:r>
-      <w:r>
-        <w:t>and federal income-to-poverty ratio (FIPR</w:t>
-      </w:r>
-      <w:r>
-        <w:t xml:space="preserve">; </w:t>
-      </w:r>
-      <w:r>
-        <w:rPr>
-          <w:highlight w:val="yellow"/>
-        </w:rPr>
-        <w:t xml:space="preserve">NHANES item </w:t>
-      </w:r>
-      <w:r>
-        <w:rPr>
-          <w:highlight w:val="yellow"/>
-        </w:rPr>
-        <w:t>INDFMPIR</w:t>
-      </w:r>
-      <w:r>
-        <w:rPr>
-          <w:highlight w:val="yellow"/>
-        </w:rPr>
-        <w:t xml:space="preserve"> as calculated per Department of Health and Human Services guidelines</w:t>
-      </w:r>
-      <w:r>
-        <w:t>). Height and weight were measured by an NHANES examiner, and BMI was calculated as weight (kg) divided by height (meters squared</w:t>
-      </w:r>
-      <w:r>
-        <w:t xml:space="preserve">; </w:t>
-      </w:r>
-      <w:r>
-        <w:rPr>
-          <w:highlight w:val="yellow"/>
-        </w:rPr>
-        <w:t>NHANES item BMXBMI</w:t>
-      </w:r>
-      <w:r>
-        <w:t xml:space="preserve">). As prior work has shown that BMI exhibits a U-shaped curve with negative health outcomes </w:t>
-      </w:r>
-      <w:r>
-        <w:fldChar w:fldCharType="begin" w:fldLock="1"/>
-      </w:r>
-      <w:r>
-        <w:instrText>ADDIN CSL_CITATION {"citationItems":[{"id":"ITEM-1","itemData":{"author":[{"dropping-particle":"","family":"Lewis","given":"C. E.","non-dropping-particle":"","parse-names":false,"suffix":""},{"dropping-particle":"","family":"McTigue","given":"K. M.","non-dropping-particle":"","parse-names":false,"suffix":""},{"dropping-particle":"","family":"Burke","given":"L. E.","non-dropping-particle":"","parse-names":false,"suffix":""},{"dropping-particle":"","family":"Poirier","given":"P.","non-dropping-particle":"","parse-names":false,"suffix":""},{"dropping-particle":"","family":"Eckel","given":"R. H.","non-dropping-particle":"","parse-names":false,"suffix":""},{"dropping-particle":"V.","family":"Howard","given":"B.","non-dropping-particle":"","parse-names":false,"suffix":""},{"dropping-particle":"","family":"Allison","given":"D. B.","non-dropping-particle":"","parse-names":false,"suffix":""},{"dropping-particle":"","family":"Kumanyika","given":"S.","non-dropping-particle":"","parse-names":false,"suffix":""},{"dropping-particle":"","family":"Pi-Sunyer","given":"F. X.","non-dropping-particle":"","parse-names":false,"suffix":""}],"container-title":"Circulation","id":"ITEM-1","issue":"25","issued":{"date-parts":[["2009"]]},"page":"3263-3271","title":"Mortality, health outcomes, and body mass index in the overweight range","type":"article-journal","volume":"119"},"uris":["http://www.mendeley.com/documents/?uuid=004f5b1c-849f-48dc-af86-5f0fb26dbb0b"]}],"mendeley":{"formattedCitation":"&lt;sup&gt;58&lt;/sup&gt;","plainTextFormattedCitation":"58","previouslyFormattedCitation":"&lt;sup&gt;57&lt;/sup&gt;"},"properties":{"noteIndex":0},"schema":"https://github.com/citation-style-language/schema/raw/master/csl-citation.json"}</w:instrText>
-      </w:r>
-      <w:r>
-        <w:fldChar w:fldCharType="separate"/>
-      </w:r>
-      <w:r>
-        <w:rPr>
-          <w:noProof/>
-          <w:vertAlign w:val="superscript"/>
-        </w:rPr>
-        <w:t>58</w:t>
-      </w:r>
-      <w:r>
-        <w:fldChar w:fldCharType="end"/>
-      </w:r>
-      <w:r>
-        <w:t>, our models included both linear and quadratic terms for BMI. On the basis of responses to a computer-assisted questionnaire on smoking habits, women were classified as never, past, or current smokers. To better isolate the effect of parity and biological age, our primary models controlled for the aforementioned covariates.</w:t>
+        <w:t xml:space="preserve">isolate the effect of parity and biological age, our primary models controlled for the </w:t>
+      </w:r>
+      <w:proofErr w:type="gramStart"/>
+      <w:r>
+        <w:t>aforementioned covariates</w:t>
+      </w:r>
+      <w:proofErr w:type="gramEnd"/>
+      <w:r>
+        <w:t>.</w:t>
       </w:r>
     </w:p>
     <w:p>
@@ -4114,7 +4454,6 @@
         </w:rPr>
       </w:pPr>
       <w:r>
-        <w:lastRenderedPageBreak/>
         <w:t>We followed all NHCS guidelines for the analysis of NHANES data</w:t>
       </w:r>
       <w:r>
@@ -4417,22 +4756,39 @@
           <w:color w:val="000000"/>
           <w:shd w:val="clear" w:color="auto" w:fill="FFFF00"/>
         </w:rPr>
-        <w:t>o focus on biological aging, we conducted analyses using versions of each biological age measure after adjustment for chronological age, computed as the residuals of each measure regressed onto chronological age. Following adjustment biological aging measures were no longer correlated with chronological age (</w:t>
-      </w:r>
-      <w:r>
-        <w:rPr>
-          <w:b/>
-          <w:bCs/>
+        <w:t xml:space="preserve">o focus on biological aging, we conducted analyses using versions of each biological age measure after adjustment for chronological age, computed as the </w:t>
+      </w:r>
+      <w:r>
+        <w:rPr>
           <w:color w:val="000000"/>
           <w:shd w:val="clear" w:color="auto" w:fill="FFFF00"/>
         </w:rPr>
-        <w:t>ESM Table VII</w:t>
-      </w:r>
-      <w:r>
-        <w:rPr>
+        <w:lastRenderedPageBreak/>
+        <w:t>residuals of each measure regressed onto chronological age. Following adjustment biological aging measures were no longer correlated with chronological age (</w:t>
+      </w:r>
+      <w:r>
+        <w:rPr>
+          <w:b/>
+          <w:bCs/>
           <w:color w:val="000000"/>
           <w:shd w:val="clear" w:color="auto" w:fill="FFFF00"/>
         </w:rPr>
+        <w:t xml:space="preserve">ESM Table </w:t>
+      </w:r>
+      <w:r>
+        <w:rPr>
+          <w:b/>
+          <w:bCs/>
+          <w:color w:val="000000"/>
+          <w:shd w:val="clear" w:color="auto" w:fill="FFFF00"/>
+        </w:rPr>
+        <w:t>IX</w:t>
+      </w:r>
+      <w:r>
+        <w:rPr>
+          <w:color w:val="000000"/>
+          <w:shd w:val="clear" w:color="auto" w:fill="FFFF00"/>
+        </w:rPr>
         <w:t xml:space="preserve">). </w:t>
       </w:r>
       <w:r>
@@ -4491,191 +4847,188 @@
         <w:fldChar w:fldCharType="end"/>
       </w:r>
       <w:r>
-        <w:t xml:space="preserve">. As higher values correspond to more advanced biological age across all biological aging measures, a positive linear effect suggests a higher number of live births is associated with a higher biological age. A positive quadratic effect would suggest a convex (or U-shaped) shape to the </w:t>
-      </w:r>
+        <w:t xml:space="preserve">. As higher values correspond to more advanced biological age across all biological aging measures, a positive linear effect suggests a higher number of live births is associated with a higher biological age. A positive quadratic effect would suggest a convex (or U-shaped) shape to the fitted curve, while a negative quadratic effect would suggest a concave shape to the fitted curve. As some prior work suggests that costs of reproduction should be the most apparent after menopause </w:t>
+      </w:r>
+      <w:r>
+        <w:fldChar w:fldCharType="begin" w:fldLock="1"/>
+      </w:r>
+      <w:r>
+        <w:instrText>ADDIN CSL_CITATION {"citationItems":[{"id":"ITEM-1","itemData":{"author":[{"dropping-particle":"","family":"Westendorp","given":"R. G.","non-dropping-particle":"","parse-names":false,"suffix":""},{"dropping-particle":"","family":"Kirkwood","given":"T.","non-dropping-particle":"","parse-names":false,"suffix":""}],"container-title":"Nature","id":"ITEM-1","issued":{"date-parts":[["1998"]]},"page":"743-746","title":"Human longevity at the cost of reproductive success","type":"article-journal","volume":"396"},"uris":["http://www.mendeley.com/documents/?uuid=4e79cb2b-df63-410e-bf3e-21ac0950a825"]}],"mendeley":{"formattedCitation":"&lt;sup&gt;63&lt;/sup&gt;","plainTextFormattedCitation":"63","previouslyFormattedCitation":"&lt;sup&gt;62&lt;/sup&gt;"},"properties":{"noteIndex":0},"schema":"https://github.com/citation-style-language/schema/raw/master/csl-citation.json"}</w:instrText>
+      </w:r>
+      <w:r>
+        <w:fldChar w:fldCharType="separate"/>
+      </w:r>
+      <w:r>
+        <w:rPr>
+          <w:noProof/>
+          <w:vertAlign w:val="superscript"/>
+        </w:rPr>
+        <w:t>63</w:t>
+      </w:r>
+      <w:r>
+        <w:fldChar w:fldCharType="end"/>
+      </w:r>
+      <w:r>
+        <w:t>, we also included model terms for the main effect of menopause status and the interaction between menopause status and number of live births</w:t>
+      </w:r>
+      <w:r>
+        <w:t xml:space="preserve"> </w:t>
+      </w:r>
+      <w:r>
+        <w:fldChar w:fldCharType="begin" w:fldLock="1"/>
+      </w:r>
+      <w:r>
+        <w:instrText>ADDIN CSL_CITATION {"citationItems":[{"id":"ITEM-1","itemData":{"DOI":"10.1371/journal.pone.0172530","ISBN":"1111111111","ISSN":"19326203","abstract":"Whether inflammation mediates how reproductive events affect chronic-disease risk is unclear. We studied inflammatory biomarkers in the context of reproductive events using National Health and Nutrition Examination Survey (NHANES) data. From 15,986 eligible women from the 1999-2011 data cycles, we accessed information on reproductive events, blood counts, C-reactive protein (CRP), and total homocysteine (tHCY). We calculated blood-count ratios including: platelet-lymphocyte (PLR), lymphocyte-monocyte (LMR), platelet-monocyte (PMR), and neutrophil-monocyte (NMR). Using sampling weights per NHANES guidelines, means for counts, ratios, or biomarkers by reproductive events were compared using linear regression. We performed trend tests and calculated p-values with partial sum of squares F-tests. Higher PLR and lower LMR were associated with nulliparity. In postmenopausal women, lower PMR was associated with early age at first birth and higher NMR with later age at and shorter interval since last birth. Lower PNR and higher neutrophils and tHCY were associated with early natural menopause. In all women, the neutrophil count correlated positively with CRP; but, in premenopausal women, correlated inversely with tHCY. Reproductive events leave residual signatures on blood counts and inflammatory biomarkers that could underlie their links to chronic disease risk.","author":[{"dropping-particle":"","family":"Cramer","given":"Daniel W.","non-dropping-particle":"","parse-names":false,"suffix":""},{"dropping-particle":"","family":"Vitonis","given":"Allison F.","non-dropping-particle":"","parse-names":false,"suffix":""}],"container-title":"PLoS ONE","id":"ITEM-1","issue":"2","issued":{"date-parts":[["2017"]]},"page":"1-19","title":"Signatures of reproductive events on blood counts and biomarkers of inflammation: Implications for chronic disease risk","type":"article-journal","volume":"12"},"uris":["http://www.mendeley.com/documents/?uuid=9940b84f-fcce-4e8d-becf-a4c60629905a"]}],"mendeley":{"formattedCitation":"&lt;sup&gt;16&lt;/sup&gt;","plainTextFormattedCitation":"16","previouslyFormattedCitation":"&lt;sup&gt;15&lt;/sup&gt;"},"properties":{"noteIndex":0},"schema":"https://github.com/citation-style-language/schema/raw/master/csl-citation.json"}</w:instrText>
+      </w:r>
+      <w:r>
+        <w:fldChar w:fldCharType="separate"/>
+      </w:r>
+      <w:r>
+        <w:rPr>
+          <w:noProof/>
+          <w:vertAlign w:val="superscript"/>
+        </w:rPr>
+        <w:t>16</w:t>
+      </w:r>
+      <w:r>
+        <w:fldChar w:fldCharType="end"/>
+      </w:r>
+      <w:r>
+        <w:t xml:space="preserve">. </w:t>
+      </w:r>
+      <w:r>
+        <w:t>E</w:t>
+      </w:r>
+      <w:r>
+        <w:t>quation</w:t>
+      </w:r>
+      <w:r>
+        <w:t>s</w:t>
+      </w:r>
+      <w:r>
+        <w:t xml:space="preserve"> for each regression </w:t>
+      </w:r>
+      <w:r>
+        <w:t xml:space="preserve">are provided in </w:t>
+      </w:r>
+      <w:r>
+        <w:rPr>
+          <w:b/>
+          <w:bCs/>
+        </w:rPr>
+        <w:t>ESM Text 1</w:t>
+      </w:r>
+      <w:r>
+        <w:t>.</w:t>
+      </w:r>
+      <w:r>
+        <w:t xml:space="preserve"> </w:t>
+      </w:r>
+      <w:r>
+        <w:rPr>
+          <w:highlight w:val="yellow"/>
+        </w:rPr>
+        <w:t>In cases where interactions between menopause status and live births were statistically significant, we then ran regressions stratified by menopause status to clarify these interactions.</w:t>
+      </w:r>
+    </w:p>
+    <w:p>
+      <w:pPr>
+        <w:shd w:val="clear" w:color="auto" w:fill="FFFFFF"/>
+        <w:spacing w:line="480" w:lineRule="auto"/>
+      </w:pPr>
+    </w:p>
+    <w:p>
+      <w:pPr>
+        <w:shd w:val="clear" w:color="auto" w:fill="FFFFFF"/>
+        <w:spacing w:line="480" w:lineRule="auto"/>
+      </w:pPr>
+      <w:r>
+        <w:t xml:space="preserve">Figure 3 was generated using Stata through post-estimation marginal standardization postestimation commands in Stata for regressions adjusting for the distribution of other covariates </w:t>
+      </w:r>
+      <w:r>
+        <w:fldChar w:fldCharType="begin" w:fldLock="1"/>
+      </w:r>
+      <w:r>
+        <w:instrText>ADDIN CSL_CITATION {"citationItems":[{"id":"ITEM-1","itemData":{"author":[{"dropping-particle":"","family":"Graubard","given":"B. I.","non-dropping-particle":"","parse-names":false,"suffix":""},{"dropping-particle":"","family":"Korn","given":"E. L.","non-dropping-particle":"","parse-names":false,"suffix":""}],"container-title":"Biometrics","id":"ITEM-1","issue":"2","issued":{"date-parts":[["1999"]]},"page":"652-659","title":"Predictive margins with survey data","type":"article-journal","volume":"55"},"uris":["http://www.mendeley.com/documents/?uuid=a2daddb3-76c3-445b-8f81-bc3cf1adffd4"]}],"mendeley":{"formattedCitation":"&lt;sup&gt;64&lt;/sup&gt;","plainTextFormattedCitation":"64","previouslyFormattedCitation":"&lt;sup&gt;63&lt;/sup&gt;"},"properties":{"noteIndex":0},"schema":"https://github.com/citation-style-language/schema/raw/master/csl-citation.json"}</w:instrText>
+      </w:r>
+      <w:r>
+        <w:fldChar w:fldCharType="separate"/>
+      </w:r>
+      <w:r>
+        <w:rPr>
+          <w:noProof/>
+          <w:vertAlign w:val="superscript"/>
+        </w:rPr>
+        <w:t>64</w:t>
+      </w:r>
+      <w:r>
+        <w:fldChar w:fldCharType="end"/>
+      </w:r>
+      <w:r>
+        <w:t xml:space="preserve">. The y-axes in these figures represent the extent to which chronological age deviates from biological age. </w:t>
+      </w:r>
+      <w:r>
+        <w:rPr>
+          <w:highlight w:val="yellow"/>
+        </w:rPr>
+        <w:t>For each measure, this presents the difference between actual chronological age and chronological age predicted by biological age (i.e., the residual of chronological age regressed onto the biological aging measure)</w:t>
+      </w:r>
+      <w:r>
+        <w:t xml:space="preserve">. </w:t>
+      </w:r>
+      <w:r>
+        <w:t xml:space="preserve">In all </w:t>
+      </w:r>
+      <w:r>
+        <w:t>four</w:t>
+      </w:r>
+      <w:r>
+        <w:t xml:space="preserve"> cases, positive values indicate aging deceleration (chronological age &gt; biological age) while negative values indicate age acceleration (chronological age &lt; biological age).  </w:t>
+      </w:r>
+    </w:p>
+    <w:p>
+      <w:pPr>
+        <w:shd w:val="clear" w:color="auto" w:fill="FFFFFF"/>
+        <w:spacing w:line="480" w:lineRule="auto"/>
+      </w:pPr>
+    </w:p>
+    <w:p>
+      <w:pPr>
+        <w:shd w:val="clear" w:color="auto" w:fill="FFFFFF"/>
+        <w:spacing w:line="480" w:lineRule="auto"/>
+        <w:rPr>
+          <w:i/>
+        </w:rPr>
+      </w:pPr>
+      <w:r>
+        <w:rPr>
+          <w:i/>
+        </w:rPr>
+        <w:t>Sensitivity analyses</w:t>
+      </w:r>
+    </w:p>
+    <w:p>
+      <w:pPr>
+        <w:shd w:val="clear" w:color="auto" w:fill="FFFFFF"/>
+        <w:spacing w:line="480" w:lineRule="auto"/>
+      </w:pPr>
       <w:r>
         <w:lastRenderedPageBreak/>
-        <w:t xml:space="preserve">fitted curve, while a negative quadratic effect would suggest a concave shape to the fitted curve. As some prior work suggests that costs of reproduction should be the most apparent after menopause </w:t>
-      </w:r>
-      <w:r>
-        <w:fldChar w:fldCharType="begin" w:fldLock="1"/>
-      </w:r>
-      <w:r>
-        <w:instrText>ADDIN CSL_CITATION {"citationItems":[{"id":"ITEM-1","itemData":{"author":[{"dropping-particle":"","family":"Westendorp","given":"R. G.","non-dropping-particle":"","parse-names":false,"suffix":""},{"dropping-particle":"","family":"Kirkwood","given":"T.","non-dropping-particle":"","parse-names":false,"suffix":""}],"container-title":"Nature","id":"ITEM-1","issued":{"date-parts":[["1998"]]},"page":"743-746","title":"Human longevity at the cost of reproductive success","type":"article-journal","volume":"396"},"uris":["http://www.mendeley.com/documents/?uuid=4e79cb2b-df63-410e-bf3e-21ac0950a825"]}],"mendeley":{"formattedCitation":"&lt;sup&gt;63&lt;/sup&gt;","plainTextFormattedCitation":"63","previouslyFormattedCitation":"&lt;sup&gt;62&lt;/sup&gt;"},"properties":{"noteIndex":0},"schema":"https://github.com/citation-style-language/schema/raw/master/csl-citation.json"}</w:instrText>
-      </w:r>
-      <w:r>
-        <w:fldChar w:fldCharType="separate"/>
-      </w:r>
-      <w:r>
-        <w:rPr>
-          <w:noProof/>
-          <w:vertAlign w:val="superscript"/>
-        </w:rPr>
-        <w:t>63</w:t>
-      </w:r>
-      <w:r>
-        <w:fldChar w:fldCharType="end"/>
-      </w:r>
-      <w:r>
-        <w:t>, we also included model terms for the main effect of menopause status and the interaction between menopause status and number of live births</w:t>
-      </w:r>
-      <w:r>
-        <w:t xml:space="preserve"> </w:t>
-      </w:r>
-      <w:r>
-        <w:fldChar w:fldCharType="begin" w:fldLock="1"/>
-      </w:r>
-      <w:r>
-        <w:instrText>ADDIN CSL_CITATION {"citationItems":[{"id":"ITEM-1","itemData":{"DOI":"10.1371/journal.pone.0172530","ISBN":"1111111111","ISSN":"19326203","abstract":"Whether inflammation mediates how reproductive events affect chronic-disease risk is unclear. We studied inflammatory biomarkers in the context of reproductive events using National Health and Nutrition Examination Survey (NHANES) data. From 15,986 eligible women from the 1999-2011 data cycles, we accessed information on reproductive events, blood counts, C-reactive protein (CRP), and total homocysteine (tHCY). We calculated blood-count ratios including: platelet-lymphocyte (PLR), lymphocyte-monocyte (LMR), platelet-monocyte (PMR), and neutrophil-monocyte (NMR). Using sampling weights per NHANES guidelines, means for counts, ratios, or biomarkers by reproductive events were compared using linear regression. We performed trend tests and calculated p-values with partial sum of squares F-tests. Higher PLR and lower LMR were associated with nulliparity. In postmenopausal women, lower PMR was associated with early age at first birth and higher NMR with later age at and shorter interval since last birth. Lower PNR and higher neutrophils and tHCY were associated with early natural menopause. In all women, the neutrophil count correlated positively with CRP; but, in premenopausal women, correlated inversely with tHCY. Reproductive events leave residual signatures on blood counts and inflammatory biomarkers that could underlie their links to chronic disease risk.","author":[{"dropping-particle":"","family":"Cramer","given":"Daniel W.","non-dropping-particle":"","parse-names":false,"suffix":""},{"dropping-particle":"","family":"Vitonis","given":"Allison F.","non-dropping-particle":"","parse-names":false,"suffix":""}],"container-title":"PLoS ONE","id":"ITEM-1","issue":"2","issued":{"date-parts":[["2017"]]},"page":"1-19","title":"Signatures of reproductive events on blood counts and biomarkers of inflammation: Implications for chronic disease risk","type":"article-journal","volume":"12"},"uris":["http://www.mendeley.com/documents/?uuid=9940b84f-fcce-4e8d-becf-a4c60629905a"]}],"mendeley":{"formattedCitation":"&lt;sup&gt;16&lt;/sup&gt;","plainTextFormattedCitation":"16","previouslyFormattedCitation":"&lt;sup&gt;15&lt;/sup&gt;"},"properties":{"noteIndex":0},"schema":"https://github.com/citation-style-language/schema/raw/master/csl-citation.json"}</w:instrText>
-      </w:r>
-      <w:r>
-        <w:fldChar w:fldCharType="separate"/>
-      </w:r>
-      <w:r>
-        <w:rPr>
-          <w:noProof/>
-          <w:vertAlign w:val="superscript"/>
-        </w:rPr>
-        <w:t>16</w:t>
-      </w:r>
-      <w:r>
-        <w:fldChar w:fldCharType="end"/>
-      </w:r>
-      <w:r>
-        <w:t xml:space="preserve">. </w:t>
-      </w:r>
-      <w:r>
-        <w:t>E</w:t>
-      </w:r>
-      <w:r>
-        <w:t>quation</w:t>
-      </w:r>
-      <w:r>
-        <w:t>s</w:t>
-      </w:r>
-      <w:r>
-        <w:t xml:space="preserve"> for each regression </w:t>
-      </w:r>
-      <w:r>
-        <w:t xml:space="preserve">are provided in </w:t>
-      </w:r>
-      <w:r>
-        <w:rPr>
-          <w:b/>
-          <w:bCs/>
-        </w:rPr>
-        <w:t>ESM Text 1</w:t>
-      </w:r>
-      <w:r>
-        <w:t>.</w:t>
-      </w:r>
-      <w:r>
-        <w:t xml:space="preserve"> </w:t>
-      </w:r>
-      <w:r>
-        <w:rPr>
-          <w:highlight w:val="yellow"/>
-        </w:rPr>
-        <w:t>In cases where interactions between menopause status and live births were statistically significant, we then ran regressions stratified by menopause status to clarify these interactions.</w:t>
-      </w:r>
-    </w:p>
-    <w:p>
-      <w:pPr>
-        <w:shd w:val="clear" w:color="auto" w:fill="FFFFFF"/>
-        <w:spacing w:line="480" w:lineRule="auto"/>
-      </w:pPr>
-    </w:p>
-    <w:p>
-      <w:pPr>
-        <w:shd w:val="clear" w:color="auto" w:fill="FFFFFF"/>
-        <w:spacing w:line="480" w:lineRule="auto"/>
-      </w:pPr>
-      <w:r>
-        <w:t xml:space="preserve">Figure 3 was generated using Stata through post-estimation marginal standardization postestimation commands in Stata for regressions adjusting for the distribution of other covariates </w:t>
-      </w:r>
-      <w:r>
-        <w:fldChar w:fldCharType="begin" w:fldLock="1"/>
-      </w:r>
-      <w:r>
-        <w:instrText>ADDIN CSL_CITATION {"citationItems":[{"id":"ITEM-1","itemData":{"author":[{"dropping-particle":"","family":"Graubard","given":"B. I.","non-dropping-particle":"","parse-names":false,"suffix":""},{"dropping-particle":"","family":"Korn","given":"E. L.","non-dropping-particle":"","parse-names":false,"suffix":""}],"container-title":"Biometrics","id":"ITEM-1","issue":"2","issued":{"date-parts":[["1999"]]},"page":"652-659","title":"Predictive margins with survey data","type":"article-journal","volume":"55"},"uris":["http://www.mendeley.com/documents/?uuid=a2daddb3-76c3-445b-8f81-bc3cf1adffd4"]}],"mendeley":{"formattedCitation":"&lt;sup&gt;64&lt;/sup&gt;","plainTextFormattedCitation":"64","previouslyFormattedCitation":"&lt;sup&gt;63&lt;/sup&gt;"},"properties":{"noteIndex":0},"schema":"https://github.com/citation-style-language/schema/raw/master/csl-citation.json"}</w:instrText>
-      </w:r>
-      <w:r>
-        <w:fldChar w:fldCharType="separate"/>
-      </w:r>
-      <w:r>
-        <w:rPr>
-          <w:noProof/>
-          <w:vertAlign w:val="superscript"/>
-        </w:rPr>
-        <w:t>64</w:t>
-      </w:r>
-      <w:r>
-        <w:fldChar w:fldCharType="end"/>
-      </w:r>
-      <w:r>
-        <w:t xml:space="preserve">. The y-axes in these figures represent the extent to which chronological age deviates from biological age. </w:t>
-      </w:r>
-      <w:r>
-        <w:rPr>
-          <w:highlight w:val="yellow"/>
-        </w:rPr>
-        <w:t>For each measure, this presents the difference between actual chronological age and chronological age predicted by biological age (i.e., the residual of chronological age regressed onto the biological aging measure)</w:t>
-      </w:r>
-      <w:r>
-        <w:t xml:space="preserve">. </w:t>
-      </w:r>
-      <w:r>
-        <w:t xml:space="preserve">In all </w:t>
-      </w:r>
-      <w:r>
-        <w:t>four</w:t>
-      </w:r>
-      <w:r>
-        <w:t xml:space="preserve"> cases, positive values indicate aging deceleration (chronological age &gt; biological age) while negative values indicate age acceleration (chronological age &lt; biological age).  </w:t>
-      </w:r>
-    </w:p>
-    <w:p>
-      <w:pPr>
-        <w:shd w:val="clear" w:color="auto" w:fill="FFFFFF"/>
-        <w:spacing w:line="480" w:lineRule="auto"/>
-      </w:pPr>
-    </w:p>
-    <w:p>
-      <w:pPr>
-        <w:shd w:val="clear" w:color="auto" w:fill="FFFFFF"/>
-        <w:spacing w:line="480" w:lineRule="auto"/>
+        <w:t>We conducted a series of follow-up regressions to probe the robustness of our primary analyses. First, we repeated the multiple linear regressions exactly as described above, including only chronological age as a covariate. This was done to ensure the relationship between variables included in our primary analyses and biological age were so strong as to masking putative relationships between parity and biological age. For example, in our sample BMI was significantly, positively correlated with LM and KDM (</w:t>
+      </w:r>
+      <w:r>
         <w:rPr>
           <w:i/>
         </w:rPr>
-      </w:pPr>
+        <w:t>r</w:t>
+      </w:r>
+      <w:r>
+        <w:t xml:space="preserve"> = 0.29 and 0.28, respectively; </w:t>
+      </w:r>
       <w:r>
         <w:rPr>
           <w:i/>
         </w:rPr>
-        <w:t>Sensitivity analyses</w:t>
-      </w:r>
-    </w:p>
-    <w:p>
-      <w:pPr>
-        <w:shd w:val="clear" w:color="auto" w:fill="FFFFFF"/>
-        <w:spacing w:line="480" w:lineRule="auto"/>
-      </w:pPr>
-      <w:r>
-        <w:t>We conducted a series of follow-up regressions to probe the robustness of our primary analyses. First, we repeated the multiple linear regressions exactly as described above, including only chronological age as a covariate. This was done to ensure the relationship between variables included in our primary analyses and biological age were so strong as to masking putative relationships between parity and biological age. For example, in our sample BMI was significantly, positively correlated with LM and KDM (</w:t>
-      </w:r>
-      <w:r>
-        <w:rPr>
-          <w:i/>
-        </w:rPr>
-        <w:t>r</w:t>
-      </w:r>
-      <w:r>
-        <w:t xml:space="preserve"> = 0.29 and 0.28, respectively; </w:t>
-      </w:r>
-      <w:r>
-        <w:rPr>
-          <w:i/>
-        </w:rPr>
         <w:t>p</w:t>
       </w:r>
       <w:r>
@@ -4694,46 +5047,51 @@
         <w:spacing w:line="480" w:lineRule="auto"/>
       </w:pPr>
       <w:r>
-        <w:t xml:space="preserve">We then estimated a second set of sensitivity analyses, with time since last birth used to create additional model terms. We chose these as sensitivity analyses rather than primary analyses for two reasons. First, models including time since last birth by default eliminate all nulliparous women, </w:t>
-      </w:r>
+        <w:t xml:space="preserve">We then estimated a second set of sensitivity analyses, with time since last birth used to create additional model terms. We chose these as sensitivity analyses rather than primary analyses for two reasons. First, models including time since last birth by default eliminate all nulliparous women, rendering us unable to calculate estimates for the effect of parity for nulliparous women. Second, data on time since last birth were missing for a significant portion of our sample. In these models, we assessed the extent to which effects of parity may be chronic and accumulate over time, or acute and only present in the postnatal period. To assess potential chronic effects, years since last birth was calculated for women across all survey cycles as age of last live birth subtracted from current chronological age. To assess potential acute effects data on months since last birth was available for women sampled in the 2007-2008 and 2009-2010 cycles. We estimated one set of regressions exactly as described above for our primary </w:t>
+      </w:r>
+      <w:proofErr w:type="gramStart"/>
+      <w:r>
+        <w:t>analyses, and</w:t>
+      </w:r>
+      <w:proofErr w:type="gramEnd"/>
+      <w:r>
+        <w:t xml:space="preserve"> added terms for the main effect of years since last birth and interactions between years since last birth and parity. We then estimated a second set of regressions exactly as described above for our primary analyses and added terms for the main effect of months since last birth and interactions between months since last birth and parity; however, since data on months since last birth were not available for any postmenopausal women, main and interactive effects of menopausal status were not included. </w:t>
+      </w:r>
+    </w:p>
+    <w:p>
+      <w:pPr>
+        <w:shd w:val="clear" w:color="auto" w:fill="FFFFFF"/>
+        <w:spacing w:line="480" w:lineRule="auto"/>
+      </w:pPr>
+    </w:p>
+    <w:p>
+      <w:pPr>
+        <w:shd w:val="clear" w:color="auto" w:fill="FFFFFF"/>
+        <w:spacing w:line="480" w:lineRule="auto"/>
+        <w:rPr>
+          <w:b/>
+        </w:rPr>
+      </w:pPr>
+      <w:r>
+        <w:rPr>
+          <w:b/>
+        </w:rPr>
+        <w:t>3. Results</w:t>
+      </w:r>
+    </w:p>
+    <w:p>
+      <w:pPr>
+        <w:shd w:val="clear" w:color="auto" w:fill="FFFFFF"/>
+        <w:spacing w:line="480" w:lineRule="auto"/>
+      </w:pPr>
+    </w:p>
+    <w:p>
+      <w:pPr>
+        <w:shd w:val="clear" w:color="auto" w:fill="FFFFFF"/>
+        <w:spacing w:line="480" w:lineRule="auto"/>
+      </w:pPr>
       <w:r>
         <w:lastRenderedPageBreak/>
-        <w:t xml:space="preserve">rendering us unable to calculate estimates for the effect of parity for nulliparous women. Second, data on time since last birth were missing for a significant portion of our sample. In these models, we assessed the extent to which effects of parity may be chronic and accumulate over time, or acute and only present in the postnatal period. To assess potential chronic effects, years since last birth was calculated for women across all survey cycles as age of last live birth subtracted from current chronological age. To assess potential acute effects data on months since last birth was available for women sampled in the 2007-2008 and 2009-2010 cycles. We estimated one set of regressions exactly as described above for our primary analyses, and added terms for the main effect of years since last birth and interactions between years since last birth and parity. We then estimated a second set of regressions exactly as described above for our primary analyses and added terms for the main effect of months since last birth and interactions between months since last birth and parity; however, since data on months since last birth were not available for any postmenopausal women, main and interactive effects of menopausal status were not included. </w:t>
-      </w:r>
-    </w:p>
-    <w:p>
-      <w:pPr>
-        <w:shd w:val="clear" w:color="auto" w:fill="FFFFFF"/>
-        <w:spacing w:line="480" w:lineRule="auto"/>
-      </w:pPr>
-    </w:p>
-    <w:p>
-      <w:pPr>
-        <w:shd w:val="clear" w:color="auto" w:fill="FFFFFF"/>
-        <w:spacing w:line="480" w:lineRule="auto"/>
-        <w:rPr>
-          <w:b/>
-        </w:rPr>
-      </w:pPr>
-      <w:r>
-        <w:rPr>
-          <w:b/>
-        </w:rPr>
-        <w:t>3. Results</w:t>
-      </w:r>
-    </w:p>
-    <w:p>
-      <w:pPr>
-        <w:shd w:val="clear" w:color="auto" w:fill="FFFFFF"/>
-        <w:spacing w:line="480" w:lineRule="auto"/>
-      </w:pPr>
-    </w:p>
-    <w:p>
-      <w:pPr>
-        <w:shd w:val="clear" w:color="auto" w:fill="FFFFFF"/>
-        <w:spacing w:line="480" w:lineRule="auto"/>
-      </w:pPr>
-      <w:r>
         <w:t xml:space="preserve">The linear effect of number of live births, quadratic effect of live births, and main effect of menopause status was not significant in any primary model (see </w:t>
       </w:r>
       <w:r>
@@ -4748,13 +5106,26 @@
           <w:b/>
           <w:bCs/>
         </w:rPr>
-        <w:t>; Figure 2</w:t>
+        <w:t xml:space="preserve">; Figure </w:t>
+      </w:r>
+      <w:r>
+        <w:rPr>
+          <w:b/>
+          <w:bCs/>
+        </w:rPr>
+        <w:t>4</w:t>
       </w:r>
       <w:r>
         <w:t xml:space="preserve">). The interaction </w:t>
       </w:r>
       <w:r>
-        <w:t xml:space="preserve">between menopause status and live births did not significantly predict LM, KDM, or AL; </w:t>
+        <w:t xml:space="preserve">between menopause status and live births did not significantly predict </w:t>
+      </w:r>
+      <w:r>
+        <w:t xml:space="preserve">acceleration in </w:t>
+      </w:r>
+      <w:r>
+        <w:t xml:space="preserve">LM, KDM, or AL; </w:t>
       </w:r>
       <w:r>
         <w:rPr>
@@ -4866,7 +5237,6 @@
         <w:spacing w:line="480" w:lineRule="auto"/>
       </w:pPr>
       <w:r>
-        <w:lastRenderedPageBreak/>
         <w:t>Sample sizes for our sensitivity analyses controlling for chronological age only were slightly larger (</w:t>
       </w:r>
       <w:r>
@@ -4884,8 +5254,13 @@
       <w:r>
         <w:t xml:space="preserve">), as less participants were excluded due to missing covariate information. </w:t>
       </w:r>
-      <w:r>
-        <w:t>Similar to our primary analyses, the main effects of live births (both linear and quadratic terms) were not significant across all measures of biological age (</w:t>
+      <w:proofErr w:type="gramStart"/>
+      <w:r>
+        <w:t>Similar to</w:t>
+      </w:r>
+      <w:proofErr w:type="gramEnd"/>
+      <w:r>
+        <w:t xml:space="preserve"> our primary analyses, the main effects of live births (both linear and quadratic terms) were not significant across all measures of biological age (</w:t>
       </w:r>
       <w:r>
         <w:rPr>
@@ -5029,19 +5404,80 @@
         <w:rPr>
           <w:highlight w:val="yellow"/>
         </w:rPr>
+        <w:t xml:space="preserve">After correcting for multiple </w:t>
+      </w:r>
+      <w:r>
+        <w:rPr>
+          <w:highlight w:val="yellow"/>
+        </w:rPr>
+        <w:lastRenderedPageBreak/>
+        <w:t>comparisons</w:t>
+      </w:r>
+      <w:r>
+        <w:t>, t</w:t>
+      </w:r>
+      <w:r>
+        <w:t xml:space="preserve">he main effect of years since last live birth was not significant in any model, nor were any of the interaction terms between years </w:t>
+      </w:r>
+      <w:r>
+        <w:t>since</w:t>
+      </w:r>
+      <w:r>
+        <w:t xml:space="preserve"> last live birth and parity (</w:t>
+      </w:r>
+      <w:r>
+        <w:rPr>
+          <w:b/>
+        </w:rPr>
+        <w:t>Table 2</w:t>
+      </w:r>
+      <w:r>
+        <w:t>).</w:t>
+      </w:r>
+    </w:p>
+    <w:p>
+      <w:pPr>
+        <w:shd w:val="clear" w:color="auto" w:fill="FFFFFF"/>
+        <w:spacing w:line="480" w:lineRule="auto"/>
+      </w:pPr>
+    </w:p>
+    <w:p>
+      <w:pPr>
+        <w:shd w:val="clear" w:color="auto" w:fill="FFFFFF"/>
+        <w:spacing w:line="480" w:lineRule="auto"/>
+      </w:pPr>
+      <w:r>
+        <w:t>Our sample size for analyses including months since last live birth (</w:t>
+      </w:r>
+      <w:r>
+        <w:rPr>
+          <w:i/>
+        </w:rPr>
+        <w:t>n</w:t>
+      </w:r>
+      <w:r>
+        <w:t xml:space="preserve"> = 107) was significantly limited by the fact that this subsample excluded all postmenopausal women, and excluded women sampled prior to this question being added in the 2007-2008 cycle. Because of this limited sample size, these results should be interpreted as exploratory only. On average, women with valid responses to this question gave birth 10.</w:t>
+      </w:r>
+      <w:r>
+        <w:t>7</w:t>
+      </w:r>
+      <w:r>
+        <w:t xml:space="preserve"> months ago (SE = 0.</w:t>
+      </w:r>
+      <w:r>
+        <w:t>63</w:t>
+      </w:r>
+      <w:r>
+        <w:t xml:space="preserve">). </w:t>
+      </w:r>
+      <w:r>
+        <w:rPr>
+          <w:highlight w:val="yellow"/>
+        </w:rPr>
         <w:t>After correcting for multiple comparisons</w:t>
       </w:r>
       <w:r>
-        <w:t>, t</w:t>
-      </w:r>
-      <w:r>
-        <w:t xml:space="preserve">he main effect of years since last live birth was not significant in any model, nor were any of the interaction terms between years </w:t>
-      </w:r>
-      <w:r>
-        <w:t>since</w:t>
-      </w:r>
-      <w:r>
-        <w:t xml:space="preserve"> last live birth and parity (</w:t>
+        <w:t>, the main effects of months since last live birth and parity was not significant in any model, nor were any of the interaction terms between months since last live birth and parity (</w:t>
       </w:r>
       <w:r>
         <w:rPr>
@@ -5064,205 +5500,807 @@
         <w:shd w:val="clear" w:color="auto" w:fill="FFFFFF"/>
         <w:spacing w:line="480" w:lineRule="auto"/>
       </w:pPr>
-      <w:r>
-        <w:t>Our sample size for analyses including months since last live birth (</w:t>
-      </w:r>
-      <w:r>
+    </w:p>
+    <w:p>
+      <w:pPr>
+        <w:shd w:val="clear" w:color="auto" w:fill="FFFFFF"/>
+        <w:spacing w:line="480" w:lineRule="auto"/>
+      </w:pPr>
+      <w:r>
+        <w:t>While the main effect of months since last live birth, as well as the interactions between months since last live birth and the linear and quadratic terms for last live birth, were significant in predicting LM, none of these effects were statistically significant in predicting log-transformed HD and KDM (</w:t>
+      </w:r>
+      <w:r>
+        <w:rPr>
+          <w:b/>
+          <w:bCs/>
+        </w:rPr>
+        <w:t>Table 2</w:t>
+      </w:r>
+      <w:r>
+        <w:t>).</w:t>
+      </w:r>
+    </w:p>
+    <w:p>
+      <w:pPr>
+        <w:shd w:val="clear" w:color="auto" w:fill="FFFFFF"/>
+        <w:spacing w:line="480" w:lineRule="auto"/>
+      </w:pPr>
+    </w:p>
+    <w:p>
+      <w:pPr>
+        <w:shd w:val="clear" w:color="auto" w:fill="FFFFFF"/>
+        <w:spacing w:line="480" w:lineRule="auto"/>
+      </w:pPr>
+      <w:r>
+        <w:rPr>
+          <w:b/>
+        </w:rPr>
+        <w:t>4. Discussion</w:t>
+      </w:r>
+    </w:p>
+    <w:p>
+      <w:pPr>
+        <w:shd w:val="clear" w:color="auto" w:fill="FFFFFF"/>
+        <w:spacing w:line="480" w:lineRule="auto"/>
+      </w:pPr>
+    </w:p>
+    <w:p>
+      <w:pPr>
+        <w:shd w:val="clear" w:color="auto" w:fill="FFFFFF"/>
+        <w:spacing w:line="480" w:lineRule="auto"/>
+      </w:pPr>
+      <w:r>
+        <w:t xml:space="preserve">Our primary aim was to examine putative physiological costs of reproduction, as indexed by </w:t>
+      </w:r>
+      <w:r>
+        <w:t>four</w:t>
+      </w:r>
+      <w:r>
+        <w:t xml:space="preserve"> validated measures of biological age </w:t>
+      </w:r>
+      <w:r>
+        <w:t xml:space="preserve">and system integrity </w:t>
+      </w:r>
+      <w:r>
+        <w:t xml:space="preserve">among a </w:t>
+      </w:r>
+      <w:proofErr w:type="gramStart"/>
+      <w:r>
+        <w:t>nationally-representative</w:t>
+      </w:r>
+      <w:proofErr w:type="gramEnd"/>
+      <w:r>
+        <w:t xml:space="preserve"> sample of US women of reproductive and post-reproductive age. Based on prior work, we hypothesized a U-shaped relationship between parity and biological age. When controlling for lifestyle, health-related, and demographic factors, </w:t>
+      </w:r>
+      <w:r>
+        <w:t xml:space="preserve">the main effect of </w:t>
+      </w:r>
+      <w:r>
+        <w:t xml:space="preserve">parity (defined as number of live births) was not significantly associated with any of the </w:t>
+      </w:r>
+      <w:r>
+        <w:t>four</w:t>
+      </w:r>
+      <w:r>
+        <w:t xml:space="preserve"> measures of biological age examined, nor did the association between parity and biological age differ as a function of menopause status</w:t>
+      </w:r>
+      <w:r>
+        <w:t xml:space="preserve"> across the majority of our analyses</w:t>
+      </w:r>
+      <w:r>
+        <w:t xml:space="preserve">. To our knowledge, our study represents the first application of biological age composites indexing </w:t>
+      </w:r>
+      <w:r>
+        <w:lastRenderedPageBreak/>
+        <w:t>system integrity (LM, HD, KDM</w:t>
+      </w:r>
+      <w:r>
+        <w:t xml:space="preserve">, </w:t>
+      </w:r>
+      <w:r>
+        <w:rPr>
+          <w:highlight w:val="yellow"/>
+        </w:rPr>
+        <w:t>AL</w:t>
+      </w:r>
+      <w:r>
+        <w:t xml:space="preserve">) to quantify costs of reproduction in women. The lack of clear </w:t>
+      </w:r>
+      <w:r>
+        <w:t xml:space="preserve">and consistent </w:t>
+      </w:r>
+      <w:r>
+        <w:t>associations between parity and LM, HD, KDM</w:t>
+      </w:r>
+      <w:r>
+        <w:t xml:space="preserve">, </w:t>
+      </w:r>
+      <w:r>
+        <w:rPr>
+          <w:highlight w:val="yellow"/>
+        </w:rPr>
+        <w:t>and AL</w:t>
+      </w:r>
+      <w:r>
+        <w:t xml:space="preserve"> can be explained in several ways. In what follows, we describe what we view as the most tenable hypotheses. </w:t>
+      </w:r>
+    </w:p>
+    <w:p>
+      <w:pPr>
+        <w:shd w:val="clear" w:color="auto" w:fill="FFFFFF"/>
+        <w:spacing w:line="480" w:lineRule="auto"/>
+      </w:pPr>
+    </w:p>
+    <w:p>
+      <w:pPr>
+        <w:shd w:val="clear" w:color="auto" w:fill="FFFFFF"/>
+        <w:spacing w:line="480" w:lineRule="auto"/>
+      </w:pPr>
+      <w:r>
+        <w:t>First, it is possible that reproduction may exert significant physiological effects, but that the proxies used in LM, HD, KDM</w:t>
+      </w:r>
+      <w:r>
+        <w:t xml:space="preserve">, and </w:t>
+      </w:r>
+      <w:r>
+        <w:rPr>
+          <w:highlight w:val="yellow"/>
+        </w:rPr>
+        <w:t>AL</w:t>
+      </w:r>
+      <w:r>
+        <w:t xml:space="preserve"> are imprecise measures of the effects they aim to index. For example, NHANES white blood cell count data reflects the total number of white </w:t>
+      </w:r>
+      <w:proofErr w:type="gramStart"/>
+      <w:r>
+        <w:t>blood</w:t>
+      </w:r>
+      <w:proofErr w:type="gramEnd"/>
+      <w:r>
+        <w:t xml:space="preserve"> cells, and does not distinguish between different cell types. Total white blood cell count is significantly increased during pregnancy, but returns to baseline within two years postpartum </w:t>
+      </w:r>
+      <w:r>
+        <w:fldChar w:fldCharType="begin" w:fldLock="1"/>
+      </w:r>
+      <w:r>
+        <w:instrText>ADDIN CSL_CITATION {"citationItems":[{"id":"ITEM-1","itemData":{"DOI":"10.1016/j.jri.2016.11.004","ISSN":"18727603","abstract":"Pregnancy is an immune challenge to the maternal immune system. The effects of pregnancy on maternal immunity and particularly on memory T cells during and after pregnancy are not fully known. This observational study aims to show the short term and the long term effects of pregnancy on the constitution, size and activation status of peripheral human memory T-lymphocyte populations. Effector memory (EM) and central memory (CM) T-lymphocytes were analyzed using flow cytometry of peripheral blood from 14 nulligravid, 12 primigravid and 15 parous women that were on average 18 months postpartum. The short term effects were shown by the significantly higher CD4+ EM cell and activated CD4+ memory cell proportions in primigravid women compared to nulligravid women. The persistent effects found in this study were the significantly higher proportions of CD4+ EM, CD4+ CM and activated memory T cells in parous women compared to nulligravid women. In contrast to CD4+ cells, activation status of CD8+ memory cells did not differ between the groups. This study shows that pregnancy persistently affects the pre-pregnancy CD4+ memory cell pool in human peripheral blood. During pregnancy, CD4+ T-lymphocytes might differentiate into EM cells followed by persistent higher proportions of CD4+ CM and EM cells postpartum. The persistent effects of pregnancy on memory T cells found in this study support the hypothesis that memory T cells are generated during pregnancy and that these cells could be involved in the lower complication risks in multiparous pregnancies in humans.","author":[{"dropping-particle":"","family":"Kieffer","given":"Tom E.C.","non-dropping-particle":"","parse-names":false,"suffix":""},{"dropping-particle":"","family":"Faas","given":"Marijke M.","non-dropping-particle":"","parse-names":false,"suffix":""},{"dropping-particle":"","family":"Scherjon","given":"Sicco A.","non-dropping-particle":"","parse-names":false,"suffix":""},{"dropping-particle":"","family":"Prins","given":"Jelmer R.","non-dropping-particle":"","parse-names":false,"suffix":""}],"container-title":"Journal of Reproductive Immunology","id":"ITEM-1","issued":{"date-parts":[["2017"]]},"page":"1-8","publisher":"Elsevier Ireland Ltd","title":"Pregnancy persistently affects memory T cell populations","type":"article-journal","volume":"119"},"uris":["http://www.mendeley.com/documents/?uuid=28b9d3ec-9099-4289-9274-dc0803015bb5"]}],"mendeley":{"formattedCitation":"&lt;sup&gt;65&lt;/sup&gt;","plainTextFormattedCitation":"65","previouslyFormattedCitation":"&lt;sup&gt;64&lt;/sup&gt;"},"properties":{"noteIndex":0},"schema":"https://github.com/citation-style-language/schema/raw/master/csl-citation.json"}</w:instrText>
+      </w:r>
+      <w:r>
+        <w:fldChar w:fldCharType="separate"/>
+      </w:r>
+      <w:r>
+        <w:rPr>
+          <w:noProof/>
+          <w:vertAlign w:val="superscript"/>
+        </w:rPr>
+        <w:t>65</w:t>
+      </w:r>
+      <w:r>
+        <w:fldChar w:fldCharType="end"/>
+      </w:r>
+      <w:r>
+        <w:t xml:space="preserve">. By contrast, higher proportions of CD4+ effector memory cells and CD8+ lymphocytes </w:t>
+      </w:r>
+      <w:r>
+        <w:fldChar w:fldCharType="begin" w:fldLock="1"/>
+      </w:r>
+      <w:r>
+        <w:instrText>ADDIN CSL_CITATION {"citationItems":[{"id":"ITEM-1","itemData":{"DOI":"10.1016/j.jri.2016.11.004","ISSN":"18727603","abstract":"Pregnancy is an immune challenge to the maternal immune system. The effects of pregnancy on maternal immunity and particularly on memory T cells during and after pregnancy are not fully known. This observational study aims to show the short term and the long term effects of pregnancy on the constitution, size and activation status of peripheral human memory T-lymphocyte populations. Effector memory (EM) and central memory (CM) T-lymphocytes were analyzed using flow cytometry of peripheral blood from 14 nulligravid, 12 primigravid and 15 parous women that were on average 18 months postpartum. The short term effects were shown by the significantly higher CD4+ EM cell and activated CD4+ memory cell proportions in primigravid women compared to nulligravid women. The persistent effects found in this study were the significantly higher proportions of CD4+ EM, CD4+ CM and activated memory T cells in parous women compared to nulligravid women. In contrast to CD4+ cells, activation status of CD8+ memory cells did not differ between the groups. This study shows that pregnancy persistently affects the pre-pregnancy CD4+ memory cell pool in human peripheral blood. During pregnancy, CD4+ T-lymphocytes might differentiate into EM cells followed by persistent higher proportions of CD4+ CM and EM cells postpartum. The persistent effects of pregnancy on memory T cells found in this study support the hypothesis that memory T cells are generated during pregnancy and that these cells could be involved in the lower complication risks in multiparous pregnancies in humans.","author":[{"dropping-particle":"","family":"Kieffer","given":"Tom E.C.","non-dropping-particle":"","parse-names":false,"suffix":""},{"dropping-particle":"","family":"Faas","given":"Marijke M.","non-dropping-particle":"","parse-names":false,"suffix":""},{"dropping-particle":"","family":"Scherjon","given":"Sicco A.","non-dropping-particle":"","parse-names":false,"suffix":""},{"dropping-particle":"","family":"Prins","given":"Jelmer R.","non-dropping-particle":"","parse-names":false,"suffix":""}],"container-title":"Journal of Reproductive Immunology","id":"ITEM-1","issued":{"date-parts":[["2017"]]},"page":"1-8","publisher":"Elsevier Ireland Ltd","title":"Pregnancy persistently affects memory T cell populations","type":"article-journal","volume":"119"},"uris":["http://www.mendeley.com/documents/?uuid=28b9d3ec-9099-4289-9274-dc0803015bb5"]}],"mendeley":{"formattedCitation":"&lt;sup&gt;65&lt;/sup&gt;","plainTextFormattedCitation":"65","previouslyFormattedCitation":"&lt;sup&gt;64&lt;/sup&gt;"},"properties":{"noteIndex":0},"schema":"https://github.com/citation-style-language/schema/raw/master/csl-citation.json"}</w:instrText>
+      </w:r>
+      <w:r>
+        <w:fldChar w:fldCharType="separate"/>
+      </w:r>
+      <w:r>
+        <w:rPr>
+          <w:noProof/>
+          <w:vertAlign w:val="superscript"/>
+        </w:rPr>
+        <w:t>65</w:t>
+      </w:r>
+      <w:r>
+        <w:fldChar w:fldCharType="end"/>
+      </w:r>
+      <w:r>
+        <w:t xml:space="preserve">, higher lymphocyte-monocyte ratios </w:t>
+      </w:r>
+      <w:r>
+        <w:fldChar w:fldCharType="begin" w:fldLock="1"/>
+      </w:r>
+      <w:r>
+        <w:instrText>ADDIN CSL_CITATION {"citationItems":[{"id":"ITEM-1","itemData":{"DOI":"10.1371/journal.pone.0172530","ISBN":"1111111111","ISSN":"19326203","abstract":"Whether inflammation mediates how reproductive events affect chronic-disease risk is unclear. We studied inflammatory biomarkers in the context of reproductive events using National Health and Nutrition Examination Survey (NHANES) data. From 15,986 eligible women from the 1999-2011 data cycles, we accessed information on reproductive events, blood counts, C-reactive protein (CRP), and total homocysteine (tHCY). We calculated blood-count ratios including: platelet-lymphocyte (PLR), lymphocyte-monocyte (LMR), platelet-monocyte (PMR), and neutrophil-monocyte (NMR). Using sampling weights per NHANES guidelines, means for counts, ratios, or biomarkers by reproductive events were compared using linear regression. We performed trend tests and calculated p-values with partial sum of squares F-tests. Higher PLR and lower LMR were associated with nulliparity. In postmenopausal women, lower PMR was associated with early age at first birth and higher NMR with later age at and shorter interval since last birth. Lower PNR and higher neutrophils and tHCY were associated with early natural menopause. In all women, the neutrophil count correlated positively with CRP; but, in premenopausal women, correlated inversely with tHCY. Reproductive events leave residual signatures on blood counts and inflammatory biomarkers that could underlie their links to chronic disease risk.","author":[{"dropping-particle":"","family":"Cramer","given":"Daniel W.","non-dropping-particle":"","parse-names":false,"suffix":""},{"dropping-particle":"","family":"Vitonis","given":"Allison F.","non-dropping-particle":"","parse-names":false,"suffix":""}],"container-title":"PLoS ONE","id":"ITEM-1","issue":"2","issued":{"date-parts":[["2017"]]},"page":"1-19","title":"Signatures of reproductive events on blood counts and biomarkers of inflammation: Implications for chronic disease risk","type":"article-journal","volume":"12"},"uris":["http://www.mendeley.com/documents/?uuid=9940b84f-fcce-4e8d-becf-a4c60629905a"]}],"mendeley":{"formattedCitation":"&lt;sup&gt;16&lt;/sup&gt;","plainTextFormattedCitation":"16","previouslyFormattedCitation":"&lt;sup&gt;15&lt;/sup&gt;"},"properties":{"noteIndex":0},"schema":"https://github.com/citation-style-language/schema/raw/master/csl-citation.json"}</w:instrText>
+      </w:r>
+      <w:r>
+        <w:fldChar w:fldCharType="separate"/>
+      </w:r>
+      <w:r>
+        <w:rPr>
+          <w:noProof/>
+          <w:vertAlign w:val="superscript"/>
+        </w:rPr>
+        <w:t>16</w:t>
+      </w:r>
+      <w:r>
+        <w:fldChar w:fldCharType="end"/>
+      </w:r>
+      <w:r>
+        <w:t xml:space="preserve">, and lower platelet-lymphocyte ratios </w:t>
+      </w:r>
+      <w:r>
+        <w:fldChar w:fldCharType="begin" w:fldLock="1"/>
+      </w:r>
+      <w:r>
+        <w:instrText>ADDIN CSL_CITATION {"citationItems":[{"id":"ITEM-1","itemData":{"DOI":"10.1371/journal.pone.0172530","ISBN":"1111111111","ISSN":"19326203","abstract":"Whether inflammation mediates how reproductive events affect chronic-disease risk is unclear. We studied inflammatory biomarkers in the context of reproductive events using National Health and Nutrition Examination Survey (NHANES) data. From 15,986 eligible women from the 1999-2011 data cycles, we accessed information on reproductive events, blood counts, C-reactive protein (CRP), and total homocysteine (tHCY). We calculated blood-count ratios including: platelet-lymphocyte (PLR), lymphocyte-monocyte (LMR), platelet-monocyte (PMR), and neutrophil-monocyte (NMR). Using sampling weights per NHANES guidelines, means for counts, ratios, or biomarkers by reproductive events were compared using linear regression. We performed trend tests and calculated p-values with partial sum of squares F-tests. Higher PLR and lower LMR were associated with nulliparity. In postmenopausal women, lower PMR was associated with early age at first birth and higher NMR with later age at and shorter interval since last birth. Lower PNR and higher neutrophils and tHCY were associated with early natural menopause. In all women, the neutrophil count correlated positively with CRP; but, in premenopausal women, correlated inversely with tHCY. Reproductive events leave residual signatures on blood counts and inflammatory biomarkers that could underlie their links to chronic disease risk.","author":[{"dropping-particle":"","family":"Cramer","given":"Daniel W.","non-dropping-particle":"","parse-names":false,"suffix":""},{"dropping-particle":"","family":"Vitonis","given":"Allison F.","non-dropping-particle":"","parse-names":false,"suffix":""}],"container-title":"PLoS ONE","id":"ITEM-1","issue":"2","issued":{"date-parts":[["2017"]]},"page":"1-19","title":"Signatures of reproductive events on blood counts and biomarkers of inflammation: Implications for chronic disease risk","type":"article-journal","volume":"12"},"uris":["http://www.mendeley.com/documents/?uuid=9940b84f-fcce-4e8d-becf-a4c60629905a"]}],"mendeley":{"formattedCitation":"&lt;sup&gt;16&lt;/sup&gt;","plainTextFormattedCitation":"16","previouslyFormattedCitation":"&lt;sup&gt;15&lt;/sup&gt;"},"properties":{"noteIndex":0},"schema":"https://github.com/citation-style-language/schema/raw/master/csl-citation.json"}</w:instrText>
+      </w:r>
+      <w:r>
+        <w:fldChar w:fldCharType="separate"/>
+      </w:r>
+      <w:r>
+        <w:rPr>
+          <w:noProof/>
+          <w:vertAlign w:val="superscript"/>
+        </w:rPr>
+        <w:t>16</w:t>
+      </w:r>
+      <w:r>
+        <w:fldChar w:fldCharType="end"/>
+      </w:r>
+      <w:r>
+        <w:t xml:space="preserve"> are retained in parous women as compared to nulliparous women. This differential composition of white blood cells types as a function of parity suggests that while reproduction does alter immune function, total white blood cell count may be too coarse of a measure to detect shifts in immune function in this context. Similarly, while alkaline phosphatase levels are correlated with bone mineral density </w:t>
+      </w:r>
+      <w:r>
+        <w:fldChar w:fldCharType="begin" w:fldLock="1"/>
+      </w:r>
+      <w:r>
+        <w:instrText>ADDIN CSL_CITATION {"citationItems":[{"id":"ITEM-1","itemData":{"author":[{"dropping-particle":"","family":"Park","given":"J. C.","non-dropping-particle":"","parse-names":false,"suffix":""},{"dropping-particle":"","family":"Kovesdy","given":"C. P.","non-dropping-particle":"","parse-names":false,"suffix":""},{"dropping-particle":"","family":"Duong","given":"U.","non-dropping-particle":"","parse-names":false,"suffix":""},{"dropping-particle":"","family":"Streja","given":"E.","non-dropping-particle":"","parse-names":false,"suffix":""},{"dropping-particle":"","family":"Rambod","given":"M.","non-dropping-particle":"","parse-names":false,"suffix":""},{"dropping-particle":"","family":"Nissenson","given":"A. R.","non-dropping-particle":"","parse-names":false,"suffix":""},{"dropping-particle":"","family":"Sprague","given":"S. M.","non-dropping-particle":"","parse-names":false,"suffix":""},{"dropping-particle":"","family":"Kalantar-Zadeh","given":"K.","non-dropping-particle":"","parse-names":false,"suffix":""}],"container-title":"Hemodialysis International","id":"ITEM-1","issue":"2","issued":{"date-parts":[["2010"]]},"page":"182-192","title":"Association of serum alkaline phosphatase and bone mineral density in maintenance hemodialysis patients","type":"article-journal","volume":"14"},"uris":["http://www.mendeley.com/documents/?uuid=0652d68b-1146-49d7-ac41-c964e0c585c0"]}],"mendeley":{"formattedCitation":"&lt;sup&gt;66&lt;/sup&gt;","plainTextFormattedCitation":"66","previouslyFormattedCitation":"&lt;sup&gt;65&lt;/sup&gt;"},"properties":{"noteIndex":0},"schema":"https://github.com/citation-style-language/schema/raw/master/csl-citation.json"}</w:instrText>
+      </w:r>
+      <w:r>
+        <w:fldChar w:fldCharType="separate"/>
+      </w:r>
+      <w:r>
+        <w:rPr>
+          <w:noProof/>
+          <w:vertAlign w:val="superscript"/>
+        </w:rPr>
+        <w:t>66</w:t>
+      </w:r>
+      <w:r>
+        <w:fldChar w:fldCharType="end"/>
+      </w:r>
+      <w:r>
+        <w:t xml:space="preserve">, work in mice suggests that parity exhibits a dose-response relationship with bone mineral density in absence of significant changes in alkaline phosphatase levels </w:t>
+      </w:r>
+      <w:r>
+        <w:fldChar w:fldCharType="begin" w:fldLock="1"/>
+      </w:r>
+      <w:r>
+        <w:instrText>ADDIN CSL_CITATION {"citationItems":[{"id":"ITEM-1","itemData":{"ISSN":"11087161","abstract":"Objectives: During the reproductive cycle, altered calcium homeostasis is observed due to variable demand for mineral requirements. This results in increased bone resorption during the time period leading up to parturition and subsequent lactation. During lactation, women will lose 1-3% of bone mineral density per month, which is comparable to the loss experienced on an annual basis post-menopausal. The purpose of this study was to determine the effect of parity on bone formation in middle-aged mice. Methods: Mice were mated and grouped by number of parity and compared with age matched nulliparous controls. Measurements were taken of femoral trabecular and cortical bone. Calcium, protein and alkaline phosphatase levels were also measured. Results: An increase in trabecular bone mineral density was observed when comparing mice that had undergone parity once to the nulliparous control. An overall decrease in trabecular bone mineral density was observed as parity increased from 1 to 5 pregnancies. No alteration was seen in cortical bone formation. No difference was observed when calcium, protein and alkaline phosphatase levels were assessed. Conclusions: This study demonstrates that number of parity has an impact on trabecular bone formation in middle-aged mice, with substantial changes in bone density seen among the parous groups.","author":[{"dropping-particle":"","family":"Gu","given":"Alex","non-dropping-particle":"","parse-names":false,"suffix":""},{"dropping-particle":"","family":"Sellamuthu","given":"R.","non-dropping-particle":"","parse-names":false,"suffix":""},{"dropping-particle":"","family":"Himes","given":"E.","non-dropping-particle":"","parse-names":false,"suffix":""},{"dropping-particle":"","family":"Childress","given":"P. J.","non-dropping-particle":"","parse-names":false,"suffix":""},{"dropping-particle":"","family":"Pelus","given":"L. M.","non-dropping-particle":"","parse-names":false,"suffix":""},{"dropping-particle":"","family":"Orschell","given":"C. M.","non-dropping-particle":"","parse-names":false,"suffix":""},{"dropping-particle":"","family":"Kacena","given":"M. A.","non-dropping-particle":"","parse-names":false,"suffix":""}],"container-title":"Journal of Musculoskeletal Neuronal Interactions","id":"ITEM-1","issue":"4","issued":{"date-parts":[["2017"]]},"page":"312-318","title":"Alterations to maternal cortical and trabecular bone in multiparous middle-aged mice","type":"article-journal","volume":"17"},"uris":["http://www.mendeley.com/documents/?uuid=d9906a2b-4bfe-4364-86c1-5e04f30deabc"]}],"mendeley":{"formattedCitation":"&lt;sup&gt;67&lt;/sup&gt;","plainTextFormattedCitation":"67","previouslyFormattedCitation":"&lt;sup&gt;66&lt;/sup&gt;"},"properties":{"noteIndex":0},"schema":"https://github.com/citation-style-language/schema/raw/master/csl-citation.json"}</w:instrText>
+      </w:r>
+      <w:r>
+        <w:fldChar w:fldCharType="separate"/>
+      </w:r>
+      <w:r>
+        <w:rPr>
+          <w:noProof/>
+          <w:vertAlign w:val="superscript"/>
+        </w:rPr>
+        <w:t>67</w:t>
+      </w:r>
+      <w:r>
+        <w:fldChar w:fldCharType="end"/>
+      </w:r>
+      <w:r>
+        <w:t xml:space="preserve">. </w:t>
+      </w:r>
+    </w:p>
+    <w:p>
+      <w:pPr>
+        <w:shd w:val="clear" w:color="auto" w:fill="FFFFFF"/>
+        <w:spacing w:line="480" w:lineRule="auto"/>
+      </w:pPr>
+    </w:p>
+    <w:p>
+      <w:pPr>
+        <w:shd w:val="clear" w:color="auto" w:fill="FFFFFF"/>
+        <w:spacing w:line="480" w:lineRule="auto"/>
+      </w:pPr>
+      <w:r>
+        <w:t>The inclusion of proxies in LM, HD, KDM</w:t>
+      </w:r>
+      <w:r>
+        <w:t xml:space="preserve">, and </w:t>
+      </w:r>
+      <w:r>
+        <w:rPr>
+          <w:highlight w:val="yellow"/>
+        </w:rPr>
+        <w:t>AL</w:t>
+      </w:r>
+      <w:r>
+        <w:t xml:space="preserve"> composites that do not accurately capture reproduction-induced changes across the systems they are hypothesized to reflect may in turn dilute the effects of better proxies that are indeed associated with parity. For example, low grade albuminuria risk increases with parity </w:t>
+      </w:r>
+      <w:r>
+        <w:fldChar w:fldCharType="begin" w:fldLock="1"/>
+      </w:r>
+      <w:r>
+        <w:instrText>ADDIN CSL_CITATION {"citationItems":[{"id":"ITEM-1","itemData":{"author":[{"dropping-particle":"","family":"Sun","given":"K.","non-dropping-particle":"","parse-names":false,"suffix":""},{"dropping-particle":"","family":"Lin","given":"D.","non-dropping-particle":"","parse-names":false,"suffix":""},{"dropping-particle":"","family":"Feng","given":"Q.","non-dropping-particle":"","parse-names":false,"suffix":""},{"dropping-particle":"","family":"Li","given":"F.","non-dropping-particle":"","parse-names":false,"suffix":""},{"dropping-particle":"","family":"Qi","given":"Y.","non-dropping-particle":"","parse-names":false,"suffix":""},{"dropping-particle":"","family":"Huang","given":"C.","non-dropping-particle":"","parse-names":false,"suffix":""},{"dropping-particle":"","family":"Feng","given":"W.","non-dropping-particle":"","parse-names":false,"suffix":""},{"dropping-particle":"","family":"Yang","given":"C.","non-dropping-particle":"","parse-names":false,"suffix":""},{"dropping-particle":"","family":"Yan","given":"L","non-dropping-particle":"","parse-names":false,"suffix":""},{"dropping-particle":"","family":"Ren","given":"M","non-dropping-particle":"","parse-names":false,"suffix":""}],"container-title":"Aging","id":"ITEM-1","issue":"23","issued":{"date-parts":[["2019"]]},"page":"11030-11039","title":"Parity is associated with albuminuria and chronic kidney isease: A population-based study","type":"article-journal","volume":"11"},"uris":["http://www.mendeley.com/documents/?uuid=59192fa3-d5b1-409f-be2e-ebedbab18272"]}],"mendeley":{"formattedCitation":"&lt;sup&gt;68&lt;/sup&gt;","plainTextFormattedCitation":"68","previouslyFormattedCitation":"&lt;sup&gt;67&lt;/sup&gt;"},"properties":{"noteIndex":0},"schema":"https://github.com/citation-style-language/schema/raw/master/csl-citation.json"}</w:instrText>
+      </w:r>
+      <w:r>
+        <w:fldChar w:fldCharType="separate"/>
+      </w:r>
+      <w:r>
+        <w:rPr>
+          <w:noProof/>
+          <w:vertAlign w:val="superscript"/>
+        </w:rPr>
+        <w:t>68</w:t>
+      </w:r>
+      <w:r>
+        <w:fldChar w:fldCharType="end"/>
+      </w:r>
+      <w:r>
+        <w:t xml:space="preserve">, and it is possible that relationships between parity and albumin (included in our composites) were obscured by the inclusion of more coarse proxies, as detailed above. </w:t>
+      </w:r>
+    </w:p>
+    <w:p>
+      <w:pPr>
+        <w:shd w:val="clear" w:color="auto" w:fill="FFFFFF"/>
+        <w:spacing w:line="480" w:lineRule="auto"/>
+      </w:pPr>
+    </w:p>
+    <w:p>
+      <w:pPr>
+        <w:shd w:val="clear" w:color="auto" w:fill="FFFFFF"/>
+        <w:spacing w:line="480" w:lineRule="auto"/>
+      </w:pPr>
+      <w:r>
+        <w:t xml:space="preserve">A second and not mutually exclusive hypothesis is that reproduction exerts significant effects, but that these effects differ in whether they are acute or chronic in nature. In addition to transient changes in </w:t>
+      </w:r>
+      <w:r>
+        <w:lastRenderedPageBreak/>
+        <w:t xml:space="preserve">global white blood cell counts, other markers of immune function, such as IL-6, TNF-α, and CRP (included in our composites) increase across pregnancy, but return to pre-pregnancy levels within four months postpartum </w:t>
+      </w:r>
+      <w:r>
+        <w:fldChar w:fldCharType="begin" w:fldLock="1"/>
+      </w:r>
+      <w:r>
+        <w:instrText>ADDIN CSL_CITATION {"citationItems":[{"id":"ITEM-1","itemData":{"DOI":"10.1210/jc.2006-2083","ISSN":"0021972X","abstract":"Background: Obesity in pregnancy is increasing and is a risk factor for metabolic pathology such as preeclampsia. In the nonpregnant, obesity is associated with dyslipidemia, vascular dysfunction, and low-grade chronic inflammation. Aim: Our aim was to measure microvascular endothelial function in lean and obese pregnant women at intervals throughout their pregnancies and at 4 months after delivery. Plasma markers of endothelial function, inflammation, and placental function and their association with microvascular function were also assessed. Methods: Women in the 1st trimester of pregnancy were recruited, 30 with a body mass index (BMI) less than 30 kg/m2 and 30 with a BMI more than or equal to 30 kg/m2 matched for age, parity, and smoking status. In vivo endothelial-dependent and -independent microvascular function was measured using laser Doppler imaging in the 1st, 2nd, and 3rd trimesters of pregnancy and at 4 months postnatal. Plasma markers of endothelial activation [soluble intercellular cell adhesion molecule-1 (sVCAM-1), soluble vascular cell adhesion molecule-1 (sVCAM-1), von Willebrand factor (vWF), and plasminogen activator inhibitor (PAI)-1], inflammation (IL-6, TNFα, C-reactive protein, and IL-10), and placental function (PAI-1/PAI-2 ratio) were also assessed at each time point. Results: The pattern of improving endothelial function during pregnancy was the same for lean and obese, but endothelial-dependent vasodilation was significantly lower (P &lt; 0.05) in the obese women at each trimester (51, 41, and 39%, respectively). In the postpartum period, the improvement in endothelial-dependent vasodilation persisted in the lean women but declined to near 1st trimester levels in the obese (lean/obese difference, 115%; P &lt; 0.01). There was a small but significant difference in endothelial-independent vasodilation between the two groups, lean response being greater than obese (P = 0.021), and response declined in both groups in the postpartum period. In multivariate analysis, time of sampling had the most impact on endothelial-independent function [18.5% (adjusted sum of squares expressed as a percentage of total means squared), P &lt; 0.001 for sodium nitroprusside response; 9.8%, P &lt; 0.001 for acetylcholine response], and obesity had the most impact on endothelial-dependent microvascular function (1.7%, P = 0.046 for sodium nitroprusside response; 19.3%, P &lt; 0.001 for acetylcholine response). Time of sampling (11.2%, P &lt; 0.001), IL-6 (4.0%, P = 0.…","author":[{"dropping-particle":"","family":"Stewart","given":"Frances M.","non-dropping-particle":"","parse-names":false,"suffix":""},{"dropping-particle":"","family":"Freeman","given":"Dilys J.","non-dropping-particle":"","parse-names":false,"suffix":""},{"dropping-particle":"","family":"Ramsay","given":"Jane E.","non-dropping-particle":"","parse-names":false,"suffix":""},{"dropping-particle":"","family":"Greer","given":"Ian A.","non-dropping-particle":"","parse-names":false,"suffix":""},{"dropping-particle":"","family":"Caslake","given":"Muriel","non-dropping-particle":"","parse-names":false,"suffix":""},{"dropping-particle":"","family":"Ferrell","given":"William R.","non-dropping-particle":"","parse-names":false,"suffix":""}],"container-title":"Journal of Clinical Endocrinology and Metabolism","id":"ITEM-1","issue":"3","issued":{"date-parts":[["2007"]]},"page":"969-975","title":"Longitudinal assessment of maternal endothelial function and markers of inflammation and placental function throughout pregnancy in lean and obese mothers","type":"article-journal","volume":"92"},"uris":["http://www.mendeley.com/documents/?uuid=ad271816-1467-4fa1-91e0-2294302a249b"]},{"id":"ITEM-2","itemData":{"author":[{"dropping-particle":"","family":"Kuzawa","given":"Christopher W.","non-dropping-particle":"","parse-names":false,"suffix":""},{"dropping-particle":"","family":"Adair","given":"Linda S.","non-dropping-particle":"","parse-names":false,"suffix":""},{"dropping-particle":"","family":"Borja","given":"J.","non-dropping-particle":"","parse-names":false,"suffix":""},{"dropping-particle":"","family":"McDade","given":"Thomas W.","non-dropping-particle":"","parse-names":false,"suffix":""}],"container-title":"American Journal of H","id":"ITEM-2","issue":"1","issued":{"date-parts":[["2013"]]},"title":"C-reactive protein by pregnancy and lactational status among Filipino young adult women","type":"article-journal","volume":"25"},"uris":["http://www.mendeley.com/documents/?uuid=5f2fd9b7-6f9b-404c-8a0d-efb61bdf0b82"]}],"mendeley":{"formattedCitation":"&lt;sup&gt;69,70&lt;/sup&gt;","plainTextFormattedCitation":"69,70","previouslyFormattedCitation":"&lt;sup&gt;68,69&lt;/sup&gt;"},"properties":{"noteIndex":0},"schema":"https://github.com/citation-style-language/schema/raw/master/csl-citation.json"}</w:instrText>
+      </w:r>
+      <w:r>
+        <w:fldChar w:fldCharType="separate"/>
+      </w:r>
+      <w:r>
+        <w:rPr>
+          <w:noProof/>
+          <w:vertAlign w:val="superscript"/>
+        </w:rPr>
+        <w:t>69,70</w:t>
+      </w:r>
+      <w:r>
+        <w:fldChar w:fldCharType="end"/>
+      </w:r>
+      <w:r>
+        <w:t xml:space="preserve">. Other indices may change across pregnancy and return to pre-pregnancy levels even faster, such as glomerular filtration rate (an indicator of kidney function) which returns to baseline levels within one week postpartum </w:t>
+      </w:r>
+      <w:r>
+        <w:fldChar w:fldCharType="begin" w:fldLock="1"/>
+      </w:r>
+      <w:r>
+        <w:instrText>ADDIN CSL_CITATION {"citationItems":[{"id":"ITEM-1","itemData":{"author":[{"dropping-particle":"","family":"El-Mahallawi","given":"M.","non-dropping-particle":"","parse-names":false,"suffix":""},{"dropping-particle":"","family":"El-Din","given":"D.","non-dropping-particle":"","parse-names":false,"suffix":""},{"dropping-particle":"","family":"Mahran","given":"M.","non-dropping-particle":"","parse-names":false,"suffix":""},{"dropping-particle":"","family":"Sabour","given":"M.","non-dropping-particle":"","parse-names":false,"suffix":""},{"dropping-particle":"","family":"Fadel","given":"H.","non-dropping-particle":"","parse-names":false,"suffix":""}],"container-title":"Obstetrics and Gynecology","id":"ITEM-1","issue":"5","issued":{"date-parts":[["1968"]]},"page":"621-626","title":"Glomerular filtration rate in normal pregnancy and early postpartum period","type":"article-journal","volume":"31"},"uris":["http://www.mendeley.com/documents/?uuid=5113c66a-4cf0-4407-8830-ee85e1d97965"]}],"mendeley":{"formattedCitation":"&lt;sup&gt;71&lt;/sup&gt;","plainTextFormattedCitation":"71","previouslyFormattedCitation":"&lt;sup&gt;70&lt;/sup&gt;"},"properties":{"noteIndex":0},"schema":"https://github.com/citation-style-language/schema/raw/master/csl-citation.json"}</w:instrText>
+      </w:r>
+      <w:r>
+        <w:fldChar w:fldCharType="separate"/>
+      </w:r>
+      <w:r>
+        <w:rPr>
+          <w:noProof/>
+          <w:vertAlign w:val="superscript"/>
+        </w:rPr>
+        <w:t>71</w:t>
+      </w:r>
+      <w:r>
+        <w:fldChar w:fldCharType="end"/>
+      </w:r>
+      <w:r>
+        <w:t xml:space="preserve">, or systolic blood pressure which returns to baseline levels shortly after birth </w:t>
+      </w:r>
+      <w:r>
+        <w:fldChar w:fldCharType="begin" w:fldLock="1"/>
+      </w:r>
+      <w:r>
+        <w:instrText>ADDIN CSL_CITATION {"citationItems":[{"id":"ITEM-1","itemData":{"DOI":"10.1097/HJH.0b013e32834f0b1c","ISSN":"02636352","abstract":"Objective: To study longitudinally changes in blood pressure (BP) and heart rate (HR) during healthy pregnancies and to evaluate the influence of parity, pregestational overweight, and excessive weight gain. Methods: A prospective longitudinal cohort study of 57 healthy white women with singleton pregnancies. BP and HR were measured repeatedly at gestational age 14-16 weeks, 22-24 weeks, 30-32 weeks, 36 weeks, and 6 months postpartum using both an oscillometric measurement device (Dinamap) and finger arterial pressure (Finometer PRO). Results: SBP, DBP, and mean arterial pressure (MAP) reached a statistically significant trough at gestational age 22-24 weeks using both measurement devices. When compared with the nonpregnant measurement, SBP at gestational age 22-24 weeks was 6.2 mmHg [95% confidence interval (95% CI) 1.3-11.2] lower measured by Finometer and 7.2 mmHg (95% CI 4.2-10.1) lower measured by Dinamap. DBP and MAP were 8.9 mmHg (95% CI 4.6-13.2) and 9.8 mmHg (95% CI 5.3-14.2) lower measured by Finometer. Measured by Dinamap, DBP and MAP were 4.5 mmHg (95% CI 1.7-7.3) and 5.4 mmHg (95% CI 2.8-7.9) lower at gestational age 22-24 weeks when compared with the nonpregnant state. SBP was significantly higher in women with pregestational BMI at least 25 kg/m 2 with both measurement devices (both P &lt; 0.05). There were no differences in SBP, DBP, or MAP depending on parity or excessive weight gain. Conclusion: BP measured repeatedly by two different noninvasive devices during pregnancy and postpartum showed a statistically significant drop in mid-pregnancy, followed by a progressive increase until term. © 2012 Wolters Kluwer Health | Lippincott Williams &amp; Wilkins.","author":[{"dropping-particle":"","family":"Grindheim","given":"Guro","non-dropping-particle":"","parse-names":false,"suffix":""},{"dropping-particle":"","family":"Estensen","given":"Mette Elise","non-dropping-particle":"","parse-names":false,"suffix":""},{"dropping-particle":"","family":"Langesaeter","given":"Eldrid","non-dropping-particle":"","parse-names":false,"suffix":""},{"dropping-particle":"","family":"Rosseland","given":"Leiv Arne","non-dropping-particle":"","parse-names":false,"suffix":""},{"dropping-particle":"","family":"Toska","given":"Karin","non-dropping-particle":"","parse-names":false,"suffix":""}],"container-title":"Journal of Hypertension","id":"ITEM-1","issue":"2","issued":{"date-parts":[["2012"]]},"page":"342-350","title":"Changes in blood pressure during healthy pregnancy: A longitudinal cohort study","type":"article-journal","volume":"30"},"uris":["http://www.mendeley.com/documents/?uuid=26695fad-1a14-49aa-b14d-c1bb7302c562"]}],"mendeley":{"formattedCitation":"&lt;sup&gt;72&lt;/sup&gt;","plainTextFormattedCitation":"72","previouslyFormattedCitation":"&lt;sup&gt;71&lt;/sup&gt;"},"properties":{"noteIndex":0},"schema":"https://github.com/citation-style-language/schema/raw/master/csl-citation.json"}</w:instrText>
+      </w:r>
+      <w:r>
+        <w:fldChar w:fldCharType="separate"/>
+      </w:r>
+      <w:r>
+        <w:rPr>
+          <w:noProof/>
+          <w:vertAlign w:val="superscript"/>
+        </w:rPr>
+        <w:t>72</w:t>
+      </w:r>
+      <w:r>
+        <w:fldChar w:fldCharType="end"/>
+      </w:r>
+      <w:r>
+        <w:t xml:space="preserve">. Yet, other indices of cardiovascular function such as ventricular volumes and cardiac output that change across pregnancy continue to exhibit differences from baseline values at one year postpartum </w:t>
+      </w:r>
+      <w:r>
+        <w:fldChar w:fldCharType="begin" w:fldLock="1"/>
+      </w:r>
+      <w:r>
+        <w:instrText>ADDIN CSL_CITATION {"citationItems":[{"id":"ITEM-1","itemData":{"author":[{"dropping-particle":"","family":"Clapp","given":"J. F.","non-dropping-particle":"","parse-names":false,"suffix":""},{"dropping-particle":"","family":"Capeless","given":"E.","non-dropping-particle":"","parse-names":false,"suffix":""}],"container-title":"American Journal of Cardiology","id":"ITEM-1","issue":"11","issued":{"date-parts":[["1997"]]},"page":"1469-1473","title":"Cardiovascular function before, during, and after the first and subsequent pregnancies","type":"article-journal","volume":"80"},"uris":["http://www.mendeley.com/documents/?uuid=c9d93990-bdfc-4746-847e-39dfefa812d2"]}],"mendeley":{"formattedCitation":"&lt;sup&gt;73&lt;/sup&gt;","plainTextFormattedCitation":"73","previouslyFormattedCitation":"&lt;sup&gt;72&lt;/sup&gt;"},"properties":{"noteIndex":0},"schema":"https://github.com/citation-style-language/schema/raw/master/csl-citation.json"}</w:instrText>
+      </w:r>
+      <w:r>
+        <w:fldChar w:fldCharType="separate"/>
+      </w:r>
+      <w:r>
+        <w:rPr>
+          <w:noProof/>
+          <w:vertAlign w:val="superscript"/>
+        </w:rPr>
+        <w:t>73</w:t>
+      </w:r>
+      <w:r>
+        <w:fldChar w:fldCharType="end"/>
+      </w:r>
+      <w:r>
+        <w:t xml:space="preserve">. Roughly half of women who develop gestational diabetes continue to be diabetic after pregnancy </w:t>
+      </w:r>
+      <w:r>
+        <w:fldChar w:fldCharType="begin" w:fldLock="1"/>
+      </w:r>
+      <w:r>
+        <w:instrText>ADDIN CSL_CITATION {"citationItems":[{"id":"ITEM-1","itemData":{"author":[{"dropping-particle":"","family":"Buchanan","given":"T. A.","non-dropping-particle":"","parse-names":false,"suffix":""},{"dropping-particle":"","family":"Xiang","given":"A. H.","non-dropping-particle":"","parse-names":false,"suffix":""},{"dropping-particle":"","family":"Page","given":"K. A.","non-dropping-particle":"","parse-names":false,"suffix":""}],"container-title":"Nature Reviews Endocrinology","id":"ITEM-1","issued":{"date-parts":[["2012"]]},"page":"639-649","title":"Gestational diabetes mellitus: Risks and management during and after pregnancy","type":"article-journal","volume":"8"},"uris":["http://www.mendeley.com/documents/?uuid=8d647fe3-9053-4fc8-9c9b-5684feab2d6c"]}],"mendeley":{"formattedCitation":"&lt;sup&gt;74&lt;/sup&gt;","plainTextFormattedCitation":"74","previouslyFormattedCitation":"&lt;sup&gt;73&lt;/sup&gt;"},"properties":{"noteIndex":0},"schema":"https://github.com/citation-style-language/schema/raw/master/csl-citation.json"}</w:instrText>
+      </w:r>
+      <w:r>
+        <w:fldChar w:fldCharType="separate"/>
+      </w:r>
+      <w:r>
+        <w:rPr>
+          <w:noProof/>
+          <w:vertAlign w:val="superscript"/>
+        </w:rPr>
+        <w:t>74</w:t>
+      </w:r>
+      <w:r>
+        <w:fldChar w:fldCharType="end"/>
+      </w:r>
+      <w:r>
+        <w:t xml:space="preserve">, suggesting a chronic effect of pregnancy on glucose metabolism. Measures of cellular aging exhibit both chronic </w:t>
+      </w:r>
+      <w:r>
+        <w:fldChar w:fldCharType="begin" w:fldLock="1"/>
+      </w:r>
+      <w:r>
+        <w:instrText>ADDIN CSL_CITATION {"citationItems":[{"id":"ITEM-1","itemData":{"DOI":"10.1371/journal.pone.0145753","author":[{"dropping-particle":"","family":"Ziomkiewicz","given":"Anna","non-dropping-particle":"","parse-names":false,"suffix":""},{"dropping-particle":"","family":"Sancilio","given":"Amelia","non-dropping-particle":"","parse-names":false,"suffix":""},{"dropping-particle":"","family":"Galbarczyk","given":"Andrzej","non-dropping-particle":"","parse-names":false,"suffix":""},{"dropping-particle":"","family":"Klimek","given":"Magdalena","non-dropping-particle":"","parse-names":false,"suffix":""}],"container-title":"PLoS ONE","id":"ITEM-1","issue":"1","issued":{"date-parts":[["2016"]]},"page":"1-14","title":"Evidence for the cost of reproduction in humans: High lifetime reproductive effort is associated with greater oxidative stress in post-menopausal women","type":"article-journal","volume":"11"},"uris":["http://www.mendeley.com/documents/?uuid=de602a4d-8590-4989-b627-265d6265ebbf"]},{"id":"ITEM-2","itemData":{"DOI":"10.1093/humrep/dey024","ISBN":"1703993616","ISSN":"14602350","abstract":"STUDY QUESTION: Is telomere length related to parity among a nationally representative sample of US reproductive age women? SUMMARY ANSWER: History of live birth was associated with shorter telomere length. WHAT IS KNOWN ALREADY: Shorter telomeres have been linked with a range of chronic health conditions and mortality and parity has been associated with health indicators. However, there is a lack of research on how parity relates to telomere length. STUDY DESIGN, SIZE, DURATION: This nationally representative, cross-sectional study included 1954 women from the National Health and Nutrition Examination Survey, 19992002, the only survey period which includes measurement of telomere length. PARTICIPANTS/MATERIALS, SETTING, METHODS: Women aged 2044 were included. Parity, defined as number of previous live births, was ascertained by questionnaire. Leukocyte telomere length was measured by polymerase chain reaction and reported as a ratio in relation to standard reference DNA (T/S ratio). The relationship between leukocyte T/S ratio and parity was examined using survey weighted linear regression. Models were adjusted for race/ethnicity, age, BMI, income-to-poverty ratio, education, early age at menarche and smoking status. MAIN RESULTS AND THE ROLE OF CHANCE: Among reproductive age women in the US, the adjusted mean leukocyte T/S ratio was 4.2% (95% CI: 0.9, 7.3) shorter in parous compared with nulliparous women. Parity was associated with 116 fewer base pairs (95% CI: 26, 204) on average, using estimated coefficients from the adjusted linear regression models and mean covariate values. LIMITATIONS REASONS FOR CAUTION: This study was cross-sectional and therefore was unable to establish temporality. The dataset lacked information on social factors, stress and fertility status, which may help explain these findings. Only two previous studies have examined this question and our findings should be interpreted with caution. WIDER IMPLICATIONS OF THE FINDINGS: These findings in a nationally representative sample of US reproductive age women suggest that history of live birth may be associated with accelerated cellular aging. The magnitude of the observed association was greater than that of the impact of smoking or obesity on telomere length, suggesting that parity may have an independent influence on cellular aging and warrant further study.","author":[{"dropping-particle":"","family":"Pollack","given":"A. Z.","non-dropping-particle":"","parse-names":false,"suffix":""},{"dropping-particle":"","family":"Rivers","given":"K.","non-dropping-particle":"","parse-names":false,"suffix":""},{"dropping-particle":"","family":"Ahrens","given":"K. A.","non-dropping-particle":"","parse-names":false,"suffix":""}],"container-title":"Human Reproduction","id":"ITEM-2","issue":"4","issued":{"date-parts":[["2018"]]},"page":"736-744","title":"Parity associated with telomere length among US reproductive age women","type":"article-journal","volume":"33"},"uris":["http://www.mendeley.com/documents/?uuid=973213e5-a5ef-4377-9f83-dd8f9d512c79"]}],"mendeley":{"formattedCitation":"&lt;sup&gt;13,36&lt;/sup&gt;","plainTextFormattedCitation":"13,36","previouslyFormattedCitation":"&lt;sup&gt;12,35&lt;/sup&gt;"},"properties":{"noteIndex":0},"schema":"https://github.com/citation-style-language/schema/raw/master/csl-citation.json"}</w:instrText>
+      </w:r>
+      <w:r>
+        <w:fldChar w:fldCharType="separate"/>
+      </w:r>
+      <w:r>
+        <w:rPr>
+          <w:noProof/>
+          <w:vertAlign w:val="superscript"/>
+        </w:rPr>
+        <w:t>13,36</w:t>
+      </w:r>
+      <w:r>
+        <w:fldChar w:fldCharType="end"/>
+      </w:r>
+      <w:r>
+        <w:t xml:space="preserve"> as well as acute </w:t>
+      </w:r>
+      <w:r>
+        <w:fldChar w:fldCharType="begin" w:fldLock="1"/>
+      </w:r>
+      <w:r>
+        <w:instrText>ADDIN CSL_CITATION {"citationItems":[{"id":"ITEM-1","itemData":{"DOI":"10.1038/s41598-018-29486-4","ISSN":"2045-2322","author":[{"dropping-particle":"","family":"Ryan","given":"Calen P","non-dropping-particle":"","parse-names":false,"suffix":""},{"dropping-particle":"","family":"Hayes","given":"M Geoffrey","non-dropping-particle":"","parse-names":false,"suffix":""},{"dropping-particle":"","family":"Lee","given":"Nanette R","non-dropping-particle":"","parse-names":false,"suffix":""},{"dropping-particle":"","family":"Mcdade","given":"Thomas W","non-dropping-particle":"","parse-names":false,"suffix":""},{"dropping-particle":"","family":"Jones","given":"Meaghan J","non-dropping-particle":"","parse-names":false,"suffix":""},{"dropping-particle":"","family":"Kobor","given":"Michael S","non-dropping-particle":"","parse-names":false,"suffix":""},{"dropping-particle":"","family":"Kuzawa","given":"Christopher W","non-dropping-particle":"","parse-names":false,"suffix":""}],"container-title":"Scientific Reports","id":"ITEM-1","issue":"April","issued":{"date-parts":[["2018"]]},"page":"1-9","publisher":"Springer US","title":"Reproduction predicts shorter telomeres and epigenetic age acceleration among young adult women","type":"article-journal"},"uris":["http://www.mendeley.com/documents/?uuid=a17bd5d4-45d4-4bb2-806b-9fad7800516a"]}],"mendeley":{"formattedCitation":"&lt;sup&gt;14&lt;/sup&gt;","plainTextFormattedCitation":"14","previouslyFormattedCitation":"&lt;sup&gt;13&lt;/sup&gt;"},"properties":{"noteIndex":0},"schema":"https://github.com/citation-style-language/schema/raw/master/csl-citation.json"}</w:instrText>
+      </w:r>
+      <w:r>
+        <w:fldChar w:fldCharType="separate"/>
+      </w:r>
+      <w:r>
+        <w:rPr>
+          <w:noProof/>
+          <w:vertAlign w:val="superscript"/>
+        </w:rPr>
+        <w:t>14</w:t>
+      </w:r>
+      <w:r>
+        <w:fldChar w:fldCharType="end"/>
+      </w:r>
+      <w:r>
+        <w:t xml:space="preserve"> responses to pregnancy. Taken together, pregnancy or lactation may be associated with both acute and chronic changes across different systems, and that even within the same physiological system, costs may be both acute and chronic depending on the measure. As a result, the measures included in our biological age composites could be acutely, but not chronically, affected by reproduction, if they are affected at all. Though our sensitivity analyses did not consistently suggest a statistically significant effect of time since last live birth on measures of biological age (suggesting a lack of acute effects), data at finer timescales is needed to better understand changes potential transient changes in biological age markers perinatally.</w:t>
+      </w:r>
+    </w:p>
+    <w:p>
+      <w:pPr>
+        <w:shd w:val="clear" w:color="auto" w:fill="FFFFFF"/>
+        <w:spacing w:line="480" w:lineRule="auto"/>
+      </w:pPr>
+    </w:p>
+    <w:p>
+      <w:pPr>
+        <w:shd w:val="clear" w:color="auto" w:fill="FFFFFF"/>
+        <w:spacing w:line="480" w:lineRule="auto"/>
+      </w:pPr>
+      <w:r>
+        <w:t>A third hypothesis is that the measures included in our biological aging composites do in fact accurately index the integrity of systems they represent, and that reproduction is not associated with any chronic costs in these systems. While this hypothesis is supported by studies finding no link between parity and all-cause mortalit</w:t>
+      </w:r>
+      <w:r>
+        <w:t xml:space="preserve">y </w:t>
+      </w:r>
+      <w:r>
+        <w:fldChar w:fldCharType="begin" w:fldLock="1"/>
+      </w:r>
+      <w:r>
+        <w:instrText>ADDIN CSL_CITATION {"citationItems":[{"id":"ITEM-1","itemData":{"DOI":"10.1093/gerona/gls218","ISSN":"10795006","abstract":"The disposable soma theory proposes a trade-off between fertility and longevity but existing findings on this association have been mixed. This study used data from 15,622 twins born between 1901 and 1925 ascertained from the population-based Swedish Twin Registry to test the child-longevity association and whether it is accounted for by individual-level factors or by genetic and environmental factors shared by family members. Based on survival analysis, both women and men with children had significantly longer survival relative to the childless, with a slightly higher relative advantage in men. Adjustments for demographic factors and cotwin fertility did not mediate the parenting-survival association, indicating that this association is attributable to individual-level factors associated with fertility rather than family-level environmental or genetic factors shared by cotwins. These results, derived from a large, population-based sample, are inconsistent with the disposable soma theory as applied to modern human populations. © 2013 The Author.","author":[{"dropping-particle":"","family":"Chereji","given":"Elizabeth","non-dropping-particle":"","parse-names":false,"suffix":""},{"dropping-particle":"","family":"Gatz","given":"Margaret","non-dropping-particle":"","parse-names":false,"suffix":""},{"dropping-particle":"","family":"Pedersen","given":"Nancy L.","non-dropping-particle":"","parse-names":false,"suffix":""},{"dropping-particle":"","family":"Prescott","given":"Carol A.","non-dropping-particle":"","parse-names":false,"suffix":""}],"container-title":"Journals of Gerontology - Series A Biological Sciences and Medical Sciences","id":"ITEM-1","issue":"5","issued":{"date-parts":[["2013"]]},"page":"499-509","title":"Reexamining the association between fertility and longevity: Testing the disposable soma theory in a modern human sample of twins","type":"article-journal","volume":"68"},"uris":["http://www.mendeley.com/documents/?uuid=7e12bd2f-7fdb-40c8-9ef4-928b76225a44"]}],"mendeley":{"formattedCitation":"&lt;sup&gt;75&lt;/sup&gt;","plainTextFormattedCitation":"75","previouslyFormattedCitation":"&lt;sup&gt;74&lt;/sup&gt;"},"properties":{"noteIndex":0},"schema":"https://github.com/citation-style-language/schema/raw/master/csl-citation.json"}</w:instrText>
+      </w:r>
+      <w:r>
+        <w:fldChar w:fldCharType="separate"/>
+      </w:r>
+      <w:r>
+        <w:rPr>
+          <w:noProof/>
+          <w:vertAlign w:val="superscript"/>
+        </w:rPr>
+        <w:t>75</w:t>
+      </w:r>
+      <w:r>
+        <w:fldChar w:fldCharType="end"/>
+      </w:r>
+      <w:r>
+        <w:t xml:space="preserve">, it contradicts others that do find a link </w:t>
+      </w:r>
+      <w:r>
+        <w:fldChar w:fldCharType="begin" w:fldLock="1"/>
+      </w:r>
+      <w:r>
+        <w:instrText>ADDIN CSL_CITATION {"citationItems":[{"id":"ITEM-1","itemData":{"DOI":"10.1016/j.annepidem.2012.10.005","ISBN":"9725051726","ISSN":"10472797","abstract":"Purpose: To examine the association between parity and long-term, all-cause mortality and mortality owing to specific causes in women. Methods: This prospective population-based study included 40,454 mothers who gave birth in Western Jerusalem, Israel, to 125,842 children and were followed for an average of 37 years after the birth of their first child. Cox proportional hazards models were used to evaluate long-term total and specific-cause mortality of women by their parity. Results: We found a U-shaped relationship between the number of offspring and risk of all-cause mortality in mothers. After adjustment for sociodemographic characteristics and maternal health and obstetric conditions, higher mortality rates were observed for mothers of 1 child (hazard ratio [HR], 1.18; 95% confidence interval [CI], 1.04-1.4), mothers of 5 to 9 children (HR, 1.21; 95% CI, 1.09-1.33), and mothers of 10 or more children (HR, 1.49; 95% CI, 1.12-1.99) compared with mothers of 2 to 4 children. Mortality risk from specific causes including coronary disease, circulatory disease, and cancer were increased for multiparous women. Conclusions: In this long-term follow-up study, there was an association between number of children and mortality risk for mothers. These findings suggest that maternal pregnancies and postnatal characteristics as reflected by number of children may have consequences for long-term maternal health. © 2013 Elsevier Inc.","author":[{"dropping-particle":"","family":"Dior","given":"Uri P.","non-dropping-particle":"","parse-names":false,"suffix":""},{"dropping-particle":"","family":"Hochner","given":"Hagit","non-dropping-particle":"","parse-names":false,"suffix":""},{"dropping-particle":"","family":"Friedlander","given":"Yechiel","non-dropping-particle":"","parse-names":false,"suffix":""},{"dropping-particle":"","family":"Calderon-Margalit","given":"Ronit","non-dropping-particle":"","parse-names":false,"suffix":""},{"dropping-particle":"","family":"Jaffe","given":"Dena","non-dropping-particle":"","parse-names":false,"suffix":""},{"dropping-particle":"","family":"Burger","given":"Ayala","non-dropping-particle":"","parse-names":false,"suffix":""},{"dropping-particle":"","family":"Avgil","given":"Meytal","non-dropping-particle":"","parse-names":false,"suffix":""},{"dropping-particle":"","family":"Manor","given":"Orly","non-dropping-particle":"","parse-names":false,"suffix":""},{"dropping-particle":"","family":"Elchalal","given":"Uriel","non-dropping-particle":"","parse-names":false,"suffix":""}],"container-title":"Annals of Epidemiology","id":"ITEM-1","issue":"1","issued":{"date-parts":[["2013"]]},"page":"13-18","publisher":"Elsevier Inc","title":"Association between number of children and mortality of mothers: Results of a 37-year follow-up study","type":"article-journal","volume":"23"},"uris":["http://www.mendeley.com/documents/?uuid=aa5ee45d-cfbd-43bf-b87b-ffdc6d6cf682"]},{"id":"ITEM-2","itemData":{"author":[{"dropping-particle":"","family":"Lund","given":"E.","non-dropping-particle":"","parse-names":false,"suffix":""}],"container-title":"International Journal of Cancer","id":"ITEM-2","issue":"6","issued":{"date-parts":[["1990"]]},"page":"998-1000","title":"Number of children and death from hormone-dependent cancers","type":"article-journal","volume":"46"},"uris":["http://www.mendeley.com/documents/?uuid=4ec6b7e8-186b-4de6-b863-006941776420"]},{"id":"ITEM-3","itemData":{"DOI":"10.1038/srep19351","author":[{"dropping-particle":"","family":"Zeng","given":"Yun","non-dropping-particle":"","parse-names":false,"suffix":""},{"dropping-particle":"","family":"Ni","given":"Ze-min","non-dropping-particle":"","parse-names":false,"suffix":""},{"dropping-particle":"","family":"Liu","given":"Shu-yun","non-dropping-particle":"","parse-names":false,"suffix":""},{"dropping-particle":"","family":"Gu","given":"Xue","non-dropping-particle":"","parse-names":false,"suffix":""},{"dropping-particle":"","family":"Huang","given":"Qin","non-dropping-particle":"","parse-names":false,"suffix":""},{"dropping-particle":"","family":"Liu","given":"Jun-an","non-dropping-particle":"","parse-names":false,"suffix":""},{"dropping-particle":"","family":"Wang","given":"Qi","non-dropping-particle":"","parse-names":false,"suffix":""}],"container-title":"Scientific Reports","id":"ITEM-3","issued":{"date-parts":[["2016"]]},"page":"1-11","title":"Parity and All-cause Mortality in Women and Men: A Dose-Response Meta-Analysis of Cohort Studies","type":"article-journal","volume":"6:19351"},"uris":["http://www.mendeley.com/documents/?uuid=5553de32-3ff5-44b1-8d79-80598ae8f5f8"]}],"mendeley":{"formattedCitation":"&lt;sup&gt;28,32,33&lt;/sup&gt;","plainTextFormattedCitation":"28,32,33","previouslyFormattedCitation":"&lt;sup&gt;27,31,32&lt;/sup&gt;"},"properties":{"noteIndex":0},"schema":"https://github.com/citation-style-language/schema/raw/master/csl-citation.json"}</w:instrText>
+      </w:r>
+      <w:r>
+        <w:fldChar w:fldCharType="separate"/>
+      </w:r>
+      <w:r>
+        <w:rPr>
+          <w:noProof/>
+          <w:vertAlign w:val="superscript"/>
+        </w:rPr>
+        <w:t>28,32,33</w:t>
+      </w:r>
+      <w:r>
+        <w:fldChar w:fldCharType="end"/>
+      </w:r>
+      <w:r>
+        <w:t xml:space="preserve">, and further contradicts other research linking parity with other health outcomes, such as type II diabetes and </w:t>
+      </w:r>
+      <w:r>
+        <w:t>CVD</w:t>
+      </w:r>
+      <w:r>
+        <w:t xml:space="preserve"> </w:t>
+      </w:r>
+      <w:r>
+        <w:fldChar w:fldCharType="begin" w:fldLock="1"/>
+      </w:r>
+      <w:r>
+        <w:instrText>ADDIN CSL_CITATION {"citationItems":[{"id":"ITEM-1","itemData":{"DOI":"10.1161/01.CIR.0000053441.43495.1A","author":[{"dropping-particle":"","family":"Lawlor","given":"Debbie A","non-dropping-particle":"","parse-names":false,"suffix":""},{"dropping-particle":"","family":"Emberson","given":"Jonathan R","non-dropping-particle":"","parse-names":false,"suffix":""},{"dropping-particle":"","family":"Ebrahim","given":"Shah","non-dropping-particle":"","parse-names":false,"suffix":""},{"dropping-particle":"","family":"Whincup","given":"Peter H","non-dropping-particle":"","parse-names":false,"suffix":""},{"dropping-particle":"","family":"Wannamethee","given":"S Goya","non-dropping-particle":"","parse-names":false,"suffix":""},{"dropping-particle":"","family":"Walker","given":"Mary","non-dropping-particle":"","parse-names":false,"suffix":""},{"dropping-particle":"","family":"Smith","given":"George Davey","non-dropping-particle":"","parse-names":false,"suffix":""}],"container-title":"Circulation","id":"ITEM-1","issued":{"date-parts":[["2003"]]},"page":"1260-1264","title":"Is the association between parity and coronary heart disease due to biological effects of pregnancy or adverse lifestyle risk factors associated with child-rearing? Findings from the British Women's Heart and Health Study and the British Regional Heart St","type":"article-journal","volume":"107"},"uris":["http://www.mendeley.com/documents/?uuid=8ba44421-2b95-4de2-af8a-bb890962d03a"]}],"mendeley":{"formattedCitation":"&lt;sup&gt;31&lt;/sup&gt;","plainTextFormattedCitation":"31","previouslyFormattedCitation":"&lt;sup&gt;30&lt;/sup&gt;"},"properties":{"noteIndex":0},"schema":"https://github.com/citation-style-language/schema/raw/master/csl-citation.json"}</w:instrText>
+      </w:r>
+      <w:r>
+        <w:fldChar w:fldCharType="separate"/>
+      </w:r>
+      <w:r>
+        <w:rPr>
+          <w:noProof/>
+          <w:vertAlign w:val="superscript"/>
+        </w:rPr>
+        <w:t>31</w:t>
+      </w:r>
+      <w:r>
+        <w:fldChar w:fldCharType="end"/>
+      </w:r>
+      <w:r>
+        <w:t>.</w:t>
+      </w:r>
+    </w:p>
+    <w:p>
+      <w:pPr>
+        <w:shd w:val="clear" w:color="auto" w:fill="FFFFFF"/>
+        <w:spacing w:line="480" w:lineRule="auto"/>
+      </w:pPr>
+    </w:p>
+    <w:p>
+      <w:pPr>
+        <w:shd w:val="clear" w:color="auto" w:fill="FFFFFF"/>
+        <w:spacing w:line="480" w:lineRule="auto"/>
         <w:rPr>
           <w:i/>
         </w:rPr>
-        <w:t>n</w:t>
-      </w:r>
-      <w:r>
-        <w:t xml:space="preserve"> = 107) was significantly limited by the fact that this subsample excluded all postmenopausal women, and excluded women sampled prior to this question being added in the 2007-2008 cycle. Because of this limited sample size, these results should be interpreted as exploratory only. On average, women with valid responses to this question gave birth 10.</w:t>
-      </w:r>
-      <w:r>
-        <w:t>7</w:t>
-      </w:r>
-      <w:r>
-        <w:t xml:space="preserve"> months ago (SE = 0.</w:t>
-      </w:r>
-      <w:r>
-        <w:t>63</w:t>
-      </w:r>
-      <w:r>
-        <w:t xml:space="preserve">). </w:t>
+      </w:pPr>
+      <w:r>
+        <w:rPr>
+          <w:i/>
+        </w:rPr>
+        <w:t>Limitations</w:t>
+      </w:r>
+    </w:p>
+    <w:p>
+      <w:pPr>
+        <w:shd w:val="clear" w:color="auto" w:fill="FFFFFF"/>
+        <w:spacing w:line="480" w:lineRule="auto"/>
+      </w:pPr>
+      <w:r>
+        <w:lastRenderedPageBreak/>
+        <w:t xml:space="preserve">The fact that NHANES is cross-sectional rather than longitudinal in design contributes to two significant limitations in our study. First, its cross-sectional nature does not allow us to draw conclusions about causal relationships (or lack thereof); thus, it is crucial that future work follow women as they transition from nulliparity to parity, and as they continue to reproduce, to best evaluate causal relationships between reproduction and biological age. However, should a causal relationship between chronic effects of parity and biological age exist, this should have been apparent in our cross-sectional data, especially given the low levels of error or bias in reporting the number of live births. Second, we are only able to examine relatively chronic, rather than acute, effects of reproduction on biological age given the current study design. Longitudinal studies, ideally with dense sampling schedules, would better enable us to assess the time scales at which costs of reproduction may be apparent. Frequently sampling women before, during, and after pregnancy would allow for the investigation of putative acute and chronic changes in markers and composites of biological age. </w:t>
       </w:r>
       <w:r>
         <w:rPr>
           <w:highlight w:val="yellow"/>
         </w:rPr>
-        <w:t>After correcting for multiple comparisons</w:t>
-      </w:r>
-      <w:r>
-        <w:t>, the main effects of months since last live birth and parity was not significant in any model, nor were any of the interaction terms between months since last live birth and parity (</w:t>
-      </w:r>
-      <w:r>
-        <w:rPr>
-          <w:b/>
-        </w:rPr>
-        <w:t>Table 2</w:t>
-      </w:r>
-      <w:r>
-        <w:t>).</w:t>
-      </w:r>
-    </w:p>
-    <w:p>
-      <w:pPr>
-        <w:shd w:val="clear" w:color="auto" w:fill="FFFFFF"/>
-        <w:spacing w:line="480" w:lineRule="auto"/>
-      </w:pPr>
-    </w:p>
-    <w:p>
-      <w:pPr>
-        <w:shd w:val="clear" w:color="auto" w:fill="FFFFFF"/>
-        <w:spacing w:line="480" w:lineRule="auto"/>
-      </w:pPr>
-    </w:p>
-    <w:p>
-      <w:pPr>
-        <w:shd w:val="clear" w:color="auto" w:fill="FFFFFF"/>
-        <w:spacing w:line="480" w:lineRule="auto"/>
-      </w:pPr>
+        <w:t>In the absence of dense</w:t>
+      </w:r>
+      <w:r>
+        <w:rPr>
+          <w:highlight w:val="yellow"/>
+        </w:rPr>
+        <w:t xml:space="preserve"> longitudinal</w:t>
+      </w:r>
+      <w:r>
+        <w:rPr>
+          <w:highlight w:val="yellow"/>
+        </w:rPr>
+        <w:t xml:space="preserve"> sampling, we cannot be certain that biomarkers measured in this cross-sectional sample are not also representative of acute states unrelated to parity or reproduction. For example, it is possible that some participants could have been experiencing mild infections during MEC examinations, leading to altered clinical measures of immune function. Though this could contribute to imprecision in our biological aging measures, such imprecision would not be systematic and thus we would not expect it to significantly affect the present study’s findings.</w:t>
+      </w:r>
+      <w:r>
+        <w:t xml:space="preserve"> </w:t>
+      </w:r>
+      <w:r>
+        <w:t>Women’s prenatal health also predicts both pregnancy outcomes</w:t>
+      </w:r>
+      <w:r>
+        <w:t xml:space="preserve"> </w:t>
+      </w:r>
+      <w:r>
+        <w:fldChar w:fldCharType="begin" w:fldLock="1"/>
+      </w:r>
+      <w:r>
+        <w:instrText>ADDIN CSL_CITATION {"citationItems":[{"id":"ITEM-1","itemData":{"DOI":"10.1186/1758-5996-4-41","ISSN":"17585996","abstract":"Pregnancy affects both the maternal and fetal metabolism and even in nondiabetic women exerts a diabetogenic effect. Among pregnant women, 2 to 17.8% develop gestational diabetes. Pregnancy can also occur in women with preexisting diabetes, that can predispose the fetus to many alterations in organogenesis, growth restriction and the mother to some diabetes-related complications like retinopathy and nephropathy or accelerate the course of these complications if they are already present. Women with gestational diabetes generally start their treatment with diet and lifestyle modification; when these changes fail in keeping an optimal glycemic control, then insulin therapy must be considered. Women with type 2 diabetes in use of oral hypoglycemic agents are advised to change to insulin therapy. Those with preexisting type 1 diabetes must start an intensive glycemic control, preferably before conception. All these procedures are performed aiming to keep glycemic levels normal or near-normal as possible to avoid the occurrence of adverse perinatal outcomes to the mother and to the fetus. The aim of this review is to reinforce the need to improve the knowledge on reproductive health of women with diabetes during gestation and to understand what are the reasons for them failing to attend for prepregnancy care programs, and to understand the underlying mechanisms of adverse fetal and maternal outcomes, which in turn may lead to strategies for its prevention. © 2012 Negrato et al.; licensee BioMed Central Ltd.","author":[{"dropping-particle":"","family":"Negrato","given":"Carlos Antonio","non-dropping-particle":"","parse-names":false,"suffix":""},{"dropping-particle":"","family":"Mattar","given":"Rosiane","non-dropping-particle":"","parse-names":false,"suffix":""},{"dropping-particle":"","family":"Gomes","given":"Marilia B.","non-dropping-particle":"","parse-names":false,"suffix":""}],"container-title":"Diabetology and Metabolic Syndrome","id":"ITEM-1","issue":"1","issued":{"date-parts":[["2012"]]},"page":"2-7","title":"Adverse pregnancy outcomes in women with diabetes","type":"article-journal","volume":"4"},"uris":["http://www.mendeley.com/documents/?uuid=5e31846d-f168-45dd-a43e-d3a4051549ff"]},{"id":"ITEM-2","itemData":{"DOI":"10.1161/CIRCULATIONAHA.113.003904","ISSN":"15244539","PMID":"12468190","abstract":"Chronic hypertension in pregnancy is defined by the American College of Obstetrics and Gynecology (ACOG) as blood pressure ≥140 mm Hg systolic and/or 90 mm Hg diastolic before pregnancy or, in recognition that many women seek medical care only once pregnant, before 20 weeks of gestation, use of antihypertensive medications before pregnancy, or persistence of hypertension for &gt;12 weeks after delivery.1 Chronic hypertension needs to be distinguished from new-onset hypertensive complications of pregnancy such as preeclampsia (elevated blood pressure and proteinuria often accompanied by evidence of maternal organ injury and fetal compromise from placental dysfunction)2 and gestational hypertension (elevated blood pressure alone after 20 weeks of gestation and most commonly in the mid to late third trimester without evidence or history of hypertension before pregnancy; Table 1). © 2014 American Heart Association, Inc.","author":[{"dropping-particle":"","family":"Seely","given":"Ellen W.","non-dropping-particle":"","parse-names":false,"suffix":""},{"dropping-particle":"","family":"Ecker","given":"Jeffrey","non-dropping-particle":"","parse-names":false,"suffix":""}],"container-title":"Circulation","id":"ITEM-2","issue":"11","issued":{"date-parts":[["2014"]]},"page":"1254-1261","title":"Chronic hypertension in pregnancy","type":"article-journal","volume":"129"},"uris":["http://www.mendeley.com/documents/?uuid=60826a2a-d62d-4e79-9b37-413bbc211eac"]}],"mendeley":{"formattedCitation":"&lt;sup&gt;76,77&lt;/sup&gt;","plainTextFormattedCitation":"76,77","previouslyFormattedCitation":"&lt;sup&gt;75,76&lt;/sup&gt;"},"properties":{"noteIndex":0},"schema":"https://github.com/citation-style-language/schema/raw/master/csl-citation.json"}</w:instrText>
+      </w:r>
+      <w:r>
+        <w:fldChar w:fldCharType="separate"/>
+      </w:r>
+      <w:r>
+        <w:rPr>
+          <w:noProof/>
+          <w:vertAlign w:val="superscript"/>
+        </w:rPr>
+        <w:t>76,77</w:t>
+      </w:r>
+      <w:r>
+        <w:fldChar w:fldCharType="end"/>
+      </w:r>
+      <w:r>
+        <w:t xml:space="preserve">, as well as postnatal health risks. As such, longitudinal studies are necessary to understand what factors moderate reproduction-related changes in biological age across women. </w:t>
+      </w:r>
+    </w:p>
+    <w:p>
+      <w:pPr>
+        <w:shd w:val="clear" w:color="auto" w:fill="FFFFFF"/>
+        <w:spacing w:line="480" w:lineRule="auto"/>
+      </w:pPr>
+    </w:p>
+    <w:p>
+      <w:pPr>
+        <w:shd w:val="clear" w:color="auto" w:fill="FFFFFF"/>
+        <w:spacing w:line="480" w:lineRule="auto"/>
+      </w:pPr>
+      <w:r>
+        <w:t xml:space="preserve">Another limitation is that BMI is an important contributor to observed differences in biological age </w:t>
+      </w:r>
+      <w:r>
+        <w:fldChar w:fldCharType="begin" w:fldLock="1"/>
+      </w:r>
+      <w:r>
+        <w:instrText>ADDIN CSL_CITATION {"citationItems":[{"id":"ITEM-1","itemData":{"DOI":"10.1111/obr.12126","ISSN":"14677881","abstract":"The objective of this study was to provide a systematic review and meta-analysis of studies on the relationship between body mass index (BMI) and leukocyte telomere length (LTL). Relevant studies were identified by a systematic search of MEDLINE, Embase and Web of Knowledge databases. Pooled correlation and regression coefficients were calculated using meta-analysis methods for both cross-sectional and longitudinal studies. Studies without suitable data for meta-analysis were summarized separately. Overall, 29 studies were included, of which 16 were eligible for meta-analysis, including two longitudinal studies. The majority of studies reported an inverse relationship between BMI and telomere length. For cross-sectional studies, the pooled estimates for correlation and regression coefficients were -0.057 (95% confidence interval [CI]: -0.102 to -0.012) and -0.008kBPkgm-2 (95% CI: -0.016 to 0.000), respectively. The two longitudinal studies were small (70 and 311 subjects), covered different age ranges and yielded inconsistent results. No evidence of any gender difference was observed. Despite some variation between studies and very limited data from longitudinal studies, the results of this meta-analysis suggest a biologically plausible inverse association between BMI and LTL in adults. However, the associations require clarification, in particular by large longitudinal studies with careful control for possible confounding factors in overall, age- and sex-specific analyses. © 2013 International Association for the Study of Obesity.","author":[{"dropping-particle":"","family":"Müezzinler","given":"A.","non-dropping-particle":"","parse-names":false,"suffix":""},{"dropping-particle":"","family":"Zaineddin","given":"A. K.","non-dropping-particle":"","parse-names":false,"suffix":""},{"dropping-particle":"","family":"Brenner","given":"H.","non-dropping-particle":"","parse-names":false,"suffix":""}],"container-title":"Obesity Reviews","id":"ITEM-1","issue":"3","issued":{"date-parts":[["2014"]]},"page":"192-201","title":"Body mass index and leukocyte telomere length in adults: A systematic review and meta-analysis","type":"article-journal","volume":"15"},"uris":["http://www.mendeley.com/documents/?uuid=46a87a1d-7a40-40c7-86f6-a9909755ed65"]}],"mendeley":{"formattedCitation":"&lt;sup&gt;78&lt;/sup&gt;","plainTextFormattedCitation":"78","previouslyFormattedCitation":"&lt;sup&gt;77&lt;/sup&gt;"},"properties":{"noteIndex":0},"schema":"https://github.com/citation-style-language/schema/raw/master/csl-citation.json"}</w:instrText>
+      </w:r>
+      <w:r>
+        <w:fldChar w:fldCharType="separate"/>
+      </w:r>
+      <w:r>
+        <w:rPr>
+          <w:noProof/>
+          <w:vertAlign w:val="superscript"/>
+        </w:rPr>
+        <w:t>78</w:t>
+      </w:r>
+      <w:r>
+        <w:fldChar w:fldCharType="end"/>
+      </w:r>
+      <w:r>
+        <w:t xml:space="preserve">. Changes in body mass and adiposity are central to the physiological changes </w:t>
+      </w:r>
+      <w:r>
+        <w:t>occurring</w:t>
+      </w:r>
+      <w:r>
+        <w:t xml:space="preserve"> with pregnancy as women begin “metabolizing for two” </w:t>
+      </w:r>
+      <w:r>
+        <w:fldChar w:fldCharType="begin" w:fldLock="1"/>
+      </w:r>
+      <w:r>
+        <w:instrText>ADDIN CSL_CITATION {"citationItems":[{"id":"ITEM-1","itemData":{"author":[{"dropping-particle":"","family":"Ellison","given":"Peter T.","non-dropping-particle":"","parse-names":false,"suffix":""}],"id":"ITEM-1","issued":{"date-parts":[["2003"]]},"publisher":"Harvard University Press","publisher-place":"Boston, MA","title":"On Fertile Ground: A Natural History of Human Reproduction","type":"book"},"uris":["http://www.mendeley.com/documents/?uuid=68b72d65-d504-4c34-9f97-3fdb7f35e6d0"]}],"mendeley":{"formattedCitation":"&lt;sup&gt;79&lt;/sup&gt;","plainTextFormattedCitation":"79","previouslyFormattedCitation":"&lt;sup&gt;78&lt;/sup&gt;"},"properties":{"noteIndex":0},"schema":"https://github.com/citation-style-language/schema/raw/master/csl-citation.json"}</w:instrText>
+      </w:r>
+      <w:r>
+        <w:fldChar w:fldCharType="separate"/>
+      </w:r>
+      <w:r>
+        <w:rPr>
+          <w:noProof/>
+          <w:vertAlign w:val="superscript"/>
+        </w:rPr>
+        <w:t>79</w:t>
+      </w:r>
+      <w:r>
+        <w:fldChar w:fldCharType="end"/>
+      </w:r>
+      <w:r>
+        <w:t xml:space="preserve">. Parity is associated with increased central adiposity </w:t>
+      </w:r>
+      <w:r>
+        <w:fldChar w:fldCharType="begin" w:fldLock="1"/>
+      </w:r>
+      <w:r>
+        <w:instrText>ADDIN CSL_CITATION {"citationItems":[{"id":"ITEM-1","itemData":{"DOI":"10.1038/sj.ijo.0802551","ISSN":"03070565","abstract":"OBJECTIVE: To examine the association of childbearing with weight and waist circumference (WC) changes, we compared women with and without pregnancies or births during follow-up. STUDY DESIGN: A multicenter, longitudinal observational study over 10 years. Comparison groups defined by the number of pregnancies and births during follow-up: P0 (0 pregnancies; nongravid), P1 (1 + miscarriages or abortions; 'short' pregnancies), B1 (1 birth), and B2 (2 + births). Mean changes in weight and WC for P1, B1 and B2 groups vs P0 were examined separately by race (black and white), baseline parity (nulliparous and parous) and baseline weight status (normal weight; BMI &lt;25 kg/m2 and overweight; BMI &gt; 25 kg/m2). SUBJECTS: A population-based sample of 2070 women aged 18-30 y at baseline (1053 black subjects and 1017 white subjects) from Birmingham, Alabama, Chicago, Illinois, Minneapolis, Minnesota, and Oakland, California were examined five times between 1985-1986 and 1995-1996. MEASURMENTS: Weight and WC measurements were obtained using standardized protocol at baseline and examinations at years 2, 5, 7 and 10. Sociodemographic, reproductive, and behavioral attributes were assessed at baseline and follow-up examinations. RESULTS: Gains in weight and WC associated with pregnancy and childbearing varied by race (P&lt;0.001), baseline parity (P&lt;0.05) and overweight status (P&lt;0.001). Among overweight nulliparas, excess gains in weight (black subjects: 3-5 kg, white subjects: 5-6 kg) and WC (black subjects: 3-4 cm, white subjects: 5-6 cm) were associated with 'short' pregnancies and one or more birth(s) during follow-up compared to no pregnancies (P&lt;0.01 and 0.001). Among normal weight nulliparas, excess gains in weight (about 1 kg) and WC (2-3 cm) were associated with follow-up birth(s) (P&lt;0.05). Among women parous at baseline, no excess weight gains were found, but excess WC gains (2-4 cm) were associated with follow-up births. CONCLUSION: Substantial excess weight gain is associated with both short pregnancies and a first birth in women overweight prior to initiation of childbearing. Excess weight gain was not associated with higher order births. Increases in waist girth were cumulative with both first and higher order births among overweight as well as normal weight women. Interventions to prevent obesity should be targeted at women who are overweight prior to initiation of childbearing. The impact of excess WC gains associated with childbearing on women's future health …","author":[{"dropping-particle":"","family":"Gunderson","given":"E. P.","non-dropping-particle":"","parse-names":false,"suffix":""},{"dropping-particle":"","family":"Murtaugh","given":"Ma","non-dropping-particle":"","parse-names":false,"suffix":""},{"dropping-particle":"","family":"Lewis","given":"C. E.","non-dropping-particle":"","parse-names":false,"suffix":""},{"dropping-particle":"","family":"Quesenberry","given":"C. P.","non-dropping-particle":"","parse-names":false,"suffix":""},{"dropping-particle":"","family":"West","given":"D. S.","non-dropping-particle":"","parse-names":false,"suffix":""},{"dropping-particle":"","family":"Sidney","given":"S.","non-dropping-particle":"","parse-names":false,"suffix":""}],"container-title":"International Journal of Obesity","id":"ITEM-1","issue":"4","issued":{"date-parts":[["2004"]]},"page":"525-535","title":"Excess gains in weight and waist circumference associated with childbearing: The Coronary Artery Risk Development in Young Adults Study (CARDIA)","type":"article-journal","volume":"28"},"uris":["http://www.mendeley.com/documents/?uuid=08d0888f-75cf-4825-839a-fb26c410711d"]}],"mendeley":{"formattedCitation":"&lt;sup&gt;80&lt;/sup&gt;","plainTextFormattedCitation":"80","previouslyFormattedCitation":"&lt;sup&gt;79&lt;/sup&gt;"},"properties":{"noteIndex":0},"schema":"https://github.com/citation-style-language/schema/raw/master/csl-citation.json"}</w:instrText>
+      </w:r>
+      <w:r>
+        <w:fldChar w:fldCharType="separate"/>
+      </w:r>
+      <w:r>
+        <w:rPr>
+          <w:noProof/>
+          <w:vertAlign w:val="superscript"/>
+        </w:rPr>
+        <w:t>80</w:t>
+      </w:r>
+      <w:r>
+        <w:fldChar w:fldCharType="end"/>
+      </w:r>
+      <w:r>
+        <w:t xml:space="preserve">, and pregnancy-related weight gain can mediate associations between obesity and long-term morbidity </w:t>
+      </w:r>
+      <w:r>
+        <w:fldChar w:fldCharType="begin" w:fldLock="1"/>
+      </w:r>
+      <w:r>
+        <w:instrText>ADDIN CSL_CITATION {"citationItems":[{"id":"ITEM-1","itemData":{"author":[{"dropping-particle":"","family":"Rooney","given":"B. L.","non-dropping-particle":"","parse-names":false,"suffix":""},{"dropping-particle":"","family":"Schauberger","given":"C. W.","non-dropping-particle":"","parse-names":false,"suffix":""},{"dropping-particle":"","family":"Mathiason","given":"M. A.","non-dropping-particle":"","parse-names":false,"suffix":""}],"container-title":"Obstetrics and Gynecology","id":"ITEM-1","issue":"6","issued":{"date-parts":[["2005"]]},"page":"1349-1356","title":"Impact of perinatal weight change on long-term obesity and obesity-related illnesses","type":"article-journal","volume":"106"},"uris":["http://www.mendeley.com/documents/?uuid=4bc551d1-d9bc-46e6-8595-39b79b07b585"]}],"mendeley":{"formattedCitation":"&lt;sup&gt;81&lt;/sup&gt;","plainTextFormattedCitation":"81","previouslyFormattedCitation":"&lt;sup&gt;80&lt;/sup&gt;"},"properties":{"noteIndex":0},"schema":"https://github.com/citation-style-language/schema/raw/master/csl-citation.json"}</w:instrText>
+      </w:r>
+      <w:r>
+        <w:fldChar w:fldCharType="separate"/>
+      </w:r>
+      <w:r>
+        <w:rPr>
+          <w:noProof/>
+          <w:vertAlign w:val="superscript"/>
+        </w:rPr>
+        <w:t>81</w:t>
+      </w:r>
+      <w:r>
+        <w:fldChar w:fldCharType="end"/>
+      </w:r>
+      <w:r>
+        <w:t xml:space="preserve">. These risks might be reduced by breast-feeding, which acts to mobilize accumulated fat and reset </w:t>
+      </w:r>
       <w:r>
         <w:lastRenderedPageBreak/>
-        <w:t>While the main effect of months since last live birth, as well as the interactions between months since last live birth and the linear and quadratic terms for last live birth, were significant in predicting LM, none of these effects were statistically significant in predicting log-transformed HD and KDM (</w:t>
-      </w:r>
-      <w:r>
-        <w:rPr>
-          <w:b/>
-          <w:bCs/>
-        </w:rPr>
-        <w:t>Table 2</w:t>
-      </w:r>
-      <w:r>
-        <w:t>).</w:t>
-      </w:r>
-    </w:p>
-    <w:p>
-      <w:pPr>
-        <w:shd w:val="clear" w:color="auto" w:fill="FFFFFF"/>
-        <w:spacing w:line="480" w:lineRule="auto"/>
-      </w:pPr>
-    </w:p>
-    <w:p>
-      <w:pPr>
-        <w:shd w:val="clear" w:color="auto" w:fill="FFFFFF"/>
-        <w:spacing w:line="480" w:lineRule="auto"/>
-      </w:pPr>
-      <w:r>
-        <w:rPr>
-          <w:b/>
-        </w:rPr>
-        <w:t>4. Discussion</w:t>
-      </w:r>
-    </w:p>
-    <w:p>
-      <w:pPr>
-        <w:shd w:val="clear" w:color="auto" w:fill="FFFFFF"/>
-        <w:spacing w:line="480" w:lineRule="auto"/>
-      </w:pPr>
-    </w:p>
-    <w:p>
-      <w:pPr>
-        <w:shd w:val="clear" w:color="auto" w:fill="FFFFFF"/>
-        <w:spacing w:line="480" w:lineRule="auto"/>
-      </w:pPr>
-      <w:r>
-        <w:t xml:space="preserve">Our primary aim was to examine putative physiological costs of reproduction, as indexed by </w:t>
-      </w:r>
-      <w:r>
-        <w:t>four</w:t>
-      </w:r>
-      <w:r>
-        <w:t xml:space="preserve"> validated measures of biological age </w:t>
-      </w:r>
-      <w:r>
-        <w:t xml:space="preserve">and system integrity </w:t>
-      </w:r>
-      <w:r>
-        <w:t xml:space="preserve">among a nationally-representative sample of US women of reproductive and post-reproductive age. Based on prior work, we hypothesized a U-shaped relationship between parity and biological age. When controlling for lifestyle, health-related, and demographic factors, </w:t>
-      </w:r>
-      <w:r>
-        <w:t xml:space="preserve">the main effect of </w:t>
-      </w:r>
-      <w:r>
-        <w:t xml:space="preserve">parity (defined as number of live births) was not significantly associated with any of the </w:t>
-      </w:r>
-      <w:r>
-        <w:t>four</w:t>
-      </w:r>
-      <w:r>
-        <w:t xml:space="preserve"> measures of biological age examined, nor did the association between parity and biological age differ as a function of menopause status</w:t>
-      </w:r>
-      <w:r>
-        <w:t xml:space="preserve"> across the majority of our analyses</w:t>
-      </w:r>
-      <w:r>
-        <w:t>. To our knowledge, our study represents the first application of biological age composites indexing system integrity (LM, HD, KDM</w:t>
-      </w:r>
-      <w:r>
-        <w:t xml:space="preserve">, </w:t>
-      </w:r>
-      <w:r>
-        <w:rPr>
-          <w:highlight w:val="yellow"/>
-        </w:rPr>
-        <w:t>AL</w:t>
-      </w:r>
-      <w:r>
-        <w:t xml:space="preserve">) to quantify costs of reproduction in women. The lack of clear </w:t>
-      </w:r>
-      <w:r>
-        <w:t xml:space="preserve">and consistent </w:t>
-      </w:r>
-      <w:r>
-        <w:t>associations between parity and LM, HD, KDM</w:t>
-      </w:r>
-      <w:r>
-        <w:t xml:space="preserve">, </w:t>
-      </w:r>
-      <w:r>
-        <w:rPr>
-          <w:highlight w:val="yellow"/>
-        </w:rPr>
-        <w:t>and AL</w:t>
-      </w:r>
-      <w:r>
-        <w:t xml:space="preserve"> can be explained in several ways. In what follows, we describe what we view as the most tenable hypotheses. </w:t>
-      </w:r>
-    </w:p>
-    <w:p>
-      <w:pPr>
-        <w:shd w:val="clear" w:color="auto" w:fill="FFFFFF"/>
-        <w:spacing w:line="480" w:lineRule="auto"/>
-      </w:pPr>
-    </w:p>
-    <w:p>
-      <w:pPr>
-        <w:shd w:val="clear" w:color="auto" w:fill="FFFFFF"/>
-        <w:spacing w:line="480" w:lineRule="auto"/>
-      </w:pPr>
-      <w:r>
-        <w:t>First, it is possible that reproduction may exert significant physiological effects, but that the proxies used in LM, HD, KDM</w:t>
-      </w:r>
-      <w:r>
-        <w:t xml:space="preserve">, and </w:t>
-      </w:r>
-      <w:r>
-        <w:rPr>
-          <w:highlight w:val="yellow"/>
-        </w:rPr>
-        <w:t>AL</w:t>
-      </w:r>
-      <w:r>
-        <w:t xml:space="preserve"> are imprecise measures of the effects they aim to index. For example, NHANES white blood cell count data reflects the total number of white blood cells, and does not distinguish between different cell types. Total white blood cell count is significantly increased during pregnancy, but returns to baseline within two years postpartum </w:t>
+        <w:t xml:space="preserve">maternal metabolism </w:t>
       </w:r>
       <w:r>
         <w:fldChar w:fldCharType="begin" w:fldLock="1"/>
       </w:r>
       <w:r>
-        <w:instrText>ADDIN CSL_CITATION {"citationItems":[{"id":"ITEM-1","itemData":{"DOI":"10.1016/j.jri.2016.11.004","ISSN":"18727603","abstract":"Pregnancy is an immune challenge to the maternal immune system. The effects of pregnancy on maternal immunity and particularly on memory T cells during and after pregnancy are not fully known. This observational study aims to show the short term and the long term effects of pregnancy on the constitution, size and activation status of peripheral human memory T-lymphocyte populations. Effector memory (EM) and central memory (CM) T-lymphocytes were analyzed using flow cytometry of peripheral blood from 14 nulligravid, 12 primigravid and 15 parous women that were on average 18 months postpartum. The short term effects were shown by the significantly higher CD4+ EM cell and activated CD4+ memory cell proportions in primigravid women compared to nulligravid women. The persistent effects found in this study were the significantly higher proportions of CD4+ EM, CD4+ CM and activated memory T cells in parous women compared to nulligravid women. In contrast to CD4+ cells, activation status of CD8+ memory cells did not differ between the groups. This study shows that pregnancy persistently affects the pre-pregnancy CD4+ memory cell pool in human peripheral blood. During pregnancy, CD4+ T-lymphocytes might differentiate into EM cells followed by persistent higher proportions of CD4+ CM and EM cells postpartum. The persistent effects of pregnancy on memory T cells found in this study support the hypothesis that memory T cells are generated during pregnancy and that these cells could be involved in the lower complication risks in multiparous pregnancies in humans.","author":[{"dropping-particle":"","family":"Kieffer","given":"Tom E.C.","non-dropping-particle":"","parse-names":false,"suffix":""},{"dropping-particle":"","family":"Faas","given":"Marijke M.","non-dropping-particle":"","parse-names":false,"suffix":""},{"dropping-particle":"","family":"Scherjon","given":"Sicco A.","non-dropping-particle":"","parse-names":false,"suffix":""},{"dropping-particle":"","family":"Prins","given":"Jelmer R.","non-dropping-particle":"","parse-names":false,"suffix":""}],"container-title":"Journal of Reproductive Immunology","id":"ITEM-1","issued":{"date-parts":[["2017"]]},"page":"1-8","publisher":"Elsevier Ireland Ltd","title":"Pregnancy persistently affects memory T cell populations","type":"article-journal","volume":"119"},"uris":["http://www.mendeley.com/documents/?uuid=28b9d3ec-9099-4289-9274-dc0803015bb5"]}],"mendeley":{"formattedCitation":"&lt;sup&gt;65&lt;/sup&gt;","plainTextFormattedCitation":"65","previouslyFormattedCitation":"&lt;sup&gt;64&lt;/sup&gt;"},"properties":{"noteIndex":0},"schema":"https://github.com/citation-style-language/schema/raw/master/csl-citation.json"}</w:instrText>
+        <w:instrText>ADDIN CSL_CITATION {"citationItems":[{"id":"ITEM-1","itemData":{"author":[{"dropping-particle":"","family":"Stuebe","given":"A. M.","non-dropping-particle":"","parse-names":false,"suffix":""},{"dropping-particle":"","family":"Rich-Edwards","given":"Janet W","non-dropping-particle":"","parse-names":false,"suffix":""}],"container-title":"American Journal of Perinatology","id":"ITEM-1","issue":"1","issued":{"date-parts":[["2008"]]},"page":"81-88","title":"The reset hypothesis: Lactation and maternal metabolism","type":"article-journal","volume":"26"},"uris":["http://www.mendeley.com/documents/?uuid=c143f71c-b8dc-4c77-9270-fd55981646c7"]}],"mendeley":{"formattedCitation":"&lt;sup&gt;82&lt;/sup&gt;","plainTextFormattedCitation":"82","previouslyFormattedCitation":"&lt;sup&gt;81&lt;/sup&gt;"},"properties":{"noteIndex":0},"schema":"https://github.com/citation-style-language/schema/raw/master/csl-citation.json"}</w:instrText>
       </w:r>
       <w:r>
         <w:fldChar w:fldCharType="separate"/>
@@ -5272,19 +6310,51 @@
           <w:noProof/>
           <w:vertAlign w:val="superscript"/>
         </w:rPr>
-        <w:t>65</w:t>
+        <w:t>82</w:t>
       </w:r>
       <w:r>
         <w:fldChar w:fldCharType="end"/>
       </w:r>
       <w:r>
-        <w:t xml:space="preserve">. By contrast, higher proportions of CD4+ effector memory cells and CD8+ lymphocytes </w:t>
+        <w:t xml:space="preserve">. As NHANES does not include fine-grained data on lactation practices, we were unable to examine the additive effects of parity and lactation on biological age. </w:t>
+      </w:r>
+      <w:r>
+        <w:t>B</w:t>
+      </w:r>
+      <w:r>
+        <w:t xml:space="preserve">oth cross-sectional and longitudinal future studies should aim to </w:t>
+      </w:r>
+      <w:proofErr w:type="gramStart"/>
+      <w:r>
+        <w:t>more fully quantify pre- and post-natal factors indexing reproduction-related energetic investment</w:t>
+      </w:r>
+      <w:proofErr w:type="gramEnd"/>
+      <w:r>
+        <w:t xml:space="preserve">. </w:t>
+      </w:r>
+    </w:p>
+    <w:p>
+      <w:pPr>
+        <w:shd w:val="clear" w:color="auto" w:fill="FFFFFF"/>
+        <w:spacing w:line="480" w:lineRule="auto"/>
+      </w:pPr>
+    </w:p>
+    <w:p>
+      <w:pPr>
+        <w:shd w:val="clear" w:color="auto" w:fill="FFFFFF"/>
+        <w:spacing w:line="480" w:lineRule="auto"/>
+      </w:pPr>
+      <w:r>
+        <w:t>Finally, because data were collected in the United States, it is unknown whether similar patterns would be observed outside the context of WEIRD (Western, Educated, Industrialized, Rich, and Democratic</w:t>
+      </w:r>
+      <w:r>
+        <w:t xml:space="preserve">) </w:t>
       </w:r>
       <w:r>
         <w:fldChar w:fldCharType="begin" w:fldLock="1"/>
       </w:r>
       <w:r>
-        <w:instrText>ADDIN CSL_CITATION {"citationItems":[{"id":"ITEM-1","itemData":{"DOI":"10.1016/j.jri.2016.11.004","ISSN":"18727603","abstract":"Pregnancy is an immune challenge to the maternal immune system. The effects of pregnancy on maternal immunity and particularly on memory T cells during and after pregnancy are not fully known. This observational study aims to show the short term and the long term effects of pregnancy on the constitution, size and activation status of peripheral human memory T-lymphocyte populations. Effector memory (EM) and central memory (CM) T-lymphocytes were analyzed using flow cytometry of peripheral blood from 14 nulligravid, 12 primigravid and 15 parous women that were on average 18 months postpartum. The short term effects were shown by the significantly higher CD4+ EM cell and activated CD4+ memory cell proportions in primigravid women compared to nulligravid women. The persistent effects found in this study were the significantly higher proportions of CD4+ EM, CD4+ CM and activated memory T cells in parous women compared to nulligravid women. In contrast to CD4+ cells, activation status of CD8+ memory cells did not differ between the groups. This study shows that pregnancy persistently affects the pre-pregnancy CD4+ memory cell pool in human peripheral blood. During pregnancy, CD4+ T-lymphocytes might differentiate into EM cells followed by persistent higher proportions of CD4+ CM and EM cells postpartum. The persistent effects of pregnancy on memory T cells found in this study support the hypothesis that memory T cells are generated during pregnancy and that these cells could be involved in the lower complication risks in multiparous pregnancies in humans.","author":[{"dropping-particle":"","family":"Kieffer","given":"Tom E.C.","non-dropping-particle":"","parse-names":false,"suffix":""},{"dropping-particle":"","family":"Faas","given":"Marijke M.","non-dropping-particle":"","parse-names":false,"suffix":""},{"dropping-particle":"","family":"Scherjon","given":"Sicco A.","non-dropping-particle":"","parse-names":false,"suffix":""},{"dropping-particle":"","family":"Prins","given":"Jelmer R.","non-dropping-particle":"","parse-names":false,"suffix":""}],"container-title":"Journal of Reproductive Immunology","id":"ITEM-1","issued":{"date-parts":[["2017"]]},"page":"1-8","publisher":"Elsevier Ireland Ltd","title":"Pregnancy persistently affects memory T cell populations","type":"article-journal","volume":"119"},"uris":["http://www.mendeley.com/documents/?uuid=28b9d3ec-9099-4289-9274-dc0803015bb5"]}],"mendeley":{"formattedCitation":"&lt;sup&gt;65&lt;/sup&gt;","plainTextFormattedCitation":"65","previouslyFormattedCitation":"&lt;sup&gt;64&lt;/sup&gt;"},"properties":{"noteIndex":0},"schema":"https://github.com/citation-style-language/schema/raw/master/csl-citation.json"}</w:instrText>
+        <w:instrText>ADDIN CSL_CITATION {"citationItems":[{"id":"ITEM-1","itemData":{"DOI":"10.1017/S0140525X0999152X","ISBN":"0140-525X","ISSN":"0140-525X","PMID":"20550733","abstract":"Behavioral scientists routinely publish broad claims about human psychology and behavior in the world's top journals based on samples drawn entirely from Western, Educated, Industrialized, Rich, and Democratic (WEIRD) societies. Researchers – often implicitly – assume that either there is little variation across human populations, or that these \" standard subjects \" are as representative of the species as any other population. Are these assumptions justified? Here, our review of the comparative database from across the behavioral sciences suggests both that there is substantial variability in experimental results across populations and that WEIRD subjects are particularly unusual compared with the rest of the species – frequent outliers. The domains reviewed include visual perception, fairness, cooperation, spatial reasoning, categorization and inferential induction, moral reasoning, reasoning styles, self-concepts and related motivations, and the heritability of IQ. The findings suggest that members of WEIRD societies, including young children, are among the least representative populations one could find for generalizing about humans. Many of these findings involve domains that are associated with fundamental aspects of psychology, motivation, and behavior – hence, there are no obvious a priori grounds for claiming that a particular behavioral phenomenon is universal based on sampling from a single subpopulation. Overall, these empirical patterns suggests that we need to be less cavalier in addressing questions of human nature on the basis of data drawn from this particularly thin, and rather unusual, slice of humanity. We close by proposing ways to structurally re-organize the behavioral sciences to best tackle these challenges.","author":[{"dropping-particle":"","family":"Henrich","given":"Joseph","non-dropping-particle":"","parse-names":false,"suffix":""},{"dropping-particle":"","family":"Heine","given":"Steven J","non-dropping-particle":"","parse-names":false,"suffix":""},{"dropping-particle":"","family":"Norenzayan","given":"Ara","non-dropping-particle":"","parse-names":false,"suffix":""}],"container-title":"Behavioral and Brain Sciences","id":"ITEM-1","issue":"2010","issued":{"date-parts":[["2010"]]},"page":"61-135","title":"The weirdest people in the world?","type":"article-journal","volume":"33"},"uris":["http://www.mendeley.com/documents/?uuid=a78ebafc-439f-48ef-b9cb-116d4befad6b"]}],"mendeley":{"formattedCitation":"&lt;sup&gt;83&lt;/sup&gt;","plainTextFormattedCitation":"83","previouslyFormattedCitation":"&lt;sup&gt;82&lt;/sup&gt;"},"properties":{"noteIndex":0},"schema":"https://github.com/citation-style-language/schema/raw/master/csl-citation.json"}</w:instrText>
       </w:r>
       <w:r>
         <w:fldChar w:fldCharType="separate"/>
@@ -5294,19 +6364,19 @@
           <w:noProof/>
           <w:vertAlign w:val="superscript"/>
         </w:rPr>
-        <w:t>65</w:t>
+        <w:t>83</w:t>
       </w:r>
       <w:r>
         <w:fldChar w:fldCharType="end"/>
       </w:r>
       <w:r>
-        <w:t xml:space="preserve">, higher lymphocyte-monocyte ratios </w:t>
+        <w:t xml:space="preserve"> samples. WEIRD and non-WEIRD countries are characterized by significantly different activity patterns, nutrition, infectious disease ecology, and morbidity and mortality </w:t>
       </w:r>
       <w:r>
         <w:fldChar w:fldCharType="begin" w:fldLock="1"/>
       </w:r>
       <w:r>
-        <w:instrText>ADDIN CSL_CITATION {"citationItems":[{"id":"ITEM-1","itemData":{"DOI":"10.1371/journal.pone.0172530","ISBN":"1111111111","ISSN":"19326203","abstract":"Whether inflammation mediates how reproductive events affect chronic-disease risk is unclear. We studied inflammatory biomarkers in the context of reproductive events using National Health and Nutrition Examination Survey (NHANES) data. From 15,986 eligible women from the 1999-2011 data cycles, we accessed information on reproductive events, blood counts, C-reactive protein (CRP), and total homocysteine (tHCY). We calculated blood-count ratios including: platelet-lymphocyte (PLR), lymphocyte-monocyte (LMR), platelet-monocyte (PMR), and neutrophil-monocyte (NMR). Using sampling weights per NHANES guidelines, means for counts, ratios, or biomarkers by reproductive events were compared using linear regression. We performed trend tests and calculated p-values with partial sum of squares F-tests. Higher PLR and lower LMR were associated with nulliparity. In postmenopausal women, lower PMR was associated with early age at first birth and higher NMR with later age at and shorter interval since last birth. Lower PNR and higher neutrophils and tHCY were associated with early natural menopause. In all women, the neutrophil count correlated positively with CRP; but, in premenopausal women, correlated inversely with tHCY. Reproductive events leave residual signatures on blood counts and inflammatory biomarkers that could underlie their links to chronic disease risk.","author":[{"dropping-particle":"","family":"Cramer","given":"Daniel W.","non-dropping-particle":"","parse-names":false,"suffix":""},{"dropping-particle":"","family":"Vitonis","given":"Allison F.","non-dropping-particle":"","parse-names":false,"suffix":""}],"container-title":"PLoS ONE","id":"ITEM-1","issue":"2","issued":{"date-parts":[["2017"]]},"page":"1-19","title":"Signatures of reproductive events on blood counts and biomarkers of inflammation: Implications for chronic disease risk","type":"article-journal","volume":"12"},"uris":["http://www.mendeley.com/documents/?uuid=9940b84f-fcce-4e8d-becf-a4c60629905a"]}],"mendeley":{"formattedCitation":"&lt;sup&gt;16&lt;/sup&gt;","plainTextFormattedCitation":"16","previouslyFormattedCitation":"&lt;sup&gt;15&lt;/sup&gt;"},"properties":{"noteIndex":0},"schema":"https://github.com/citation-style-language/schema/raw/master/csl-citation.json"}</w:instrText>
+        <w:instrText>ADDIN CSL_CITATION {"citationItems":[{"id":"ITEM-1","itemData":{"DOI":"10.1016/j.evolhumbehav.2020.04.001","ISSN":"10905138","abstract":"Despite recent rapid advances in medical knowledge that have improved survival, conventional medical science's understanding of human health and disease relies heavily on people of European descent living in contemporary urban industrialized environments. Given that modern conditions in high-income countries differ widely in terms of lifestyle and exposures compared to those experienced by billions of people and all our ancestors over several hundred thousand years, this narrow approach to the human body and health is very limiting. We argue that preventing and treating chronic diseases of aging and other mismatch diseases will require both expanding study design to sample diverse populations and contexts, and fully incorporating evolutionary perspectives. In this paper, we first assess the extent of biased representation of industrialized populations in high profile, international biomedical journals, then compare patterns of morbidity and health across world regions. We also compare demographic rates and the force of selection between subsistence and industrialized populations to reflect on the changes in how selection operates on fertility and survivorship across the lifespan. We argue that, contrary to simplistic misguided solutions like the PaleoDiet, the hypothesis of evolutionary mismatch needs critical consideration of population history, evolutionary biology and evolved reaction norms to prevent and treat diseases. We highlight the critical value of broader sampling by considering the effects of three key exposures that have radically changed over the past century in many parts of the world—pathogen burden, reproductive effort and physical activity—on autoimmune, cardiometabolic and other mismatch diseases.","author":[{"dropping-particle":"","family":"Gurven","given":"Michael D.","non-dropping-particle":"","parse-names":false,"suffix":""},{"dropping-particle":"","family":"Lieberman","given":"Daniel E.","non-dropping-particle":"","parse-names":false,"suffix":""}],"container-title":"Evolution and Human Behavior","id":"ITEM-1","issue":"April","issued":{"date-parts":[["2020"]]},"page":"0-1","publisher":"Elsevier","title":"WEIRD bodies: mismatch, medicine and missing diversity","type":"article-journal"},"uris":["http://www.mendeley.com/documents/?uuid=3365f7b9-e91f-41e2-9e4b-4b20b40b2beb"]}],"mendeley":{"formattedCitation":"&lt;sup&gt;84&lt;/sup&gt;","plainTextFormattedCitation":"84","previouslyFormattedCitation":"&lt;sup&gt;83&lt;/sup&gt;"},"properties":{"noteIndex":0},"schema":"https://github.com/citation-style-language/schema/raw/master/csl-citation.json"}</w:instrText>
       </w:r>
       <w:r>
         <w:fldChar w:fldCharType="separate"/>
@@ -5316,19 +6386,22 @@
           <w:noProof/>
           <w:vertAlign w:val="superscript"/>
         </w:rPr>
-        <w:t>16</w:t>
+        <w:t>84</w:t>
       </w:r>
       <w:r>
         <w:fldChar w:fldCharType="end"/>
       </w:r>
       <w:r>
-        <w:t xml:space="preserve">, and lower platelet-lymphocyte ratios </w:t>
+        <w:t>, all of which could shape how reproduction affects women’s health and hence, costs of reproduction. Non-WEIRD countries are also characterized by higher parity</w:t>
+      </w:r>
+      <w:r>
+        <w:t xml:space="preserve"> </w:t>
       </w:r>
       <w:r>
         <w:fldChar w:fldCharType="begin" w:fldLock="1"/>
       </w:r>
       <w:r>
-        <w:instrText>ADDIN CSL_CITATION {"citationItems":[{"id":"ITEM-1","itemData":{"DOI":"10.1371/journal.pone.0172530","ISBN":"1111111111","ISSN":"19326203","abstract":"Whether inflammation mediates how reproductive events affect chronic-disease risk is unclear. We studied inflammatory biomarkers in the context of reproductive events using National Health and Nutrition Examination Survey (NHANES) data. From 15,986 eligible women from the 1999-2011 data cycles, we accessed information on reproductive events, blood counts, C-reactive protein (CRP), and total homocysteine (tHCY). We calculated blood-count ratios including: platelet-lymphocyte (PLR), lymphocyte-monocyte (LMR), platelet-monocyte (PMR), and neutrophil-monocyte (NMR). Using sampling weights per NHANES guidelines, means for counts, ratios, or biomarkers by reproductive events were compared using linear regression. We performed trend tests and calculated p-values with partial sum of squares F-tests. Higher PLR and lower LMR were associated with nulliparity. In postmenopausal women, lower PMR was associated with early age at first birth and higher NMR with later age at and shorter interval since last birth. Lower PNR and higher neutrophils and tHCY were associated with early natural menopause. In all women, the neutrophil count correlated positively with CRP; but, in premenopausal women, correlated inversely with tHCY. Reproductive events leave residual signatures on blood counts and inflammatory biomarkers that could underlie their links to chronic disease risk.","author":[{"dropping-particle":"","family":"Cramer","given":"Daniel W.","non-dropping-particle":"","parse-names":false,"suffix":""},{"dropping-particle":"","family":"Vitonis","given":"Allison F.","non-dropping-particle":"","parse-names":false,"suffix":""}],"container-title":"PLoS ONE","id":"ITEM-1","issue":"2","issued":{"date-parts":[["2017"]]},"page":"1-19","title":"Signatures of reproductive events on blood counts and biomarkers of inflammation: Implications for chronic disease risk","type":"article-journal","volume":"12"},"uris":["http://www.mendeley.com/documents/?uuid=9940b84f-fcce-4e8d-becf-a4c60629905a"]}],"mendeley":{"formattedCitation":"&lt;sup&gt;16&lt;/sup&gt;","plainTextFormattedCitation":"16","previouslyFormattedCitation":"&lt;sup&gt;15&lt;/sup&gt;"},"properties":{"noteIndex":0},"schema":"https://github.com/citation-style-language/schema/raw/master/csl-citation.json"}</w:instrText>
+        <w:instrText>ADDIN CSL_CITATION {"citationItems":[{"id":"ITEM-1","itemData":{"DOI":"10.1098/rstb.2015.0144","ISSN":"14712970","PMID":"27022071","abstract":"Decades of research on human fertility has presented a clear picture of how fertility varies, including its dramatic decline over the last two centuries in most parts of the world. Why fertility varies, both between and within populations, is not nearly so well understood. Fertility is a complex phenomenon, partly physiologically and partly behaviourally determined, thus an interdisciplinary approach is required to understand it. Evolutionary demographers have focused on human fertility since the 1980s. The first wave of evolutionary demographic research made major theoretical and empirical advances, investigating variation in fertility primarily in terms of fitness maximization. Research focused particularly on variation within high-fertility populations and small-scale subsistence societies and also yielded a number of hypotheses for why fitness maximization seems to break down as fertility declines during the demographic transition. A second wave of evolutionary demography research on fertility is now underway, paying much more attention to the cultural and psychological mechanisms underpinning fertility. It is also engaging with the complex, multi-causal nature of fertility variation, and with understanding fertility in complex modern and transitioning societies. Here, we summarize the history of evolutionary demographic work on human fertility, describe the current state of the field, and suggest future directions.","author":[{"dropping-particle":"","family":"Sear","given":"Rebecca","non-dropping-particle":"","parse-names":false,"suffix":""},{"dropping-particle":"","family":"Lawson","given":"David W.","non-dropping-particle":"","parse-names":false,"suffix":""},{"dropping-particle":"","family":"Kaplan","given":"Hillard","non-dropping-particle":"","parse-names":false,"suffix":""},{"dropping-particle":"","family":"Shenk","given":"Mary K.","non-dropping-particle":"","parse-names":false,"suffix":""}],"container-title":"Philosophical Transactions of the Royal Society B: Biological Sciences","id":"ITEM-1","issue":"1692","issued":{"date-parts":[["2016"]]},"title":"Understanding variation in human fertility: What can we learn from evolutionary demography?","type":"article-journal","volume":"371"},"uris":["http://www.mendeley.com/documents/?uuid=0c09aaf7-432b-47ec-bd49-0e3a2cf7c6f7"]}],"mendeley":{"formattedCitation":"&lt;sup&gt;85&lt;/sup&gt;","plainTextFormattedCitation":"85","previouslyFormattedCitation":"&lt;sup&gt;84&lt;/sup&gt;"},"properties":{"noteIndex":0},"schema":"https://github.com/citation-style-language/schema/raw/master/csl-citation.json"}</w:instrText>
       </w:r>
       <w:r>
         <w:fldChar w:fldCharType="separate"/>
@@ -5338,23 +6411,19 @@
           <w:noProof/>
           <w:vertAlign w:val="superscript"/>
         </w:rPr>
-        <w:t>16</w:t>
+        <w:t>85</w:t>
       </w:r>
       <w:r>
         <w:fldChar w:fldCharType="end"/>
       </w:r>
       <w:r>
-        <w:t xml:space="preserve"> are retained in parous women as compared to nulliparous women. This differential composition of white blood cells types as a function of parity suggests that while </w:t>
-      </w:r>
-      <w:r>
-        <w:lastRenderedPageBreak/>
-        <w:t xml:space="preserve">reproduction does alter immune function, total white blood cell count may be too coarse of a measure to detect shifts in immune function in this context. Similarly, while alkaline phosphatase levels are correlated with bone mineral density </w:t>
+        <w:t xml:space="preserve">. It is possible that the parity in our sample was too restricted in range to detect extant parity-biological age associations, and based on our sample, we cannot make estimations about the nature of these associations in women who report more than six previous live births. Whereas some studies have indeed examined links between parity and aging in non-Western settings </w:t>
       </w:r>
       <w:r>
         <w:fldChar w:fldCharType="begin" w:fldLock="1"/>
       </w:r>
       <w:r>
-        <w:instrText>ADDIN CSL_CITATION {"citationItems":[{"id":"ITEM-1","itemData":{"author":[{"dropping-particle":"","family":"Park","given":"J. C.","non-dropping-particle":"","parse-names":false,"suffix":""},{"dropping-particle":"","family":"Kovesdy","given":"C. P.","non-dropping-particle":"","parse-names":false,"suffix":""},{"dropping-particle":"","family":"Duong","given":"U.","non-dropping-particle":"","parse-names":false,"suffix":""},{"dropping-particle":"","family":"Streja","given":"E.","non-dropping-particle":"","parse-names":false,"suffix":""},{"dropping-particle":"","family":"Rambod","given":"M.","non-dropping-particle":"","parse-names":false,"suffix":""},{"dropping-particle":"","family":"Nissenson","given":"A. R.","non-dropping-particle":"","parse-names":false,"suffix":""},{"dropping-particle":"","family":"Sprague","given":"S. M.","non-dropping-particle":"","parse-names":false,"suffix":""},{"dropping-particle":"","family":"Kalantar-Zadeh","given":"K.","non-dropping-particle":"","parse-names":false,"suffix":""}],"container-title":"Hemodialysis International","id":"ITEM-1","issue":"2","issued":{"date-parts":[["2010"]]},"page":"182-192","title":"Association of serum alkaline phosphatase and bone mineral density in maintenance hemodialysis patients","type":"article-journal","volume":"14"},"uris":["http://www.mendeley.com/documents/?uuid=0652d68b-1146-49d7-ac41-c964e0c585c0"]}],"mendeley":{"formattedCitation":"&lt;sup&gt;66&lt;/sup&gt;","plainTextFormattedCitation":"66","previouslyFormattedCitation":"&lt;sup&gt;65&lt;/sup&gt;"},"properties":{"noteIndex":0},"schema":"https://github.com/citation-style-language/schema/raw/master/csl-citation.json"}</w:instrText>
+        <w:instrText>ADDIN CSL_CITATION {"citationItems":[{"id":"ITEM-1","itemData":{"DOI":"10.1038/s41598-018-29486-4","ISSN":"2045-2322","author":[{"dropping-particle":"","family":"Ryan","given":"Calen P","non-dropping-particle":"","parse-names":false,"suffix":""},{"dropping-particle":"","family":"Hayes","given":"M Geoffrey","non-dropping-particle":"","parse-names":false,"suffix":""},{"dropping-particle":"","family":"Lee","given":"Nanette R","non-dropping-particle":"","parse-names":false,"suffix":""},{"dropping-particle":"","family":"Mcdade","given":"Thomas W","non-dropping-particle":"","parse-names":false,"suffix":""},{"dropping-particle":"","family":"Jones","given":"Meaghan J","non-dropping-particle":"","parse-names":false,"suffix":""},{"dropping-particle":"","family":"Kobor","given":"Michael S","non-dropping-particle":"","parse-names":false,"suffix":""},{"dropping-particle":"","family":"Kuzawa","given":"Christopher W","non-dropping-particle":"","parse-names":false,"suffix":""}],"container-title":"Scientific Reports","id":"ITEM-1","issue":"April","issued":{"date-parts":[["2018"]]},"page":"1-9","publisher":"Springer US","title":"Reproduction predicts shorter telomeres and epigenetic age acceleration among young adult women","type":"article-journal"},"uris":["http://www.mendeley.com/documents/?uuid=a17bd5d4-45d4-4bb2-806b-9fad7800516a"]},{"id":"ITEM-2","itemData":{"DOI":"10.1038/srep30056","ISSN":"20452322","abstract":"Women exhibit greater morbidity than men despite higher life expectancy. An evolutionary life history framework predicts that energy invested in reproduction trades-off against investments in maintenance and survival. Direct costs of reproduction may therefore contribute to higher morbidity, especially for women given their greater direct energetic contributions to reproduction. We explore multiple indicators of somatic condition among Tsimane forager-horticulturalist women (Total Fertility Rate = 9.1; n =592 aged 15-44 years, n = 277 aged 45+). We test whether cumulative live births and the pace of reproduction are associated with nutritional status and immune function using longitudinal data spanning 10 years. Higher parity and faster reproductive pace are associated with lower nutritional status (indicated by weight, body mass index, body fat) in a cross-section, but longitudinal analyses show improvements in women's nutritional status with age. Biomarkers of immune function and anemia vary little with parity or pace of reproduction. Our findings demonstrate that even under energy-limited and infectious conditions, women are buffered from the potential depleting effects of rapid reproduction and compound offspring dependency characteristic of human life histories.","author":[{"dropping-particle":"","family":"Gurven","given":"Michael","non-dropping-particle":"","parse-names":false,"suffix":""},{"dropping-particle":"","family":"Costa","given":"Megan","non-dropping-particle":"","parse-names":false,"suffix":""},{"dropping-particle":"","family":"Trumble","given":"","non-dropping-particle":"Ben","parse-names":false,"suffix":""},{"dropping-particle":"","family":"Stieglitz","given":"Jonathan","non-dropping-particle":"","parse-names":false,"suffix":""},{"dropping-particle":"","family":"Beheim","given":"Bret","non-dropping-particle":"","parse-names":false,"suffix":""},{"dropping-particle":"","family":"Eid Rodriguez","given":"Daniel","non-dropping-particle":"","parse-names":false,"suffix":""},{"dropping-particle":"","family":"Hooper","given":"Paul L.","non-dropping-particle":"","parse-names":false,"suffix":""},{"dropping-particle":"","family":"Kaplan","given":"Hillard","non-dropping-particle":"","parse-names":false,"suffix":""}],"container-title":"Scientific Reports","id":"ITEM-2","issue":"July","issued":{"date-parts":[["2016"]]},"page":"1-10","publisher":"Nature Publishing Group","title":"Health costs of reproduction are minimal despite high fertility, mortality and subsistence lifestyle","type":"article-journal","volume":"6"},"uris":["http://www.mendeley.com/documents/?uuid=3316c029-114d-4d05-b48b-8541adb32eb5"]}],"mendeley":{"formattedCitation":"&lt;sup&gt;14,86&lt;/sup&gt;","plainTextFormattedCitation":"14,86","previouslyFormattedCitation":"&lt;sup&gt;13,85&lt;/sup&gt;"},"properties":{"noteIndex":0},"schema":"https://github.com/citation-style-language/schema/raw/master/csl-citation.json"}</w:instrText>
       </w:r>
       <w:r>
         <w:fldChar w:fldCharType="separate"/>
@@ -5364,347 +6433,13 @@
           <w:noProof/>
           <w:vertAlign w:val="superscript"/>
         </w:rPr>
-        <w:t>66</w:t>
+        <w:t>14,86</w:t>
       </w:r>
       <w:r>
         <w:fldChar w:fldCharType="end"/>
       </w:r>
       <w:r>
-        <w:t xml:space="preserve">, work in mice suggests that parity exhibits a dose-response relationship with bone mineral density in absence of significant changes in alkaline phosphatase levels </w:t>
-      </w:r>
-      <w:r>
-        <w:fldChar w:fldCharType="begin" w:fldLock="1"/>
-      </w:r>
-      <w:r>
-        <w:instrText>ADDIN CSL_CITATION {"citationItems":[{"id":"ITEM-1","itemData":{"ISSN":"11087161","abstract":"Objectives: During the reproductive cycle, altered calcium homeostasis is observed due to variable demand for mineral requirements. This results in increased bone resorption during the time period leading up to parturition and subsequent lactation. During lactation, women will lose 1-3% of bone mineral density per month, which is comparable to the loss experienced on an annual basis post-menopausal. The purpose of this study was to determine the effect of parity on bone formation in middle-aged mice. Methods: Mice were mated and grouped by number of parity and compared with age matched nulliparous controls. Measurements were taken of femoral trabecular and cortical bone. Calcium, protein and alkaline phosphatase levels were also measured. Results: An increase in trabecular bone mineral density was observed when comparing mice that had undergone parity once to the nulliparous control. An overall decrease in trabecular bone mineral density was observed as parity increased from 1 to 5 pregnancies. No alteration was seen in cortical bone formation. No difference was observed when calcium, protein and alkaline phosphatase levels were assessed. Conclusions: This study demonstrates that number of parity has an impact on trabecular bone formation in middle-aged mice, with substantial changes in bone density seen among the parous groups.","author":[{"dropping-particle":"","family":"Gu","given":"Alex","non-dropping-particle":"","parse-names":false,"suffix":""},{"dropping-particle":"","family":"Sellamuthu","given":"R.","non-dropping-particle":"","parse-names":false,"suffix":""},{"dropping-particle":"","family":"Himes","given":"E.","non-dropping-particle":"","parse-names":false,"suffix":""},{"dropping-particle":"","family":"Childress","given":"P. J.","non-dropping-particle":"","parse-names":false,"suffix":""},{"dropping-particle":"","family":"Pelus","given":"L. M.","non-dropping-particle":"","parse-names":false,"suffix":""},{"dropping-particle":"","family":"Orschell","given":"C. M.","non-dropping-particle":"","parse-names":false,"suffix":""},{"dropping-particle":"","family":"Kacena","given":"M. A.","non-dropping-particle":"","parse-names":false,"suffix":""}],"container-title":"Journal of Musculoskeletal Neuronal Interactions","id":"ITEM-1","issue":"4","issued":{"date-parts":[["2017"]]},"page":"312-318","title":"Alterations to maternal cortical and trabecular bone in multiparous middle-aged mice","type":"article-journal","volume":"17"},"uris":["http://www.mendeley.com/documents/?uuid=d9906a2b-4bfe-4364-86c1-5e04f30deabc"]}],"mendeley":{"formattedCitation":"&lt;sup&gt;67&lt;/sup&gt;","plainTextFormattedCitation":"67","previouslyFormattedCitation":"&lt;sup&gt;66&lt;/sup&gt;"},"properties":{"noteIndex":0},"schema":"https://github.com/citation-style-language/schema/raw/master/csl-citation.json"}</w:instrText>
-      </w:r>
-      <w:r>
-        <w:fldChar w:fldCharType="separate"/>
-      </w:r>
-      <w:r>
-        <w:rPr>
-          <w:noProof/>
-          <w:vertAlign w:val="superscript"/>
-        </w:rPr>
-        <w:t>67</w:t>
-      </w:r>
-      <w:r>
-        <w:fldChar w:fldCharType="end"/>
-      </w:r>
-      <w:r>
-        <w:t xml:space="preserve">. </w:t>
-      </w:r>
-    </w:p>
-    <w:p>
-      <w:pPr>
-        <w:shd w:val="clear" w:color="auto" w:fill="FFFFFF"/>
-        <w:spacing w:line="480" w:lineRule="auto"/>
-      </w:pPr>
-    </w:p>
-    <w:p>
-      <w:pPr>
-        <w:shd w:val="clear" w:color="auto" w:fill="FFFFFF"/>
-        <w:spacing w:line="480" w:lineRule="auto"/>
-      </w:pPr>
-      <w:r>
-        <w:t>The inclusion of proxies in LM, HD, KDM</w:t>
-      </w:r>
-      <w:r>
-        <w:t xml:space="preserve">, and </w:t>
-      </w:r>
-      <w:r>
-        <w:rPr>
-          <w:highlight w:val="yellow"/>
-        </w:rPr>
-        <w:t>AL</w:t>
-      </w:r>
-      <w:r>
-        <w:t xml:space="preserve"> composites that do not accurately capture reproduction-induced changes across the systems they are hypothesized to reflect may in turn dilute the effects of better proxies that are indeed associated with parity. For example, low grade albuminuria risk increases with parity </w:t>
-      </w:r>
-      <w:r>
-        <w:fldChar w:fldCharType="begin" w:fldLock="1"/>
-      </w:r>
-      <w:r>
-        <w:instrText>ADDIN CSL_CITATION {"citationItems":[{"id":"ITEM-1","itemData":{"author":[{"dropping-particle":"","family":"Sun","given":"K.","non-dropping-particle":"","parse-names":false,"suffix":""},{"dropping-particle":"","family":"Lin","given":"D.","non-dropping-particle":"","parse-names":false,"suffix":""},{"dropping-particle":"","family":"Feng","given":"Q.","non-dropping-particle":"","parse-names":false,"suffix":""},{"dropping-particle":"","family":"Li","given":"F.","non-dropping-particle":"","parse-names":false,"suffix":""},{"dropping-particle":"","family":"Qi","given":"Y.","non-dropping-particle":"","parse-names":false,"suffix":""},{"dropping-particle":"","family":"Huang","given":"C.","non-dropping-particle":"","parse-names":false,"suffix":""},{"dropping-particle":"","family":"Feng","given":"W.","non-dropping-particle":"","parse-names":false,"suffix":""},{"dropping-particle":"","family":"Yang","given":"C.","non-dropping-particle":"","parse-names":false,"suffix":""},{"dropping-particle":"","family":"Yan","given":"L","non-dropping-particle":"","parse-names":false,"suffix":""},{"dropping-particle":"","family":"Ren","given":"M","non-dropping-particle":"","parse-names":false,"suffix":""}],"container-title":"Aging","id":"ITEM-1","issue":"23","issued":{"date-parts":[["2019"]]},"page":"11030-11039","title":"Parity is associated with albuminuria and chronic kidney isease: A population-based study","type":"article-journal","volume":"11"},"uris":["http://www.mendeley.com/documents/?uuid=59192fa3-d5b1-409f-be2e-ebedbab18272"]}],"mendeley":{"formattedCitation":"&lt;sup&gt;68&lt;/sup&gt;","plainTextFormattedCitation":"68","previouslyFormattedCitation":"&lt;sup&gt;67&lt;/sup&gt;"},"properties":{"noteIndex":0},"schema":"https://github.com/citation-style-language/schema/raw/master/csl-citation.json"}</w:instrText>
-      </w:r>
-      <w:r>
-        <w:fldChar w:fldCharType="separate"/>
-      </w:r>
-      <w:r>
-        <w:rPr>
-          <w:noProof/>
-          <w:vertAlign w:val="superscript"/>
-        </w:rPr>
-        <w:t>68</w:t>
-      </w:r>
-      <w:r>
-        <w:fldChar w:fldCharType="end"/>
-      </w:r>
-      <w:r>
-        <w:t xml:space="preserve">, and it is possible that relationships between parity and albumin (included in our composites) were obscured by the inclusion of more coarse proxies, as detailed above. </w:t>
-      </w:r>
-    </w:p>
-    <w:p>
-      <w:pPr>
-        <w:shd w:val="clear" w:color="auto" w:fill="FFFFFF"/>
-        <w:spacing w:line="480" w:lineRule="auto"/>
-      </w:pPr>
-    </w:p>
-    <w:p>
-      <w:pPr>
-        <w:shd w:val="clear" w:color="auto" w:fill="FFFFFF"/>
-        <w:spacing w:line="480" w:lineRule="auto"/>
-      </w:pPr>
-      <w:r>
-        <w:t xml:space="preserve">A second and not mutually exclusive hypothesis is that reproduction exerts significant effects, but that these effects differ in whether they are acute or chronic in nature. In addition to transient changes in global white blood cell counts, other markers of immune function, such as IL-6, TNF-α, and CRP (included in our composites) increase across pregnancy, but return to pre-pregnancy levels within four months postpartum </w:t>
-      </w:r>
-      <w:r>
-        <w:fldChar w:fldCharType="begin" w:fldLock="1"/>
-      </w:r>
-      <w:r>
-        <w:instrText>ADDIN CSL_CITATION {"citationItems":[{"id":"ITEM-1","itemData":{"DOI":"10.1210/jc.2006-2083","ISSN":"0021972X","abstract":"Background: Obesity in pregnancy is increasing and is a risk factor for metabolic pathology such as preeclampsia. In the nonpregnant, obesity is associated with dyslipidemia, vascular dysfunction, and low-grade chronic inflammation. Aim: Our aim was to measure microvascular endothelial function in lean and obese pregnant women at intervals throughout their pregnancies and at 4 months after delivery. Plasma markers of endothelial function, inflammation, and placental function and their association with microvascular function were also assessed. Methods: Women in the 1st trimester of pregnancy were recruited, 30 with a body mass index (BMI) less than 30 kg/m2 and 30 with a BMI more than or equal to 30 kg/m2 matched for age, parity, and smoking status. In vivo endothelial-dependent and -independent microvascular function was measured using laser Doppler imaging in the 1st, 2nd, and 3rd trimesters of pregnancy and at 4 months postnatal. Plasma markers of endothelial activation [soluble intercellular cell adhesion molecule-1 (sVCAM-1), soluble vascular cell adhesion molecule-1 (sVCAM-1), von Willebrand factor (vWF), and plasminogen activator inhibitor (PAI)-1], inflammation (IL-6, TNFα, C-reactive protein, and IL-10), and placental function (PAI-1/PAI-2 ratio) were also assessed at each time point. Results: The pattern of improving endothelial function during pregnancy was the same for lean and obese, but endothelial-dependent vasodilation was significantly lower (P &lt; 0.05) in the obese women at each trimester (51, 41, and 39%, respectively). In the postpartum period, the improvement in endothelial-dependent vasodilation persisted in the lean women but declined to near 1st trimester levels in the obese (lean/obese difference, 115%; P &lt; 0.01). There was a small but significant difference in endothelial-independent vasodilation between the two groups, lean response being greater than obese (P = 0.021), and response declined in both groups in the postpartum period. In multivariate analysis, time of sampling had the most impact on endothelial-independent function [18.5% (adjusted sum of squares expressed as a percentage of total means squared), P &lt; 0.001 for sodium nitroprusside response; 9.8%, P &lt; 0.001 for acetylcholine response], and obesity had the most impact on endothelial-dependent microvascular function (1.7%, P = 0.046 for sodium nitroprusside response; 19.3%, P &lt; 0.001 for acetylcholine response). Time of sampling (11.2%, P &lt; 0.001), IL-6 (4.0%, P = 0.…","author":[{"dropping-particle":"","family":"Stewart","given":"Frances M.","non-dropping-particle":"","parse-names":false,"suffix":""},{"dropping-particle":"","family":"Freeman","given":"Dilys J.","non-dropping-particle":"","parse-names":false,"suffix":""},{"dropping-particle":"","family":"Ramsay","given":"Jane E.","non-dropping-particle":"","parse-names":false,"suffix":""},{"dropping-particle":"","family":"Greer","given":"Ian A.","non-dropping-particle":"","parse-names":false,"suffix":""},{"dropping-particle":"","family":"Caslake","given":"Muriel","non-dropping-particle":"","parse-names":false,"suffix":""},{"dropping-particle":"","family":"Ferrell","given":"William R.","non-dropping-particle":"","parse-names":false,"suffix":""}],"container-title":"Journal of Clinical Endocrinology and Metabolism","id":"ITEM-1","issue":"3","issued":{"date-parts":[["2007"]]},"page":"969-975","title":"Longitudinal assessment of maternal endothelial function and markers of inflammation and placental function throughout pregnancy in lean and obese mothers","type":"article-journal","volume":"92"},"uris":["http://www.mendeley.com/documents/?uuid=ad271816-1467-4fa1-91e0-2294302a249b"]},{"id":"ITEM-2","itemData":{"author":[{"dropping-particle":"","family":"Kuzawa","given":"Christopher W.","non-dropping-particle":"","parse-names":false,"suffix":""},{"dropping-particle":"","family":"Adair","given":"Linda S.","non-dropping-particle":"","parse-names":false,"suffix":""},{"dropping-particle":"","family":"Borja","given":"J.","non-dropping-particle":"","parse-names":false,"suffix":""},{"dropping-particle":"","family":"McDade","given":"Thomas W.","non-dropping-particle":"","parse-names":false,"suffix":""}],"container-title":"American Journal of H","id":"ITEM-2","issue":"1","issued":{"date-parts":[["2013"]]},"title":"C-reactive protein by pregnancy and lactational status among Filipino young adult women","type":"article-journal","volume":"25"},"uris":["http://www.mendeley.com/documents/?uuid=5f2fd9b7-6f9b-404c-8a0d-efb61bdf0b82"]}],"mendeley":{"formattedCitation":"&lt;sup&gt;69,70&lt;/sup&gt;","plainTextFormattedCitation":"69,70","previouslyFormattedCitation":"&lt;sup&gt;68,69&lt;/sup&gt;"},"properties":{"noteIndex":0},"schema":"https://github.com/citation-style-language/schema/raw/master/csl-citation.json"}</w:instrText>
-      </w:r>
-      <w:r>
-        <w:fldChar w:fldCharType="separate"/>
-      </w:r>
-      <w:r>
-        <w:rPr>
-          <w:noProof/>
-          <w:vertAlign w:val="superscript"/>
-        </w:rPr>
-        <w:t>69,70</w:t>
-      </w:r>
-      <w:r>
-        <w:fldChar w:fldCharType="end"/>
-      </w:r>
-      <w:r>
-        <w:t xml:space="preserve">. Other indices may change across pregnancy and return to pre-pregnancy levels even faster, such as glomerular filtration rate (an indicator of kidney function) which returns to baseline levels within one week postpartum </w:t>
-      </w:r>
-      <w:r>
-        <w:fldChar w:fldCharType="begin" w:fldLock="1"/>
-      </w:r>
-      <w:r>
-        <w:instrText>ADDIN CSL_CITATION {"citationItems":[{"id":"ITEM-1","itemData":{"author":[{"dropping-particle":"","family":"El-Mahallawi","given":"M.","non-dropping-particle":"","parse-names":false,"suffix":""},{"dropping-particle":"","family":"El-Din","given":"D.","non-dropping-particle":"","parse-names":false,"suffix":""},{"dropping-particle":"","family":"Mahran","given":"M.","non-dropping-particle":"","parse-names":false,"suffix":""},{"dropping-particle":"","family":"Sabour","given":"M.","non-dropping-particle":"","parse-names":false,"suffix":""},{"dropping-particle":"","family":"Fadel","given":"H.","non-dropping-particle":"","parse-names":false,"suffix":""}],"container-title":"Obstetrics and Gynecology","id":"ITEM-1","issue":"5","issued":{"date-parts":[["1968"]]},"page":"621-626","title":"Glomerular filtration rate in normal pregnancy and early postpartum period","type":"article-journal","volume":"31"},"uris":["http://www.mendeley.com/documents/?uuid=5113c66a-4cf0-4407-8830-ee85e1d97965"]}],"mendeley":{"formattedCitation":"&lt;sup&gt;71&lt;/sup&gt;","plainTextFormattedCitation":"71","previouslyFormattedCitation":"&lt;sup&gt;70&lt;/sup&gt;"},"properties":{"noteIndex":0},"schema":"https://github.com/citation-style-language/schema/raw/master/csl-citation.json"}</w:instrText>
-      </w:r>
-      <w:r>
-        <w:fldChar w:fldCharType="separate"/>
-      </w:r>
-      <w:r>
-        <w:rPr>
-          <w:noProof/>
-          <w:vertAlign w:val="superscript"/>
-        </w:rPr>
-        <w:t>71</w:t>
-      </w:r>
-      <w:r>
-        <w:fldChar w:fldCharType="end"/>
-      </w:r>
-      <w:r>
-        <w:t xml:space="preserve">, or systolic blood pressure which returns to baseline levels shortly after birth </w:t>
-      </w:r>
-      <w:r>
-        <w:fldChar w:fldCharType="begin" w:fldLock="1"/>
-      </w:r>
-      <w:r>
-        <w:instrText>ADDIN CSL_CITATION {"citationItems":[{"id":"ITEM-1","itemData":{"DOI":"10.1097/HJH.0b013e32834f0b1c","ISSN":"02636352","abstract":"Objective: To study longitudinally changes in blood pressure (BP) and heart rate (HR) during healthy pregnancies and to evaluate the influence of parity, pregestational overweight, and excessive weight gain. Methods: A prospective longitudinal cohort study of 57 healthy white women with singleton pregnancies. BP and HR were measured repeatedly at gestational age 14-16 weeks, 22-24 weeks, 30-32 weeks, 36 weeks, and 6 months postpartum using both an oscillometric measurement device (Dinamap) and finger arterial pressure (Finometer PRO). Results: SBP, DBP, and mean arterial pressure (MAP) reached a statistically significant trough at gestational age 22-24 weeks using both measurement devices. When compared with the nonpregnant measurement, SBP at gestational age 22-24 weeks was 6.2 mmHg [95% confidence interval (95% CI) 1.3-11.2] lower measured by Finometer and 7.2 mmHg (95% CI 4.2-10.1) lower measured by Dinamap. DBP and MAP were 8.9 mmHg (95% CI 4.6-13.2) and 9.8 mmHg (95% CI 5.3-14.2) lower measured by Finometer. Measured by Dinamap, DBP and MAP were 4.5 mmHg (95% CI 1.7-7.3) and 5.4 mmHg (95% CI 2.8-7.9) lower at gestational age 22-24 weeks when compared with the nonpregnant state. SBP was significantly higher in women with pregestational BMI at least 25 kg/m 2 with both measurement devices (both P &lt; 0.05). There were no differences in SBP, DBP, or MAP depending on parity or excessive weight gain. Conclusion: BP measured repeatedly by two different noninvasive devices during pregnancy and postpartum showed a statistically significant drop in mid-pregnancy, followed by a progressive increase until term. © 2012 Wolters Kluwer Health | Lippincott Williams &amp; Wilkins.","author":[{"dropping-particle":"","family":"Grindheim","given":"Guro","non-dropping-particle":"","parse-names":false,"suffix":""},{"dropping-particle":"","family":"Estensen","given":"Mette Elise","non-dropping-particle":"","parse-names":false,"suffix":""},{"dropping-particle":"","family":"Langesaeter","given":"Eldrid","non-dropping-particle":"","parse-names":false,"suffix":""},{"dropping-particle":"","family":"Rosseland","given":"Leiv Arne","non-dropping-particle":"","parse-names":false,"suffix":""},{"dropping-particle":"","family":"Toska","given":"Karin","non-dropping-particle":"","parse-names":false,"suffix":""}],"container-title":"Journal of Hypertension","id":"ITEM-1","issue":"2","issued":{"date-parts":[["2012"]]},"page":"342-350","title":"Changes in blood pressure during healthy pregnancy: A longitudinal cohort study","type":"article-journal","volume":"30"},"uris":["http://www.mendeley.com/documents/?uuid=26695fad-1a14-49aa-b14d-c1bb7302c562"]}],"mendeley":{"formattedCitation":"&lt;sup&gt;72&lt;/sup&gt;","plainTextFormattedCitation":"72","previouslyFormattedCitation":"&lt;sup&gt;71&lt;/sup&gt;"},"properties":{"noteIndex":0},"schema":"https://github.com/citation-style-language/schema/raw/master/csl-citation.json"}</w:instrText>
-      </w:r>
-      <w:r>
-        <w:fldChar w:fldCharType="separate"/>
-      </w:r>
-      <w:r>
-        <w:rPr>
-          <w:noProof/>
-          <w:vertAlign w:val="superscript"/>
-        </w:rPr>
-        <w:t>72</w:t>
-      </w:r>
-      <w:r>
-        <w:fldChar w:fldCharType="end"/>
-      </w:r>
-      <w:r>
-        <w:t xml:space="preserve">. Yet, other indices of cardiovascular function such as ventricular volumes and cardiac output that change across pregnancy continue to exhibit differences from baseline values at one year postpartum </w:t>
-      </w:r>
-      <w:r>
-        <w:fldChar w:fldCharType="begin" w:fldLock="1"/>
-      </w:r>
-      <w:r>
-        <w:instrText>ADDIN CSL_CITATION {"citationItems":[{"id":"ITEM-1","itemData":{"author":[{"dropping-particle":"","family":"Clapp","given":"J. F.","non-dropping-particle":"","parse-names":false,"suffix":""},{"dropping-particle":"","family":"Capeless","given":"E.","non-dropping-particle":"","parse-names":false,"suffix":""}],"container-title":"American Journal of Cardiology","id":"ITEM-1","issue":"11","issued":{"date-parts":[["1997"]]},"page":"1469-1473","title":"Cardiovascular function before, during, and after the first and subsequent pregnancies","type":"article-journal","volume":"80"},"uris":["http://www.mendeley.com/documents/?uuid=c9d93990-bdfc-4746-847e-39dfefa812d2"]}],"mendeley":{"formattedCitation":"&lt;sup&gt;73&lt;/sup&gt;","plainTextFormattedCitation":"73","previouslyFormattedCitation":"&lt;sup&gt;72&lt;/sup&gt;"},"properties":{"noteIndex":0},"schema":"https://github.com/citation-style-language/schema/raw/master/csl-citation.json"}</w:instrText>
-      </w:r>
-      <w:r>
-        <w:fldChar w:fldCharType="separate"/>
-      </w:r>
-      <w:r>
-        <w:rPr>
-          <w:noProof/>
-          <w:vertAlign w:val="superscript"/>
-        </w:rPr>
-        <w:t>73</w:t>
-      </w:r>
-      <w:r>
-        <w:fldChar w:fldCharType="end"/>
-      </w:r>
-      <w:r>
-        <w:t xml:space="preserve">. Roughly half of women who develop gestational diabetes continue to be diabetic after pregnancy </w:t>
-      </w:r>
-      <w:r>
-        <w:fldChar w:fldCharType="begin" w:fldLock="1"/>
-      </w:r>
-      <w:r>
-        <w:instrText>ADDIN CSL_CITATION {"citationItems":[{"id":"ITEM-1","itemData":{"author":[{"dropping-particle":"","family":"Buchanan","given":"T. A.","non-dropping-particle":"","parse-names":false,"suffix":""},{"dropping-particle":"","family":"Xiang","given":"A. H.","non-dropping-particle":"","parse-names":false,"suffix":""},{"dropping-particle":"","family":"Page","given":"K. A.","non-dropping-particle":"","parse-names":false,"suffix":""}],"container-title":"Nature Reviews Endocrinology","id":"ITEM-1","issued":{"date-parts":[["2012"]]},"page":"639-649","title":"Gestational diabetes mellitus: Risks and management during and after pregnancy","type":"article-journal","volume":"8"},"uris":["http://www.mendeley.com/documents/?uuid=8d647fe3-9053-4fc8-9c9b-5684feab2d6c"]}],"mendeley":{"formattedCitation":"&lt;sup&gt;74&lt;/sup&gt;","plainTextFormattedCitation":"74","previouslyFormattedCitation":"&lt;sup&gt;73&lt;/sup&gt;"},"properties":{"noteIndex":0},"schema":"https://github.com/citation-style-language/schema/raw/master/csl-citation.json"}</w:instrText>
-      </w:r>
-      <w:r>
-        <w:fldChar w:fldCharType="separate"/>
-      </w:r>
-      <w:r>
-        <w:rPr>
-          <w:noProof/>
-          <w:vertAlign w:val="superscript"/>
-        </w:rPr>
-        <w:t>74</w:t>
-      </w:r>
-      <w:r>
-        <w:fldChar w:fldCharType="end"/>
-      </w:r>
-      <w:r>
-        <w:t xml:space="preserve">, suggesting a chronic effect of pregnancy on glucose metabolism. Measures of cellular aging exhibit both chronic </w:t>
-      </w:r>
-      <w:r>
-        <w:fldChar w:fldCharType="begin" w:fldLock="1"/>
-      </w:r>
-      <w:r>
-        <w:instrText>ADDIN CSL_CITATION {"citationItems":[{"id":"ITEM-1","itemData":{"DOI":"10.1371/journal.pone.0145753","author":[{"dropping-particle":"","family":"Ziomkiewicz","given":"Anna","non-dropping-particle":"","parse-names":false,"suffix":""},{"dropping-particle":"","family":"Sancilio","given":"Amelia","non-dropping-particle":"","parse-names":false,"suffix":""},{"dropping-particle":"","family":"Galbarczyk","given":"Andrzej","non-dropping-particle":"","parse-names":false,"suffix":""},{"dropping-particle":"","family":"Klimek","given":"Magdalena","non-dropping-particle":"","parse-names":false,"suffix":""}],"container-title":"PLoS ONE","id":"ITEM-1","issue":"1","issued":{"date-parts":[["2016"]]},"page":"1-14","title":"Evidence for the cost of reproduction in humans: High lifetime reproductive effort is associated with greater oxidative stress in post-menopausal women","type":"article-journal","volume":"11"},"uris":["http://www.mendeley.com/documents/?uuid=de602a4d-8590-4989-b627-265d6265ebbf"]},{"id":"ITEM-2","itemData":{"DOI":"10.1093/humrep/dey024","ISBN":"1703993616","ISSN":"14602350","abstract":"STUDY QUESTION: Is telomere length related to parity among a nationally representative sample of US reproductive age women? SUMMARY ANSWER: History of live birth was associated with shorter telomere length. WHAT IS KNOWN ALREADY: Shorter telomeres have been linked with a range of chronic health conditions and mortality and parity has been associated with health indicators. However, there is a lack of research on how parity relates to telomere length. STUDY DESIGN, SIZE, DURATION: This nationally representative, cross-sectional study included 1954 women from the National Health and Nutrition Examination Survey, 19992002, the only survey period which includes measurement of telomere length. PARTICIPANTS/MATERIALS, SETTING, METHODS: Women aged 2044 were included. Parity, defined as number of previous live births, was ascertained by questionnaire. Leukocyte telomere length was measured by polymerase chain reaction and reported as a ratio in relation to standard reference DNA (T/S ratio). The relationship between leukocyte T/S ratio and parity was examined using survey weighted linear regression. Models were adjusted for race/ethnicity, age, BMI, income-to-poverty ratio, education, early age at menarche and smoking status. MAIN RESULTS AND THE ROLE OF CHANCE: Among reproductive age women in the US, the adjusted mean leukocyte T/S ratio was 4.2% (95% CI: 0.9, 7.3) shorter in parous compared with nulliparous women. Parity was associated with 116 fewer base pairs (95% CI: 26, 204) on average, using estimated coefficients from the adjusted linear regression models and mean covariate values. LIMITATIONS REASONS FOR CAUTION: This study was cross-sectional and therefore was unable to establish temporality. The dataset lacked information on social factors, stress and fertility status, which may help explain these findings. Only two previous studies have examined this question and our findings should be interpreted with caution. WIDER IMPLICATIONS OF THE FINDINGS: These findings in a nationally representative sample of US reproductive age women suggest that history of live birth may be associated with accelerated cellular aging. The magnitude of the observed association was greater than that of the impact of smoking or obesity on telomere length, suggesting that parity may have an independent influence on cellular aging and warrant further study.","author":[{"dropping-particle":"","family":"Pollack","given":"A. Z.","non-dropping-particle":"","parse-names":false,"suffix":""},{"dropping-particle":"","family":"Rivers","given":"K.","non-dropping-particle":"","parse-names":false,"suffix":""},{"dropping-particle":"","family":"Ahrens","given":"K. A.","non-dropping-particle":"","parse-names":false,"suffix":""}],"container-title":"Human Reproduction","id":"ITEM-2","issue":"4","issued":{"date-parts":[["2018"]]},"page":"736-744","title":"Parity associated with telomere length among US reproductive age women","type":"article-journal","volume":"33"},"uris":["http://www.mendeley.com/documents/?uuid=973213e5-a5ef-4377-9f83-dd8f9d512c79"]}],"mendeley":{"formattedCitation":"&lt;sup&gt;13,36&lt;/sup&gt;","plainTextFormattedCitation":"13,36","previouslyFormattedCitation":"&lt;sup&gt;12,35&lt;/sup&gt;"},"properties":{"noteIndex":0},"schema":"https://github.com/citation-style-language/schema/raw/master/csl-citation.json"}</w:instrText>
-      </w:r>
-      <w:r>
-        <w:fldChar w:fldCharType="separate"/>
-      </w:r>
-      <w:r>
-        <w:rPr>
-          <w:noProof/>
-          <w:vertAlign w:val="superscript"/>
-        </w:rPr>
-        <w:t>13,36</w:t>
-      </w:r>
-      <w:r>
-        <w:fldChar w:fldCharType="end"/>
-      </w:r>
-      <w:r>
-        <w:t xml:space="preserve"> as well as acute </w:t>
-      </w:r>
-      <w:r>
-        <w:fldChar w:fldCharType="begin" w:fldLock="1"/>
-      </w:r>
-      <w:r>
-        <w:instrText>ADDIN CSL_CITATION {"citationItems":[{"id":"ITEM-1","itemData":{"DOI":"10.1038/s41598-018-29486-4","ISSN":"2045-2322","author":[{"dropping-particle":"","family":"Ryan","given":"Calen P","non-dropping-particle":"","parse-names":false,"suffix":""},{"dropping-particle":"","family":"Hayes","given":"M Geoffrey","non-dropping-particle":"","parse-names":false,"suffix":""},{"dropping-particle":"","family":"Lee","given":"Nanette R","non-dropping-particle":"","parse-names":false,"suffix":""},{"dropping-particle":"","family":"Mcdade","given":"Thomas W","non-dropping-particle":"","parse-names":false,"suffix":""},{"dropping-particle":"","family":"Jones","given":"Meaghan J","non-dropping-particle":"","parse-names":false,"suffix":""},{"dropping-particle":"","family":"Kobor","given":"Michael S","non-dropping-particle":"","parse-names":false,"suffix":""},{"dropping-particle":"","family":"Kuzawa","given":"Christopher W","non-dropping-particle":"","parse-names":false,"suffix":""}],"container-title":"Scientific Reports","id":"ITEM-1","issue":"April","issued":{"date-parts":[["2018"]]},"page":"1-9","publisher":"Springer US","title":"Reproduction predicts shorter telomeres and epigenetic age acceleration among young adult women","type":"article-journal"},"uris":["http://www.mendeley.com/documents/?uuid=a17bd5d4-45d4-4bb2-806b-9fad7800516a"]}],"mendeley":{"formattedCitation":"&lt;sup&gt;14&lt;/sup&gt;","plainTextFormattedCitation":"14","previouslyFormattedCitation":"&lt;sup&gt;13&lt;/sup&gt;"},"properties":{"noteIndex":0},"schema":"https://github.com/citation-style-language/schema/raw/master/csl-citation.json"}</w:instrText>
-      </w:r>
-      <w:r>
-        <w:fldChar w:fldCharType="separate"/>
-      </w:r>
-      <w:r>
-        <w:rPr>
-          <w:noProof/>
-          <w:vertAlign w:val="superscript"/>
-        </w:rPr>
-        <w:t>14</w:t>
-      </w:r>
-      <w:r>
-        <w:fldChar w:fldCharType="end"/>
-      </w:r>
-      <w:r>
-        <w:t xml:space="preserve"> responses to pregnancy. Taken together, pregnancy or lactation may be associated with both acute and chronic changes across different systems, and that even within the same physiological system, costs may be both acute and chronic </w:t>
-      </w:r>
-      <w:r>
-        <w:lastRenderedPageBreak/>
-        <w:t>depending on the measure. As a result, the measures included in our biological age composites could be acutely, but not chronically, affected by reproduction, if they are affected at all. Though our sensitivity analyses did not consistently suggest a statistically significant effect of time since last live birth on measures of biological age (suggesting a lack of acute effects), data at finer timescales is needed to better understand changes potential transient changes in biological age markers perinatally.</w:t>
-      </w:r>
-    </w:p>
-    <w:p>
-      <w:pPr>
-        <w:shd w:val="clear" w:color="auto" w:fill="FFFFFF"/>
-        <w:spacing w:line="480" w:lineRule="auto"/>
-      </w:pPr>
-    </w:p>
-    <w:p>
-      <w:pPr>
-        <w:shd w:val="clear" w:color="auto" w:fill="FFFFFF"/>
-        <w:spacing w:line="480" w:lineRule="auto"/>
-      </w:pPr>
-      <w:r>
-        <w:t>A third hypothesis is that the measures included in our biological aging composites do in fact accurately index the integrity of systems they represent, and that reproduction is not associated with any chronic costs in these systems. While this hypothesis is supported by studies finding no link between parity and all-cause mortalit</w:t>
-      </w:r>
-      <w:r>
-        <w:t xml:space="preserve">y </w:t>
-      </w:r>
-      <w:r>
-        <w:fldChar w:fldCharType="begin" w:fldLock="1"/>
-      </w:r>
-      <w:r>
-        <w:instrText>ADDIN CSL_CITATION {"citationItems":[{"id":"ITEM-1","itemData":{"DOI":"10.1093/gerona/gls218","ISSN":"10795006","abstract":"The disposable soma theory proposes a trade-off between fertility and longevity but existing findings on this association have been mixed. This study used data from 15,622 twins born between 1901 and 1925 ascertained from the population-based Swedish Twin Registry to test the child-longevity association and whether it is accounted for by individual-level factors or by genetic and environmental factors shared by family members. Based on survival analysis, both women and men with children had significantly longer survival relative to the childless, with a slightly higher relative advantage in men. Adjustments for demographic factors and cotwin fertility did not mediate the parenting-survival association, indicating that this association is attributable to individual-level factors associated with fertility rather than family-level environmental or genetic factors shared by cotwins. These results, derived from a large, population-based sample, are inconsistent with the disposable soma theory as applied to modern human populations. © 2013 The Author.","author":[{"dropping-particle":"","family":"Chereji","given":"Elizabeth","non-dropping-particle":"","parse-names":false,"suffix":""},{"dropping-particle":"","family":"Gatz","given":"Margaret","non-dropping-particle":"","parse-names":false,"suffix":""},{"dropping-particle":"","family":"Pedersen","given":"Nancy L.","non-dropping-particle":"","parse-names":false,"suffix":""},{"dropping-particle":"","family":"Prescott","given":"Carol A.","non-dropping-particle":"","parse-names":false,"suffix":""}],"container-title":"Journals of Gerontology - Series A Biological Sciences and Medical Sciences","id":"ITEM-1","issue":"5","issued":{"date-parts":[["2013"]]},"page":"499-509","title":"Reexamining the association between fertility and longevity: Testing the disposable soma theory in a modern human sample of twins","type":"article-journal","volume":"68"},"uris":["http://www.mendeley.com/documents/?uuid=7e12bd2f-7fdb-40c8-9ef4-928b76225a44"]}],"mendeley":{"formattedCitation":"&lt;sup&gt;75&lt;/sup&gt;","plainTextFormattedCitation":"75","previouslyFormattedCitation":"&lt;sup&gt;74&lt;/sup&gt;"},"properties":{"noteIndex":0},"schema":"https://github.com/citation-style-language/schema/raw/master/csl-citation.json"}</w:instrText>
-      </w:r>
-      <w:r>
-        <w:fldChar w:fldCharType="separate"/>
-      </w:r>
-      <w:r>
-        <w:rPr>
-          <w:noProof/>
-          <w:vertAlign w:val="superscript"/>
-        </w:rPr>
-        <w:t>75</w:t>
-      </w:r>
-      <w:r>
-        <w:fldChar w:fldCharType="end"/>
-      </w:r>
-      <w:r>
-        <w:t xml:space="preserve">, it contradicts others that do find a link </w:t>
-      </w:r>
-      <w:r>
-        <w:fldChar w:fldCharType="begin" w:fldLock="1"/>
-      </w:r>
-      <w:r>
-        <w:instrText>ADDIN CSL_CITATION {"citationItems":[{"id":"ITEM-1","itemData":{"DOI":"10.1016/j.annepidem.2012.10.005","ISBN":"9725051726","ISSN":"10472797","abstract":"Purpose: To examine the association between parity and long-term, all-cause mortality and mortality owing to specific causes in women. Methods: This prospective population-based study included 40,454 mothers who gave birth in Western Jerusalem, Israel, to 125,842 children and were followed for an average of 37 years after the birth of their first child. Cox proportional hazards models were used to evaluate long-term total and specific-cause mortality of women by their parity. Results: We found a U-shaped relationship between the number of offspring and risk of all-cause mortality in mothers. After adjustment for sociodemographic characteristics and maternal health and obstetric conditions, higher mortality rates were observed for mothers of 1 child (hazard ratio [HR], 1.18; 95% confidence interval [CI], 1.04-1.4), mothers of 5 to 9 children (HR, 1.21; 95% CI, 1.09-1.33), and mothers of 10 or more children (HR, 1.49; 95% CI, 1.12-1.99) compared with mothers of 2 to 4 children. Mortality risk from specific causes including coronary disease, circulatory disease, and cancer were increased for multiparous women. Conclusions: In this long-term follow-up study, there was an association between number of children and mortality risk for mothers. These findings suggest that maternal pregnancies and postnatal characteristics as reflected by number of children may have consequences for long-term maternal health. © 2013 Elsevier Inc.","author":[{"dropping-particle":"","family":"Dior","given":"Uri P.","non-dropping-particle":"","parse-names":false,"suffix":""},{"dropping-particle":"","family":"Hochner","given":"Hagit","non-dropping-particle":"","parse-names":false,"suffix":""},{"dropping-particle":"","family":"Friedlander","given":"Yechiel","non-dropping-particle":"","parse-names":false,"suffix":""},{"dropping-particle":"","family":"Calderon-Margalit","given":"Ronit","non-dropping-particle":"","parse-names":false,"suffix":""},{"dropping-particle":"","family":"Jaffe","given":"Dena","non-dropping-particle":"","parse-names":false,"suffix":""},{"dropping-particle":"","family":"Burger","given":"Ayala","non-dropping-particle":"","parse-names":false,"suffix":""},{"dropping-particle":"","family":"Avgil","given":"Meytal","non-dropping-particle":"","parse-names":false,"suffix":""},{"dropping-particle":"","family":"Manor","given":"Orly","non-dropping-particle":"","parse-names":false,"suffix":""},{"dropping-particle":"","family":"Elchalal","given":"Uriel","non-dropping-particle":"","parse-names":false,"suffix":""}],"container-title":"Annals of Epidemiology","id":"ITEM-1","issue":"1","issued":{"date-parts":[["2013"]]},"page":"13-18","publisher":"Elsevier Inc","title":"Association between number of children and mortality of mothers: Results of a 37-year follow-up study","type":"article-journal","volume":"23"},"uris":["http://www.mendeley.com/documents/?uuid=aa5ee45d-cfbd-43bf-b87b-ffdc6d6cf682"]},{"id":"ITEM-2","itemData":{"author":[{"dropping-particle":"","family":"Lund","given":"E.","non-dropping-particle":"","parse-names":false,"suffix":""}],"container-title":"International Journal of Cancer","id":"ITEM-2","issue":"6","issued":{"date-parts":[["1990"]]},"page":"998-1000","title":"Number of children and death from hormone-dependent cancers","type":"article-journal","volume":"46"},"uris":["http://www.mendeley.com/documents/?uuid=4ec6b7e8-186b-4de6-b863-006941776420"]},{"id":"ITEM-3","itemData":{"DOI":"10.1038/srep19351","author":[{"dropping-particle":"","family":"Zeng","given":"Yun","non-dropping-particle":"","parse-names":false,"suffix":""},{"dropping-particle":"","family":"Ni","given":"Ze-min","non-dropping-particle":"","parse-names":false,"suffix":""},{"dropping-particle":"","family":"Liu","given":"Shu-yun","non-dropping-particle":"","parse-names":false,"suffix":""},{"dropping-particle":"","family":"Gu","given":"Xue","non-dropping-particle":"","parse-names":false,"suffix":""},{"dropping-particle":"","family":"Huang","given":"Qin","non-dropping-particle":"","parse-names":false,"suffix":""},{"dropping-particle":"","family":"Liu","given":"Jun-an","non-dropping-particle":"","parse-names":false,"suffix":""},{"dropping-particle":"","family":"Wang","given":"Qi","non-dropping-particle":"","parse-names":false,"suffix":""}],"container-title":"Scientific Reports","id":"ITEM-3","issued":{"date-parts":[["2016"]]},"page":"1-11","title":"Parity and All-cause Mortality in Women and Men: A Dose-Response Meta-Analysis of Cohort Studies","type":"article-journal","volume":"6:19351"},"uris":["http://www.mendeley.com/documents/?uuid=5553de32-3ff5-44b1-8d79-80598ae8f5f8"]}],"mendeley":{"formattedCitation":"&lt;sup&gt;28,32,33&lt;/sup&gt;","plainTextFormattedCitation":"28,32,33","previouslyFormattedCitation":"&lt;sup&gt;27,31,32&lt;/sup&gt;"},"properties":{"noteIndex":0},"schema":"https://github.com/citation-style-language/schema/raw/master/csl-citation.json"}</w:instrText>
-      </w:r>
-      <w:r>
-        <w:fldChar w:fldCharType="separate"/>
-      </w:r>
-      <w:r>
-        <w:rPr>
-          <w:noProof/>
-          <w:vertAlign w:val="superscript"/>
-        </w:rPr>
-        <w:t>28,32,33</w:t>
-      </w:r>
-      <w:r>
-        <w:fldChar w:fldCharType="end"/>
-      </w:r>
-      <w:r>
-        <w:t xml:space="preserve">, and further contradicts other research linking parity with other health outcomes, such as type II diabetes and </w:t>
-      </w:r>
-      <w:r>
-        <w:t>CVD</w:t>
-      </w:r>
-      <w:r>
-        <w:t xml:space="preserve"> </w:t>
-      </w:r>
-      <w:r>
-        <w:fldChar w:fldCharType="begin" w:fldLock="1"/>
-      </w:r>
-      <w:r>
-        <w:instrText>ADDIN CSL_CITATION {"citationItems":[{"id":"ITEM-1","itemData":{"DOI":"10.1161/01.CIR.0000053441.43495.1A","author":[{"dropping-particle":"","family":"Lawlor","given":"Debbie A","non-dropping-particle":"","parse-names":false,"suffix":""},{"dropping-particle":"","family":"Emberson","given":"Jonathan R","non-dropping-particle":"","parse-names":false,"suffix":""},{"dropping-particle":"","family":"Ebrahim","given":"Shah","non-dropping-particle":"","parse-names":false,"suffix":""},{"dropping-particle":"","family":"Whincup","given":"Peter H","non-dropping-particle":"","parse-names":false,"suffix":""},{"dropping-particle":"","family":"Wannamethee","given":"S Goya","non-dropping-particle":"","parse-names":false,"suffix":""},{"dropping-particle":"","family":"Walker","given":"Mary","non-dropping-particle":"","parse-names":false,"suffix":""},{"dropping-particle":"","family":"Smith","given":"George Davey","non-dropping-particle":"","parse-names":false,"suffix":""}],"container-title":"Circulation","id":"ITEM-1","issued":{"date-parts":[["2003"]]},"page":"1260-1264","title":"Is the association between parity and coronary heart disease due to biological effects of pregnancy or adverse lifestyle risk factors associated with child-rearing? Findings from the British Women's Heart and Health Study and the British Regional Heart St","type":"article-journal","volume":"107"},"uris":["http://www.mendeley.com/documents/?uuid=8ba44421-2b95-4de2-af8a-bb890962d03a"]}],"mendeley":{"formattedCitation":"&lt;sup&gt;31&lt;/sup&gt;","plainTextFormattedCitation":"31","previouslyFormattedCitation":"&lt;sup&gt;30&lt;/sup&gt;"},"properties":{"noteIndex":0},"schema":"https://github.com/citation-style-language/schema/raw/master/csl-citation.json"}</w:instrText>
-      </w:r>
-      <w:r>
-        <w:fldChar w:fldCharType="separate"/>
-      </w:r>
-      <w:r>
-        <w:rPr>
-          <w:noProof/>
-          <w:vertAlign w:val="superscript"/>
-        </w:rPr>
-        <w:t>31</w:t>
-      </w:r>
-      <w:r>
-        <w:fldChar w:fldCharType="end"/>
-      </w:r>
-      <w:r>
-        <w:t>.</w:t>
+        <w:t xml:space="preserve">, more research is necessary to better catalogue and understand cross-cultural variation in costs of reproduction in women.     </w:t>
       </w:r>
     </w:p>
     <w:p>
@@ -5725,342 +6460,6 @@
         <w:rPr>
           <w:i/>
         </w:rPr>
-        <w:t>Limitations</w:t>
-      </w:r>
-    </w:p>
-    <w:p>
-      <w:pPr>
-        <w:shd w:val="clear" w:color="auto" w:fill="FFFFFF"/>
-        <w:spacing w:line="480" w:lineRule="auto"/>
-      </w:pPr>
-      <w:r>
-        <w:t xml:space="preserve">The fact that NHANES is cross-sectional rather than longitudinal in design contributes to two significant limitations in our study. First, its cross-sectional nature does not allow us to draw conclusions about causal relationships (or lack thereof); thus, it is crucial that future work follow women as they transition from nulliparity to parity, and as they continue to reproduce, to best evaluate causal relationships between reproduction and biological age. However, should a causal relationship between chronic effects of parity and biological age exist, this should have been apparent in our cross-sectional data, especially given the low levels of error or bias in reporting the number of live births. Second, we are only able to examine relatively chronic, rather than acute, effects of reproduction on biological age given the current study design. Longitudinal studies, ideally with dense sampling schedules, would better enable us to assess the time scales at which costs of reproduction may be apparent. Frequently sampling women before, during, and after pregnancy would allow for the investigation of putative acute and chronic changes in markers and composites of biological age. </w:t>
-      </w:r>
-      <w:r>
-        <w:rPr>
-          <w:highlight w:val="yellow"/>
-        </w:rPr>
-        <w:t>In the absence of dense</w:t>
-      </w:r>
-      <w:r>
-        <w:rPr>
-          <w:highlight w:val="yellow"/>
-        </w:rPr>
-        <w:t xml:space="preserve"> longitudinal</w:t>
-      </w:r>
-      <w:r>
-        <w:rPr>
-          <w:highlight w:val="yellow"/>
-        </w:rPr>
-        <w:t xml:space="preserve"> sampling, we cannot be certain that biomarkers measured in this cross-sectional sample are not also </w:t>
-      </w:r>
-      <w:r>
-        <w:rPr>
-          <w:highlight w:val="yellow"/>
-        </w:rPr>
-        <w:lastRenderedPageBreak/>
-        <w:t>representative of acute states unrelated to parity or reproduction. For example, it is possible that some participants could have been experiencing mild infections during MEC examinations, leading to altered clinical measures of immune function. Though this could contribute to imprecision in our biological aging measures, such imprecision would not be systematic and thus we would not expect it to significantly affect the present study’s findings.</w:t>
-      </w:r>
-      <w:r>
-        <w:t xml:space="preserve"> </w:t>
-      </w:r>
-      <w:r>
-        <w:t>Women’s prenatal health also predicts both pregnancy outcomes</w:t>
-      </w:r>
-      <w:r>
-        <w:t xml:space="preserve"> </w:t>
-      </w:r>
-      <w:r>
-        <w:fldChar w:fldCharType="begin" w:fldLock="1"/>
-      </w:r>
-      <w:r>
-        <w:instrText>ADDIN CSL_CITATION {"citationItems":[{"id":"ITEM-1","itemData":{"DOI":"10.1186/1758-5996-4-41","ISSN":"17585996","abstract":"Pregnancy affects both the maternal and fetal metabolism and even in nondiabetic women exerts a diabetogenic effect. Among pregnant women, 2 to 17.8% develop gestational diabetes. Pregnancy can also occur in women with preexisting diabetes, that can predispose the fetus to many alterations in organogenesis, growth restriction and the mother to some diabetes-related complications like retinopathy and nephropathy or accelerate the course of these complications if they are already present. Women with gestational diabetes generally start their treatment with diet and lifestyle modification; when these changes fail in keeping an optimal glycemic control, then insulin therapy must be considered. Women with type 2 diabetes in use of oral hypoglycemic agents are advised to change to insulin therapy. Those with preexisting type 1 diabetes must start an intensive glycemic control, preferably before conception. All these procedures are performed aiming to keep glycemic levels normal or near-normal as possible to avoid the occurrence of adverse perinatal outcomes to the mother and to the fetus. The aim of this review is to reinforce the need to improve the knowledge on reproductive health of women with diabetes during gestation and to understand what are the reasons for them failing to attend for prepregnancy care programs, and to understand the underlying mechanisms of adverse fetal and maternal outcomes, which in turn may lead to strategies for its prevention. © 2012 Negrato et al.; licensee BioMed Central Ltd.","author":[{"dropping-particle":"","family":"Negrato","given":"Carlos Antonio","non-dropping-particle":"","parse-names":false,"suffix":""},{"dropping-particle":"","family":"Mattar","given":"Rosiane","non-dropping-particle":"","parse-names":false,"suffix":""},{"dropping-particle":"","family":"Gomes","given":"Marilia B.","non-dropping-particle":"","parse-names":false,"suffix":""}],"container-title":"Diabetology and Metabolic Syndrome","id":"ITEM-1","issue":"1","issued":{"date-parts":[["2012"]]},"page":"2-7","title":"Adverse pregnancy outcomes in women with diabetes","type":"article-journal","volume":"4"},"uris":["http://www.mendeley.com/documents/?uuid=5e31846d-f168-45dd-a43e-d3a4051549ff"]},{"id":"ITEM-2","itemData":{"DOI":"10.1161/CIRCULATIONAHA.113.003904","ISSN":"15244539","PMID":"12468190","abstract":"Chronic hypertension in pregnancy is defined by the American College of Obstetrics and Gynecology (ACOG) as blood pressure ≥140 mm Hg systolic and/or 90 mm Hg diastolic before pregnancy or, in recognition that many women seek medical care only once pregnant, before 20 weeks of gestation, use of antihypertensive medications before pregnancy, or persistence of hypertension for &gt;12 weeks after delivery.1 Chronic hypertension needs to be distinguished from new-onset hypertensive complications of pregnancy such as preeclampsia (elevated blood pressure and proteinuria often accompanied by evidence of maternal organ injury and fetal compromise from placental dysfunction)2 and gestational hypertension (elevated blood pressure alone after 20 weeks of gestation and most commonly in the mid to late third trimester without evidence or history of hypertension before pregnancy; Table 1). © 2014 American Heart Association, Inc.","author":[{"dropping-particle":"","family":"Seely","given":"Ellen W.","non-dropping-particle":"","parse-names":false,"suffix":""},{"dropping-particle":"","family":"Ecker","given":"Jeffrey","non-dropping-particle":"","parse-names":false,"suffix":""}],"container-title":"Circulation","id":"ITEM-2","issue":"11","issued":{"date-parts":[["2014"]]},"page":"1254-1261","title":"Chronic hypertension in pregnancy","type":"article-journal","volume":"129"},"uris":["http://www.mendeley.com/documents/?uuid=60826a2a-d62d-4e79-9b37-413bbc211eac"]}],"mendeley":{"formattedCitation":"&lt;sup&gt;76,77&lt;/sup&gt;","plainTextFormattedCitation":"76,77","previouslyFormattedCitation":"&lt;sup&gt;75,76&lt;/sup&gt;"},"properties":{"noteIndex":0},"schema":"https://github.com/citation-style-language/schema/raw/master/csl-citation.json"}</w:instrText>
-      </w:r>
-      <w:r>
-        <w:fldChar w:fldCharType="separate"/>
-      </w:r>
-      <w:r>
-        <w:rPr>
-          <w:noProof/>
-          <w:vertAlign w:val="superscript"/>
-        </w:rPr>
-        <w:t>76,77</w:t>
-      </w:r>
-      <w:r>
-        <w:fldChar w:fldCharType="end"/>
-      </w:r>
-      <w:r>
-        <w:t xml:space="preserve">, as well as postnatal health risks. As such, longitudinal studies are necessary to understand what factors moderate reproduction-related changes in biological age across women. </w:t>
-      </w:r>
-    </w:p>
-    <w:p>
-      <w:pPr>
-        <w:shd w:val="clear" w:color="auto" w:fill="FFFFFF"/>
-        <w:spacing w:line="480" w:lineRule="auto"/>
-      </w:pPr>
-    </w:p>
-    <w:p>
-      <w:pPr>
-        <w:shd w:val="clear" w:color="auto" w:fill="FFFFFF"/>
-        <w:spacing w:line="480" w:lineRule="auto"/>
-      </w:pPr>
-      <w:r>
-        <w:t xml:space="preserve">Another limitation is that BMI is an important contributor to observed differences in biological age </w:t>
-      </w:r>
-      <w:r>
-        <w:fldChar w:fldCharType="begin" w:fldLock="1"/>
-      </w:r>
-      <w:r>
-        <w:instrText>ADDIN CSL_CITATION {"citationItems":[{"id":"ITEM-1","itemData":{"DOI":"10.1111/obr.12126","ISSN":"14677881","abstract":"The objective of this study was to provide a systematic review and meta-analysis of studies on the relationship between body mass index (BMI) and leukocyte telomere length (LTL). Relevant studies were identified by a systematic search of MEDLINE, Embase and Web of Knowledge databases. Pooled correlation and regression coefficients were calculated using meta-analysis methods for both cross-sectional and longitudinal studies. Studies without suitable data for meta-analysis were summarized separately. Overall, 29 studies were included, of which 16 were eligible for meta-analysis, including two longitudinal studies. The majority of studies reported an inverse relationship between BMI and telomere length. For cross-sectional studies, the pooled estimates for correlation and regression coefficients were -0.057 (95% confidence interval [CI]: -0.102 to -0.012) and -0.008kBPkgm-2 (95% CI: -0.016 to 0.000), respectively. The two longitudinal studies were small (70 and 311 subjects), covered different age ranges and yielded inconsistent results. No evidence of any gender difference was observed. Despite some variation between studies and very limited data from longitudinal studies, the results of this meta-analysis suggest a biologically plausible inverse association between BMI and LTL in adults. However, the associations require clarification, in particular by large longitudinal studies with careful control for possible confounding factors in overall, age- and sex-specific analyses. © 2013 International Association for the Study of Obesity.","author":[{"dropping-particle":"","family":"Müezzinler","given":"A.","non-dropping-particle":"","parse-names":false,"suffix":""},{"dropping-particle":"","family":"Zaineddin","given":"A. K.","non-dropping-particle":"","parse-names":false,"suffix":""},{"dropping-particle":"","family":"Brenner","given":"H.","non-dropping-particle":"","parse-names":false,"suffix":""}],"container-title":"Obesity Reviews","id":"ITEM-1","issue":"3","issued":{"date-parts":[["2014"]]},"page":"192-201","title":"Body mass index and leukocyte telomere length in adults: A systematic review and meta-analysis","type":"article-journal","volume":"15"},"uris":["http://www.mendeley.com/documents/?uuid=46a87a1d-7a40-40c7-86f6-a9909755ed65"]}],"mendeley":{"formattedCitation":"&lt;sup&gt;78&lt;/sup&gt;","plainTextFormattedCitation":"78","previouslyFormattedCitation":"&lt;sup&gt;77&lt;/sup&gt;"},"properties":{"noteIndex":0},"schema":"https://github.com/citation-style-language/schema/raw/master/csl-citation.json"}</w:instrText>
-      </w:r>
-      <w:r>
-        <w:fldChar w:fldCharType="separate"/>
-      </w:r>
-      <w:r>
-        <w:rPr>
-          <w:noProof/>
-          <w:vertAlign w:val="superscript"/>
-        </w:rPr>
-        <w:t>78</w:t>
-      </w:r>
-      <w:r>
-        <w:fldChar w:fldCharType="end"/>
-      </w:r>
-      <w:r>
-        <w:t xml:space="preserve">. Changes in body mass and adiposity are central to the physiological changes </w:t>
-      </w:r>
-      <w:r>
-        <w:t>occurring</w:t>
-      </w:r>
-      <w:r>
-        <w:t xml:space="preserve"> with pregnancy as women begin “metabolizing for two” </w:t>
-      </w:r>
-      <w:r>
-        <w:fldChar w:fldCharType="begin" w:fldLock="1"/>
-      </w:r>
-      <w:r>
-        <w:instrText>ADDIN CSL_CITATION {"citationItems":[{"id":"ITEM-1","itemData":{"author":[{"dropping-particle":"","family":"Ellison","given":"Peter T.","non-dropping-particle":"","parse-names":false,"suffix":""}],"id":"ITEM-1","issued":{"date-parts":[["2003"]]},"publisher":"Harvard University Press","publisher-place":"Boston, MA","title":"On Fertile Ground: A Natural History of Human Reproduction","type":"book"},"uris":["http://www.mendeley.com/documents/?uuid=68b72d65-d504-4c34-9f97-3fdb7f35e6d0"]}],"mendeley":{"formattedCitation":"&lt;sup&gt;79&lt;/sup&gt;","plainTextFormattedCitation":"79","previouslyFormattedCitation":"&lt;sup&gt;78&lt;/sup&gt;"},"properties":{"noteIndex":0},"schema":"https://github.com/citation-style-language/schema/raw/master/csl-citation.json"}</w:instrText>
-      </w:r>
-      <w:r>
-        <w:fldChar w:fldCharType="separate"/>
-      </w:r>
-      <w:r>
-        <w:rPr>
-          <w:noProof/>
-          <w:vertAlign w:val="superscript"/>
-        </w:rPr>
-        <w:t>79</w:t>
-      </w:r>
-      <w:r>
-        <w:fldChar w:fldCharType="end"/>
-      </w:r>
-      <w:r>
-        <w:t xml:space="preserve">. Parity is associated with increased central adiposity </w:t>
-      </w:r>
-      <w:r>
-        <w:fldChar w:fldCharType="begin" w:fldLock="1"/>
-      </w:r>
-      <w:r>
-        <w:instrText>ADDIN CSL_CITATION {"citationItems":[{"id":"ITEM-1","itemData":{"DOI":"10.1038/sj.ijo.0802551","ISSN":"03070565","abstract":"OBJECTIVE: To examine the association of childbearing with weight and waist circumference (WC) changes, we compared women with and without pregnancies or births during follow-up. STUDY DESIGN: A multicenter, longitudinal observational study over 10 years. Comparison groups defined by the number of pregnancies and births during follow-up: P0 (0 pregnancies; nongravid), P1 (1 + miscarriages or abortions; 'short' pregnancies), B1 (1 birth), and B2 (2 + births). Mean changes in weight and WC for P1, B1 and B2 groups vs P0 were examined separately by race (black and white), baseline parity (nulliparous and parous) and baseline weight status (normal weight; BMI &lt;25 kg/m2 and overweight; BMI &gt; 25 kg/m2). SUBJECTS: A population-based sample of 2070 women aged 18-30 y at baseline (1053 black subjects and 1017 white subjects) from Birmingham, Alabama, Chicago, Illinois, Minneapolis, Minnesota, and Oakland, California were examined five times between 1985-1986 and 1995-1996. MEASURMENTS: Weight and WC measurements were obtained using standardized protocol at baseline and examinations at years 2, 5, 7 and 10. Sociodemographic, reproductive, and behavioral attributes were assessed at baseline and follow-up examinations. RESULTS: Gains in weight and WC associated with pregnancy and childbearing varied by race (P&lt;0.001), baseline parity (P&lt;0.05) and overweight status (P&lt;0.001). Among overweight nulliparas, excess gains in weight (black subjects: 3-5 kg, white subjects: 5-6 kg) and WC (black subjects: 3-4 cm, white subjects: 5-6 cm) were associated with 'short' pregnancies and one or more birth(s) during follow-up compared to no pregnancies (P&lt;0.01 and 0.001). Among normal weight nulliparas, excess gains in weight (about 1 kg) and WC (2-3 cm) were associated with follow-up birth(s) (P&lt;0.05). Among women parous at baseline, no excess weight gains were found, but excess WC gains (2-4 cm) were associated with follow-up births. CONCLUSION: Substantial excess weight gain is associated with both short pregnancies and a first birth in women overweight prior to initiation of childbearing. Excess weight gain was not associated with higher order births. Increases in waist girth were cumulative with both first and higher order births among overweight as well as normal weight women. Interventions to prevent obesity should be targeted at women who are overweight prior to initiation of childbearing. The impact of excess WC gains associated with childbearing on women's future health …","author":[{"dropping-particle":"","family":"Gunderson","given":"E. P.","non-dropping-particle":"","parse-names":false,"suffix":""},{"dropping-particle":"","family":"Murtaugh","given":"Ma","non-dropping-particle":"","parse-names":false,"suffix":""},{"dropping-particle":"","family":"Lewis","given":"C. E.","non-dropping-particle":"","parse-names":false,"suffix":""},{"dropping-particle":"","family":"Quesenberry","given":"C. P.","non-dropping-particle":"","parse-names":false,"suffix":""},{"dropping-particle":"","family":"West","given":"D. S.","non-dropping-particle":"","parse-names":false,"suffix":""},{"dropping-particle":"","family":"Sidney","given":"S.","non-dropping-particle":"","parse-names":false,"suffix":""}],"container-title":"International Journal of Obesity","id":"ITEM-1","issue":"4","issued":{"date-parts":[["2004"]]},"page":"525-535","title":"Excess gains in weight and waist circumference associated with childbearing: The Coronary Artery Risk Development in Young Adults Study (CARDIA)","type":"article-journal","volume":"28"},"uris":["http://www.mendeley.com/documents/?uuid=08d0888f-75cf-4825-839a-fb26c410711d"]}],"mendeley":{"formattedCitation":"&lt;sup&gt;80&lt;/sup&gt;","plainTextFormattedCitation":"80","previouslyFormattedCitation":"&lt;sup&gt;79&lt;/sup&gt;"},"properties":{"noteIndex":0},"schema":"https://github.com/citation-style-language/schema/raw/master/csl-citation.json"}</w:instrText>
-      </w:r>
-      <w:r>
-        <w:fldChar w:fldCharType="separate"/>
-      </w:r>
-      <w:r>
-        <w:rPr>
-          <w:noProof/>
-          <w:vertAlign w:val="superscript"/>
-        </w:rPr>
-        <w:t>80</w:t>
-      </w:r>
-      <w:r>
-        <w:fldChar w:fldCharType="end"/>
-      </w:r>
-      <w:r>
-        <w:t xml:space="preserve">, and pregnancy-related weight gain can mediate associations between obesity and long-term morbidity </w:t>
-      </w:r>
-      <w:r>
-        <w:fldChar w:fldCharType="begin" w:fldLock="1"/>
-      </w:r>
-      <w:r>
-        <w:instrText>ADDIN CSL_CITATION {"citationItems":[{"id":"ITEM-1","itemData":{"author":[{"dropping-particle":"","family":"Rooney","given":"B. L.","non-dropping-particle":"","parse-names":false,"suffix":""},{"dropping-particle":"","family":"Schauberger","given":"C. W.","non-dropping-particle":"","parse-names":false,"suffix":""},{"dropping-particle":"","family":"Mathiason","given":"M. A.","non-dropping-particle":"","parse-names":false,"suffix":""}],"container-title":"Obstetrics and Gynecology","id":"ITEM-1","issue":"6","issued":{"date-parts":[["2005"]]},"page":"1349-1356","title":"Impact of perinatal weight change on long-term obesity and obesity-related illnesses","type":"article-journal","volume":"106"},"uris":["http://www.mendeley.com/documents/?uuid=4bc551d1-d9bc-46e6-8595-39b79b07b585"]}],"mendeley":{"formattedCitation":"&lt;sup&gt;81&lt;/sup&gt;","plainTextFormattedCitation":"81","previouslyFormattedCitation":"&lt;sup&gt;80&lt;/sup&gt;"},"properties":{"noteIndex":0},"schema":"https://github.com/citation-style-language/schema/raw/master/csl-citation.json"}</w:instrText>
-      </w:r>
-      <w:r>
-        <w:fldChar w:fldCharType="separate"/>
-      </w:r>
-      <w:r>
-        <w:rPr>
-          <w:noProof/>
-          <w:vertAlign w:val="superscript"/>
-        </w:rPr>
-        <w:t>81</w:t>
-      </w:r>
-      <w:r>
-        <w:fldChar w:fldCharType="end"/>
-      </w:r>
-      <w:r>
-        <w:t xml:space="preserve">. These risks might be reduced by breast-feeding, which acts to mobilize accumulated fat and reset maternal metabolism </w:t>
-      </w:r>
-      <w:r>
-        <w:fldChar w:fldCharType="begin" w:fldLock="1"/>
-      </w:r>
-      <w:r>
-        <w:instrText>ADDIN CSL_CITATION {"citationItems":[{"id":"ITEM-1","itemData":{"author":[{"dropping-particle":"","family":"Stuebe","given":"A. M.","non-dropping-particle":"","parse-names":false,"suffix":""},{"dropping-particle":"","family":"Rich-Edwards","given":"Janet W","non-dropping-particle":"","parse-names":false,"suffix":""}],"container-title":"American Journal of Perinatology","id":"ITEM-1","issue":"1","issued":{"date-parts":[["2008"]]},"page":"81-88","title":"The reset hypothesis: Lactation and maternal metabolism","type":"article-journal","volume":"26"},"uris":["http://www.mendeley.com/documents/?uuid=c143f71c-b8dc-4c77-9270-fd55981646c7"]}],"mendeley":{"formattedCitation":"&lt;sup&gt;82&lt;/sup&gt;","plainTextFormattedCitation":"82","previouslyFormattedCitation":"&lt;sup&gt;81&lt;/sup&gt;"},"properties":{"noteIndex":0},"schema":"https://github.com/citation-style-language/schema/raw/master/csl-citation.json"}</w:instrText>
-      </w:r>
-      <w:r>
-        <w:fldChar w:fldCharType="separate"/>
-      </w:r>
-      <w:r>
-        <w:rPr>
-          <w:noProof/>
-          <w:vertAlign w:val="superscript"/>
-        </w:rPr>
-        <w:t>82</w:t>
-      </w:r>
-      <w:r>
-        <w:fldChar w:fldCharType="end"/>
-      </w:r>
-      <w:r>
-        <w:t xml:space="preserve">. As NHANES does not include fine-grained data on lactation practices, we were unable to examine the additive effects of parity and lactation on biological age. </w:t>
-      </w:r>
-      <w:r>
-        <w:t>B</w:t>
-      </w:r>
-      <w:r>
-        <w:t xml:space="preserve">oth cross-sectional and longitudinal future studies should aim to more fully quantify pre- and post-natal factors indexing reproduction-related energetic investment. </w:t>
-      </w:r>
-    </w:p>
-    <w:p>
-      <w:pPr>
-        <w:shd w:val="clear" w:color="auto" w:fill="FFFFFF"/>
-        <w:spacing w:line="480" w:lineRule="auto"/>
-      </w:pPr>
-    </w:p>
-    <w:p>
-      <w:pPr>
-        <w:shd w:val="clear" w:color="auto" w:fill="FFFFFF"/>
-        <w:spacing w:line="480" w:lineRule="auto"/>
-      </w:pPr>
-      <w:r>
-        <w:t>Finally, because data were collected in the United States, it is unknown whether similar patterns would be observed outside the context of WEIRD (Western, Educated, Industrialized, Rich, and Democratic</w:t>
-      </w:r>
-      <w:r>
-        <w:t xml:space="preserve">) </w:t>
-      </w:r>
-      <w:r>
-        <w:fldChar w:fldCharType="begin" w:fldLock="1"/>
-      </w:r>
-      <w:r>
-        <w:instrText>ADDIN CSL_CITATION {"citationItems":[{"id":"ITEM-1","itemData":{"DOI":"10.1017/S0140525X0999152X","ISBN":"0140-525X","ISSN":"0140-525X","PMID":"20550733","abstract":"Behavioral scientists routinely publish broad claims about human psychology and behavior in the world's top journals based on samples drawn entirely from Western, Educated, Industrialized, Rich, and Democratic (WEIRD) societies. Researchers – often implicitly – assume that either there is little variation across human populations, or that these \" standard subjects \" are as representative of the species as any other population. Are these assumptions justified? Here, our review of the comparative database from across the behavioral sciences suggests both that there is substantial variability in experimental results across populations and that WEIRD subjects are particularly unusual compared with the rest of the species – frequent outliers. The domains reviewed include visual perception, fairness, cooperation, spatial reasoning, categorization and inferential induction, moral reasoning, reasoning styles, self-concepts and related motivations, and the heritability of IQ. The findings suggest that members of WEIRD societies, including young children, are among the least representative populations one could find for generalizing about humans. Many of these findings involve domains that are associated with fundamental aspects of psychology, motivation, and behavior – hence, there are no obvious a priori grounds for claiming that a particular behavioral phenomenon is universal based on sampling from a single subpopulation. Overall, these empirical patterns suggests that we need to be less cavalier in addressing questions of human nature on the basis of data drawn from this particularly thin, and rather unusual, slice of humanity. We close by proposing ways to structurally re-organize the behavioral sciences to best tackle these challenges.","author":[{"dropping-particle":"","family":"Henrich","given":"Joseph","non-dropping-particle":"","parse-names":false,"suffix":""},{"dropping-particle":"","family":"Heine","given":"Steven J","non-dropping-particle":"","parse-names":false,"suffix":""},{"dropping-particle":"","family":"Norenzayan","given":"Ara","non-dropping-particle":"","parse-names":false,"suffix":""}],"container-title":"Behavioral and Brain Sciences","id":"ITEM-1","issue":"2010","issued":{"date-parts":[["2010"]]},"page":"61-135","title":"The weirdest people in the world?","type":"article-journal","volume":"33"},"uris":["http://www.mendeley.com/documents/?uuid=a78ebafc-439f-48ef-b9cb-116d4befad6b"]}],"mendeley":{"formattedCitation":"&lt;sup&gt;83&lt;/sup&gt;","plainTextFormattedCitation":"83","previouslyFormattedCitation":"&lt;sup&gt;82&lt;/sup&gt;"},"properties":{"noteIndex":0},"schema":"https://github.com/citation-style-language/schema/raw/master/csl-citation.json"}</w:instrText>
-      </w:r>
-      <w:r>
-        <w:fldChar w:fldCharType="separate"/>
-      </w:r>
-      <w:r>
-        <w:rPr>
-          <w:noProof/>
-          <w:vertAlign w:val="superscript"/>
-        </w:rPr>
-        <w:t>83</w:t>
-      </w:r>
-      <w:r>
-        <w:fldChar w:fldCharType="end"/>
-      </w:r>
-      <w:r>
-        <w:t xml:space="preserve"> samples. WEIRD and non-WEIRD countries are characterized by significantly different activity patterns, nutrition, infectious disease ecology, and morbidity and mortality </w:t>
-      </w:r>
-      <w:r>
-        <w:fldChar w:fldCharType="begin" w:fldLock="1"/>
-      </w:r>
-      <w:r>
-        <w:instrText>ADDIN CSL_CITATION {"citationItems":[{"id":"ITEM-1","itemData":{"DOI":"10.1016/j.evolhumbehav.2020.04.001","ISSN":"10905138","abstract":"Despite recent rapid advances in medical knowledge that have improved survival, conventional medical science's understanding of human health and disease relies heavily on people of European descent living in contemporary urban industrialized environments. Given that modern conditions in high-income countries differ widely in terms of lifestyle and exposures compared to those experienced by billions of people and all our ancestors over several hundred thousand years, this narrow approach to the human body and health is very limiting. We argue that preventing and treating chronic diseases of aging and other mismatch diseases will require both expanding study design to sample diverse populations and contexts, and fully incorporating evolutionary perspectives. In this paper, we first assess the extent of biased representation of industrialized populations in high profile, international biomedical journals, then compare patterns of morbidity and health across world regions. We also compare demographic rates and the force of selection between subsistence and industrialized populations to reflect on the changes in how selection operates on fertility and survivorship across the lifespan. We argue that, contrary to simplistic misguided solutions like the PaleoDiet, the hypothesis of evolutionary mismatch needs critical consideration of population history, evolutionary biology and evolved reaction norms to prevent and treat diseases. We highlight the critical value of broader sampling by considering the effects of three key exposures that have radically changed over the past century in many parts of the world—pathogen burden, reproductive effort and physical activity—on autoimmune, cardiometabolic and other mismatch diseases.","author":[{"dropping-particle":"","family":"Gurven","given":"Michael D.","non-dropping-particle":"","parse-names":false,"suffix":""},{"dropping-particle":"","family":"Lieberman","given":"Daniel E.","non-dropping-particle":"","parse-names":false,"suffix":""}],"container-title":"Evolution and Human Behavior","id":"ITEM-1","issue":"April","issued":{"date-parts":[["2020"]]},"page":"0-1","publisher":"Elsevier","title":"WEIRD bodies: mismatch, medicine and missing diversity","type":"article-journal"},"uris":["http://www.mendeley.com/documents/?uuid=3365f7b9-e91f-41e2-9e4b-4b20b40b2beb"]}],"mendeley":{"formattedCitation":"&lt;sup&gt;84&lt;/sup&gt;","plainTextFormattedCitation":"84","previouslyFormattedCitation":"&lt;sup&gt;83&lt;/sup&gt;"},"properties":{"noteIndex":0},"schema":"https://github.com/citation-style-language/schema/raw/master/csl-citation.json"}</w:instrText>
-      </w:r>
-      <w:r>
-        <w:fldChar w:fldCharType="separate"/>
-      </w:r>
-      <w:r>
-        <w:rPr>
-          <w:noProof/>
-          <w:vertAlign w:val="superscript"/>
-        </w:rPr>
-        <w:t>84</w:t>
-      </w:r>
-      <w:r>
-        <w:fldChar w:fldCharType="end"/>
-      </w:r>
-      <w:r>
-        <w:t>, all of which could shape how reproduction affects women’s health and hence, costs of reproduction. Non-WEIRD countries are also characterized by higher parity</w:t>
-      </w:r>
-      <w:r>
-        <w:t xml:space="preserve"> </w:t>
-      </w:r>
-      <w:r>
-        <w:fldChar w:fldCharType="begin" w:fldLock="1"/>
-      </w:r>
-      <w:r>
-        <w:instrText>ADDIN CSL_CITATION {"citationItems":[{"id":"ITEM-1","itemData":{"DOI":"10.1098/rstb.2015.0144","ISSN":"14712970","PMID":"27022071","abstract":"Decades of research on human fertility has presented a clear picture of how fertility varies, including its dramatic decline over the last two centuries in most parts of the world. Why fertility varies, both between and within populations, is not nearly so well understood. Fertility is a complex phenomenon, partly physiologically and partly behaviourally determined, thus an interdisciplinary approach is required to understand it. Evolutionary demographers have focused on human fertility since the 1980s. The first wave of evolutionary demographic research made major theoretical and empirical advances, investigating variation in fertility primarily in terms of fitness maximization. Research focused particularly on variation within high-fertility populations and small-scale subsistence societies and also yielded a number of hypotheses for why fitness maximization seems to break down as fertility declines during the demographic transition. A second wave of evolutionary demography research on fertility is now underway, paying much more attention to the cultural and psychological mechanisms underpinning fertility. It is also engaging with the complex, multi-causal nature of fertility variation, and with understanding fertility in complex modern and transitioning societies. Here, we summarize the history of evolutionary demographic work on human fertility, describe the current state of the field, and suggest future directions.","author":[{"dropping-particle":"","family":"Sear","given":"Rebecca","non-dropping-particle":"","parse-names":false,"suffix":""},{"dropping-particle":"","family":"Lawson","given":"David W.","non-dropping-particle":"","parse-names":false,"suffix":""},{"dropping-particle":"","family":"Kaplan","given":"Hillard","non-dropping-particle":"","parse-names":false,"suffix":""},{"dropping-particle":"","family":"Shenk","given":"Mary K.","non-dropping-particle":"","parse-names":false,"suffix":""}],"container-title":"Philosophical Transactions of the Royal Society B: Biological Sciences","id":"ITEM-1","issue":"1692","issued":{"date-parts":[["2016"]]},"title":"Understanding variation in human fertility: What can we learn from evolutionary demography?","type":"article-journal","volume":"371"},"uris":["http://www.mendeley.com/documents/?uuid=0c09aaf7-432b-47ec-bd49-0e3a2cf7c6f7"]}],"mendeley":{"formattedCitation":"&lt;sup&gt;85&lt;/sup&gt;","plainTextFormattedCitation":"85","previouslyFormattedCitation":"&lt;sup&gt;84&lt;/sup&gt;"},"properties":{"noteIndex":0},"schema":"https://github.com/citation-style-language/schema/raw/master/csl-citation.json"}</w:instrText>
-      </w:r>
-      <w:r>
-        <w:fldChar w:fldCharType="separate"/>
-      </w:r>
-      <w:r>
-        <w:rPr>
-          <w:noProof/>
-          <w:vertAlign w:val="superscript"/>
-        </w:rPr>
-        <w:t>85</w:t>
-      </w:r>
-      <w:r>
-        <w:fldChar w:fldCharType="end"/>
-      </w:r>
-      <w:r>
-        <w:t xml:space="preserve">. It is possible that the parity in our sample was too restricted in range to detect extant parity-biological age associations, and based on our sample, we cannot make estimations about the nature of these associations in women who report more than six previous live </w:t>
-      </w:r>
-      <w:r>
-        <w:lastRenderedPageBreak/>
-        <w:t xml:space="preserve">births. Whereas some studies have indeed examined links between parity and aging in non-Western settings </w:t>
-      </w:r>
-      <w:r>
-        <w:fldChar w:fldCharType="begin" w:fldLock="1"/>
-      </w:r>
-      <w:r>
-        <w:instrText>ADDIN CSL_CITATION {"citationItems":[{"id":"ITEM-1","itemData":{"DOI":"10.1038/s41598-018-29486-4","ISSN":"2045-2322","author":[{"dropping-particle":"","family":"Ryan","given":"Calen P","non-dropping-particle":"","parse-names":false,"suffix":""},{"dropping-particle":"","family":"Hayes","given":"M Geoffrey","non-dropping-particle":"","parse-names":false,"suffix":""},{"dropping-particle":"","family":"Lee","given":"Nanette R","non-dropping-particle":"","parse-names":false,"suffix":""},{"dropping-particle":"","family":"Mcdade","given":"Thomas W","non-dropping-particle":"","parse-names":false,"suffix":""},{"dropping-particle":"","family":"Jones","given":"Meaghan J","non-dropping-particle":"","parse-names":false,"suffix":""},{"dropping-particle":"","family":"Kobor","given":"Michael S","non-dropping-particle":"","parse-names":false,"suffix":""},{"dropping-particle":"","family":"Kuzawa","given":"Christopher W","non-dropping-particle":"","parse-names":false,"suffix":""}],"container-title":"Scientific Reports","id":"ITEM-1","issue":"April","issued":{"date-parts":[["2018"]]},"page":"1-9","publisher":"Springer US","title":"Reproduction predicts shorter telomeres and epigenetic age acceleration among young adult women","type":"article-journal"},"uris":["http://www.mendeley.com/documents/?uuid=a17bd5d4-45d4-4bb2-806b-9fad7800516a"]},{"id":"ITEM-2","itemData":{"DOI":"10.1038/srep30056","ISSN":"20452322","abstract":"Women exhibit greater morbidity than men despite higher life expectancy. An evolutionary life history framework predicts that energy invested in reproduction trades-off against investments in maintenance and survival. Direct costs of reproduction may therefore contribute to higher morbidity, especially for women given their greater direct energetic contributions to reproduction. We explore multiple indicators of somatic condition among Tsimane forager-horticulturalist women (Total Fertility Rate = 9.1; n =592 aged 15-44 years, n = 277 aged 45+). We test whether cumulative live births and the pace of reproduction are associated with nutritional status and immune function using longitudinal data spanning 10 years. Higher parity and faster reproductive pace are associated with lower nutritional status (indicated by weight, body mass index, body fat) in a cross-section, but longitudinal analyses show improvements in women's nutritional status with age. Biomarkers of immune function and anemia vary little with parity or pace of reproduction. Our findings demonstrate that even under energy-limited and infectious conditions, women are buffered from the potential depleting effects of rapid reproduction and compound offspring dependency characteristic of human life histories.","author":[{"dropping-particle":"","family":"Gurven","given":"Michael","non-dropping-particle":"","parse-names":false,"suffix":""},{"dropping-particle":"","family":"Costa","given":"Megan","non-dropping-particle":"","parse-names":false,"suffix":""},{"dropping-particle":"","family":"Trumble","given":"","non-dropping-particle":"Ben","parse-names":false,"suffix":""},{"dropping-particle":"","family":"Stieglitz","given":"Jonathan","non-dropping-particle":"","parse-names":false,"suffix":""},{"dropping-particle":"","family":"Beheim","given":"Bret","non-dropping-particle":"","parse-names":false,"suffix":""},{"dropping-particle":"","family":"Eid Rodriguez","given":"Daniel","non-dropping-particle":"","parse-names":false,"suffix":""},{"dropping-particle":"","family":"Hooper","given":"Paul L.","non-dropping-particle":"","parse-names":false,"suffix":""},{"dropping-particle":"","family":"Kaplan","given":"Hillard","non-dropping-particle":"","parse-names":false,"suffix":""}],"container-title":"Scientific Reports","id":"ITEM-2","issue":"July","issued":{"date-parts":[["2016"]]},"page":"1-10","publisher":"Nature Publishing Group","title":"Health costs of reproduction are minimal despite high fertility, mortality and subsistence lifestyle","type":"article-journal","volume":"6"},"uris":["http://www.mendeley.com/documents/?uuid=3316c029-114d-4d05-b48b-8541adb32eb5"]}],"mendeley":{"formattedCitation":"&lt;sup&gt;14,86&lt;/sup&gt;","plainTextFormattedCitation":"14,86","previouslyFormattedCitation":"&lt;sup&gt;13,85&lt;/sup&gt;"},"properties":{"noteIndex":0},"schema":"https://github.com/citation-style-language/schema/raw/master/csl-citation.json"}</w:instrText>
-      </w:r>
-      <w:r>
-        <w:fldChar w:fldCharType="separate"/>
-      </w:r>
-      <w:r>
-        <w:rPr>
-          <w:noProof/>
-          <w:vertAlign w:val="superscript"/>
-        </w:rPr>
-        <w:t>14,86</w:t>
-      </w:r>
-      <w:r>
-        <w:fldChar w:fldCharType="end"/>
-      </w:r>
-      <w:r>
-        <w:t xml:space="preserve">, more research is necessary to better catalogue and understand cross-cultural variation in costs of reproduction in women.     </w:t>
-      </w:r>
-    </w:p>
-    <w:p>
-      <w:pPr>
-        <w:shd w:val="clear" w:color="auto" w:fill="FFFFFF"/>
-        <w:spacing w:line="480" w:lineRule="auto"/>
-      </w:pPr>
-    </w:p>
-    <w:p>
-      <w:pPr>
-        <w:shd w:val="clear" w:color="auto" w:fill="FFFFFF"/>
-        <w:spacing w:line="480" w:lineRule="auto"/>
-        <w:rPr>
-          <w:i/>
-        </w:rPr>
-      </w:pPr>
-      <w:r>
-        <w:rPr>
-          <w:i/>
-        </w:rPr>
         <w:t>Conclusions</w:t>
       </w:r>
     </w:p>
@@ -6070,7 +6469,15 @@
         <w:spacing w:line="480" w:lineRule="auto"/>
       </w:pPr>
       <w:r>
-        <w:t xml:space="preserve">We analyzed links between parity and different measures of biological aging using a large, nationally-representative epidemiological sample of pre- and post-menopausal women in the United States. Our results do not suggest a linear or quadratic relationship between parity and accelerated biological age in women, when biological age is measured using coarse clinic- and lab-based measures of physiological function. Future work should employ longitudinal designs, include a broader range of measures, collect more detailed data on variables quantifying energetic investment in reproduction, and utilize system-specific measures of biological age to more fully elucidate costs of reproduction and the time scales in which they are apparent. </w:t>
+        <w:t xml:space="preserve">We analyzed links between parity and different measures of biological aging using a large, </w:t>
+      </w:r>
+      <w:proofErr w:type="gramStart"/>
+      <w:r>
+        <w:t>nationally-representative</w:t>
+      </w:r>
+      <w:proofErr w:type="gramEnd"/>
+      <w:r>
+        <w:t xml:space="preserve"> epidemiological sample of pre- and post-menopausal women in the United States. Our results do not suggest a linear or quadratic relationship between parity and accelerated biological age in women, when biological age is measured using coarse clinic- and lab-based measures of physiological function. Future work should employ longitudinal designs, include a broader range of measures, collect more detailed data on variables quantifying energetic investment in reproduction, and utilize system-specific measures of biological age to more fully elucidate costs of reproduction and the time scales in which they are apparent. </w:t>
       </w:r>
     </w:p>
     <w:p>
@@ -6527,7 +6934,6 @@
           <w:noProof/>
           <w:szCs w:val="24"/>
         </w:rPr>
-        <w:lastRenderedPageBreak/>
         <w:t>7.</w:t>
       </w:r>
       <w:r>
@@ -6926,6 +7332,7 @@
           <w:noProof/>
           <w:szCs w:val="24"/>
         </w:rPr>
+        <w:lastRenderedPageBreak/>
         <w:t>13.</w:t>
       </w:r>
       <w:r>
@@ -7300,15 +7707,7 @@
           <w:szCs w:val="24"/>
         </w:rPr>
         <w:tab/>
-        <w:t xml:space="preserve">Soma-Pillay, P., Nelson-piercy, C., Tolppanen, H. &amp; Mebazaa, A. Physiological changes in </w:t>
-      </w:r>
-      <w:r>
-        <w:rPr>
-          <w:noProof/>
-          <w:szCs w:val="24"/>
-        </w:rPr>
-        <w:lastRenderedPageBreak/>
-        <w:t xml:space="preserve">pregnancy. </w:t>
+        <w:t xml:space="preserve">Soma-Pillay, P., Nelson-piercy, C., Tolppanen, H. &amp; Mebazaa, A. Physiological changes in pregnancy. </w:t>
       </w:r>
       <w:r>
         <w:rPr>
@@ -7711,6 +8110,7 @@
           <w:noProof/>
           <w:szCs w:val="24"/>
         </w:rPr>
+        <w:lastRenderedPageBreak/>
         <w:t>26.</w:t>
       </w:r>
       <w:r>
@@ -8056,15 +8456,7 @@
           <w:noProof/>
           <w:szCs w:val="24"/>
         </w:rPr>
-        <w:t xml:space="preserve"> Is the association between parity and coronary heart disease due to biological effects of pregnancy or adverse lifestyle risk factors associated with child-rearing? Findings from </w:t>
-      </w:r>
-      <w:r>
-        <w:rPr>
-          <w:noProof/>
-          <w:szCs w:val="24"/>
-        </w:rPr>
-        <w:lastRenderedPageBreak/>
-        <w:t xml:space="preserve">the British Women’s Heart and Health Study and the British Regional Heart St. </w:t>
+        <w:t xml:space="preserve"> Is the association between parity and coronary heart disease due to biological effects of pregnancy or adverse lifestyle risk factors associated with child-rearing? Findings from the British Women’s Heart and Health Study and the British Regional Heart St. </w:t>
       </w:r>
       <w:r>
         <w:rPr>
@@ -8454,6 +8846,7 @@
           <w:noProof/>
           <w:szCs w:val="24"/>
         </w:rPr>
+        <w:lastRenderedPageBreak/>
         <w:t>37.</w:t>
       </w:r>
       <w:r>
@@ -8868,7 +9261,6 @@
           <w:noProof/>
           <w:szCs w:val="24"/>
         </w:rPr>
-        <w:lastRenderedPageBreak/>
         <w:t>43.</w:t>
       </w:r>
       <w:r>
@@ -9198,7 +9590,15 @@
           <w:szCs w:val="24"/>
         </w:rPr>
         <w:tab/>
-        <w:t xml:space="preserve">Ahrens, K. A., Rossen, L. M. &amp; Simon, A. E. Relationship Between Mean Leucocyte Telomere Length and Measures of Allostatic Load in US Reproductive-Aged Women, NHANES 1999–2002. </w:t>
+        <w:t xml:space="preserve">Ahrens, K. A., Rossen, L. M. &amp; Simon, A. E. Relationship Between Mean Leucocyte Telomere </w:t>
+      </w:r>
+      <w:r>
+        <w:rPr>
+          <w:noProof/>
+          <w:szCs w:val="24"/>
+        </w:rPr>
+        <w:lastRenderedPageBreak/>
+        <w:t xml:space="preserve">Length and Measures of Allostatic Load in US Reproductive-Aged Women, NHANES 1999–2002. </w:t>
       </w:r>
       <w:r>
         <w:rPr>
@@ -9617,7 +10017,6 @@
           <w:noProof/>
           <w:szCs w:val="24"/>
         </w:rPr>
-        <w:lastRenderedPageBreak/>
         <w:t>55.</w:t>
       </w:r>
       <w:r>
@@ -9984,6 +10383,7 @@
           <w:noProof/>
           <w:szCs w:val="24"/>
         </w:rPr>
+        <w:lastRenderedPageBreak/>
         <w:t>61.</w:t>
       </w:r>
       <w:r>
@@ -10374,15 +10774,7 @@
           <w:noProof/>
           <w:szCs w:val="24"/>
         </w:rPr>
-        <w:t xml:space="preserve"> Alterations to maternal cortical and trabecular bone in multiparous middle-aged </w:t>
-      </w:r>
-      <w:r>
-        <w:rPr>
-          <w:noProof/>
-          <w:szCs w:val="24"/>
-        </w:rPr>
-        <w:lastRenderedPageBreak/>
-        <w:t xml:space="preserve">mice. </w:t>
+        <w:t xml:space="preserve"> Alterations to maternal cortical and trabecular bone in multiparous middle-aged mice. </w:t>
       </w:r>
       <w:r>
         <w:rPr>
@@ -10772,6 +11164,7 @@
           <w:noProof/>
           <w:szCs w:val="24"/>
         </w:rPr>
+        <w:lastRenderedPageBreak/>
         <w:t>73.</w:t>
       </w:r>
       <w:r>
@@ -11162,15 +11555,7 @@
           <w:noProof/>
           <w:szCs w:val="24"/>
         </w:rPr>
-        <w:t xml:space="preserve">. (Harvard University </w:t>
-      </w:r>
-      <w:r>
-        <w:rPr>
-          <w:noProof/>
-          <w:szCs w:val="24"/>
-        </w:rPr>
-        <w:lastRenderedPageBreak/>
-        <w:t>Press, 2003).</w:t>
+        <w:t>. (Harvard University Press, 2003).</w:t>
       </w:r>
     </w:p>
     <w:p>
@@ -11504,7 +11889,15 @@
           <w:szCs w:val="24"/>
         </w:rPr>
         <w:tab/>
-        <w:t xml:space="preserve">Sear, R., Lawson, D. W., Kaplan, H. &amp; Shenk, M. K. Understanding variation in human fertility: What can we learn from evolutionary demography? </w:t>
+        <w:t xml:space="preserve">Sear, R., Lawson, D. W., Kaplan, H. &amp; Shenk, M. K. Understanding variation in human fertility: </w:t>
+      </w:r>
+      <w:r>
+        <w:rPr>
+          <w:noProof/>
+          <w:szCs w:val="24"/>
+        </w:rPr>
+        <w:lastRenderedPageBreak/>
+        <w:t xml:space="preserve">What can we learn from evolutionary demography? </w:t>
       </w:r>
       <w:r>
         <w:rPr>
@@ -11699,7 +12092,6 @@
         <w:spacing w:line="480" w:lineRule="auto"/>
       </w:pPr>
       <w:r>
-        <w:lastRenderedPageBreak/>
         <w:t>TNS, WJH, and CPR contributed to the study conceptualization, data analysis, data interpretation, and manuscript writing. AYR contributed to data analysis, data interpretation, and manuscript writing. All authors have approved of the submitted manuscript.</w:t>
       </w:r>
     </w:p>
@@ -11939,6 +12331,7 @@
           <w:bCs/>
           <w:color w:val="000000"/>
         </w:rPr>
+        <w:lastRenderedPageBreak/>
         <w:t xml:space="preserve">Figure 3. </w:t>
       </w:r>
       <w:r>
@@ -12019,7 +12412,26 @@
         <w:rPr>
           <w:color w:val="000000"/>
         </w:rPr>
-        <w:t>Predicted values and 95% confidence intervals for LM age acceleration (panel A), HD acceleration (panel B), KDM age acceleration (panel C)</w:t>
+        <w:t>Predicted values and 95% confidence intervals</w:t>
+      </w:r>
+      <w:r>
+        <w:rPr>
+          <w:color w:val="000000"/>
+        </w:rPr>
+        <w:t xml:space="preserve"> derived from </w:t>
+      </w:r>
+      <w:r>
+        <w:rPr>
+          <w:color w:val="000000"/>
+          <w:highlight w:val="yellow"/>
+        </w:rPr>
+        <w:t>primary models</w:t>
+      </w:r>
+      <w:r>
+        <w:rPr>
+          <w:color w:val="000000"/>
+        </w:rPr>
+        <w:t xml:space="preserve"> for LM age acceleration (panel A), HD acceleration (panel B), KDM age acceleration (panel C)</w:t>
       </w:r>
       <w:r>
         <w:rPr>
@@ -12523,7 +12935,21 @@
         <w:rPr>
           <w:highlight w:val="yellow"/>
         </w:rPr>
-        <w:t>represent nationally-representative estimates based on adjustment for complex survey design, survey nonresponse, non-coverage, and complex survey design.</w:t>
+        <w:t xml:space="preserve">represent </w:t>
+      </w:r>
+      <w:proofErr w:type="gramStart"/>
+      <w:r>
+        <w:rPr>
+          <w:highlight w:val="yellow"/>
+        </w:rPr>
+        <w:t>nationally-representative</w:t>
+      </w:r>
+      <w:proofErr w:type="gramEnd"/>
+      <w:r>
+        <w:rPr>
+          <w:highlight w:val="yellow"/>
+        </w:rPr>
+        <w:t xml:space="preserve"> estimates based on adjustment for complex survey design, survey nonresponse, non-coverage, and complex survey design.</w:t>
       </w:r>
     </w:p>
     <w:p>
@@ -14898,17 +15324,7 @@
                 <w:shd w:val="clear" w:color="auto" w:fill="FFFFFF"/>
                 <w:vertAlign w:val="superscript"/>
               </w:rPr>
-              <w:t xml:space="preserve"> </w:t>
-            </w:r>
-            <w:r>
-              <w:rPr>
-                <w:rFonts w:ascii="Arial" w:hAnsi="Arial" w:cs="Arial"/>
-                <w:sz w:val="16"/>
-                <w:szCs w:val="16"/>
-                <w:shd w:val="clear" w:color="auto" w:fill="FFFFFF"/>
-                <w:vertAlign w:val="superscript"/>
-              </w:rPr>
-              <w:t>†</w:t>
+              <w:t xml:space="preserve"> †</w:t>
             </w:r>
           </w:p>
         </w:tc>
@@ -15778,17 +16194,7 @@
                 <w:shd w:val="clear" w:color="auto" w:fill="FFFFFF"/>
                 <w:vertAlign w:val="superscript"/>
               </w:rPr>
-              <w:t xml:space="preserve"> </w:t>
-            </w:r>
-            <w:r>
-              <w:rPr>
-                <w:rFonts w:ascii="Arial" w:hAnsi="Arial" w:cs="Arial"/>
-                <w:sz w:val="16"/>
-                <w:szCs w:val="16"/>
-                <w:shd w:val="clear" w:color="auto" w:fill="FFFFFF"/>
-                <w:vertAlign w:val="superscript"/>
-              </w:rPr>
-              <w:t>††</w:t>
+              <w:t xml:space="preserve"> ††</w:t>
             </w:r>
           </w:p>
         </w:tc>
@@ -16846,17 +17252,7 @@
                 <w:shd w:val="clear" w:color="auto" w:fill="FFFFFF"/>
                 <w:vertAlign w:val="superscript"/>
               </w:rPr>
-              <w:t xml:space="preserve"> </w:t>
-            </w:r>
-            <w:r>
-              <w:rPr>
-                <w:rFonts w:ascii="Arial" w:hAnsi="Arial" w:cs="Arial"/>
-                <w:sz w:val="16"/>
-                <w:szCs w:val="16"/>
-                <w:shd w:val="clear" w:color="auto" w:fill="FFFFFF"/>
-                <w:vertAlign w:val="superscript"/>
-              </w:rPr>
-              <w:t>†</w:t>
+              <w:t xml:space="preserve"> †</w:t>
             </w:r>
           </w:p>
         </w:tc>

</xml_diff>